<commit_message>
App_Server > Simplification de la partie network
</commit_message>
<xml_diff>
--- a/Doc/Doc.docx
+++ b/Doc/Doc.docx
@@ -1207,10 +1207,14 @@
           <w:color w:val="2F5496" w:themeColor="accent1" w:themeShade="BF"/>
           <w:sz w:val="32"/>
           <w:szCs w:val="32"/>
+          <w:lang w:val="en-US"/>
         </w:rPr>
       </w:pPr>
       <w:bookmarkStart w:id="1" w:name="_Toc69561549"/>
       <w:r>
+        <w:rPr>
+          <w:lang w:val="en-US"/>
+        </w:rPr>
         <w:br w:type="page"/>
       </w:r>
     </w:p>
@@ -1222,8 +1226,27 @@
           <w:numId w:val="1"/>
         </w:numPr>
       </w:pPr>
+      <w:proofErr w:type="spellStart"/>
       <w:r>
         <w:lastRenderedPageBreak/>
+        <w:t>Deployement</w:t>
+      </w:r>
+      <w:proofErr w:type="spellEnd"/>
+      <w:r>
+        <w:t xml:space="preserve"> du serveur applicatif</w:t>
+      </w:r>
+    </w:p>
+    <w:p/>
+    <w:p/>
+    <w:p>
+      <w:pPr>
+        <w:pStyle w:val="Titre1"/>
+        <w:numPr>
+          <w:ilvl w:val="0"/>
+          <w:numId w:val="1"/>
+        </w:numPr>
+      </w:pPr>
+      <w:r>
         <w:t>Install</w:t>
       </w:r>
       <w:r>
@@ -1259,12 +1282,14 @@
       <w:pPr>
         <w:rPr>
           <w:rStyle w:val="Accentuationlgre"/>
-        </w:rPr>
-      </w:pPr>
-      <w:proofErr w:type="spellStart"/>
-      <w:r>
-        <w:rPr>
-          <w:rStyle w:val="Accentuationlgre"/>
+          <w:lang w:val="en-US"/>
+        </w:rPr>
+      </w:pPr>
+      <w:proofErr w:type="spellStart"/>
+      <w:r>
+        <w:rPr>
+          <w:rStyle w:val="Accentuationlgre"/>
+          <w:lang w:val="en-US"/>
         </w:rPr>
         <w:t>sudo</w:t>
       </w:r>
@@ -1272,6 +1297,87 @@
       <w:r>
         <w:rPr>
           <w:rStyle w:val="Accentuationlgre"/>
+          <w:lang w:val="en-US"/>
+        </w:rPr>
+        <w:t xml:space="preserve"> yum install curl </w:t>
+      </w:r>
+      <w:proofErr w:type="spellStart"/>
+      <w:r>
+        <w:rPr>
+          <w:rStyle w:val="Accentuationlgre"/>
+          <w:lang w:val="en-US"/>
+        </w:rPr>
+        <w:t>policycoreutils</w:t>
+      </w:r>
+      <w:proofErr w:type="spellEnd"/>
+      <w:r>
+        <w:rPr>
+          <w:rStyle w:val="Accentuationlgre"/>
+          <w:lang w:val="en-US"/>
+        </w:rPr>
+        <w:t xml:space="preserve">-python </w:t>
+      </w:r>
+      <w:proofErr w:type="spellStart"/>
+      <w:r>
+        <w:rPr>
+          <w:rStyle w:val="Accentuationlgre"/>
+          <w:lang w:val="en-US"/>
+        </w:rPr>
+        <w:t>openssh</w:t>
+      </w:r>
+      <w:proofErr w:type="spellEnd"/>
+      <w:r>
+        <w:rPr>
+          <w:rStyle w:val="Accentuationlgre"/>
+          <w:lang w:val="en-US"/>
+        </w:rPr>
+        <w:t>-server</w:t>
+      </w:r>
+    </w:p>
+    <w:p>
+      <w:pPr>
+        <w:rPr>
+          <w:rStyle w:val="Accentuationlgre"/>
+          <w:lang w:val="en-US"/>
+        </w:rPr>
+      </w:pPr>
+      <w:proofErr w:type="spellStart"/>
+      <w:r>
+        <w:rPr>
+          <w:rStyle w:val="Accentuationlgre"/>
+          <w:lang w:val="en-US"/>
+        </w:rPr>
+        <w:t>sudo</w:t>
+      </w:r>
+      <w:proofErr w:type="spellEnd"/>
+      <w:r>
+        <w:rPr>
+          <w:rStyle w:val="Accentuationlgre"/>
+          <w:lang w:val="en-US"/>
+        </w:rPr>
+        <w:t xml:space="preserve"> yum install postfix</w:t>
+      </w:r>
+    </w:p>
+    <w:p>
+      <w:pPr>
+        <w:rPr>
+          <w:rStyle w:val="Accentuationlgre"/>
+          <w:lang w:val="en-US"/>
+        </w:rPr>
+      </w:pPr>
+      <w:proofErr w:type="spellStart"/>
+      <w:r>
+        <w:rPr>
+          <w:rStyle w:val="Accentuationlgre"/>
+          <w:lang w:val="en-US"/>
+        </w:rPr>
+        <w:t>sudo</w:t>
+      </w:r>
+      <w:proofErr w:type="spellEnd"/>
+      <w:r>
+        <w:rPr>
+          <w:rStyle w:val="Accentuationlgre"/>
+          <w:lang w:val="en-US"/>
         </w:rPr>
         <w:t xml:space="preserve"> </w:t>
       </w:r>
@@ -1279,6 +1385,141 @@
       <w:r>
         <w:rPr>
           <w:rStyle w:val="Accentuationlgre"/>
+          <w:lang w:val="en-US"/>
+        </w:rPr>
+        <w:t>systemctl</w:t>
+      </w:r>
+      <w:proofErr w:type="spellEnd"/>
+      <w:r>
+        <w:rPr>
+          <w:rStyle w:val="Accentuationlgre"/>
+          <w:lang w:val="en-US"/>
+        </w:rPr>
+        <w:t xml:space="preserve"> start </w:t>
+      </w:r>
+      <w:proofErr w:type="spellStart"/>
+      <w:r>
+        <w:rPr>
+          <w:rStyle w:val="Accentuationlgre"/>
+          <w:lang w:val="en-US"/>
+        </w:rPr>
+        <w:t>postfixsudo</w:t>
+      </w:r>
+      <w:proofErr w:type="spellEnd"/>
+    </w:p>
+    <w:p>
+      <w:pPr>
+        <w:rPr>
+          <w:rStyle w:val="Accentuationlgre"/>
+        </w:rPr>
+      </w:pPr>
+      <w:proofErr w:type="spellStart"/>
+      <w:r>
+        <w:rPr>
+          <w:rStyle w:val="Accentuationlgre"/>
+        </w:rPr>
+        <w:t>systemctl</w:t>
+      </w:r>
+      <w:proofErr w:type="spellEnd"/>
+      <w:r>
+        <w:rPr>
+          <w:rStyle w:val="Accentuationlgre"/>
+        </w:rPr>
+        <w:t xml:space="preserve"> enable </w:t>
+      </w:r>
+      <w:proofErr w:type="spellStart"/>
+      <w:r>
+        <w:rPr>
+          <w:rStyle w:val="Accentuationlgre"/>
+        </w:rPr>
+        <w:t>postfix</w:t>
+      </w:r>
+      <w:proofErr w:type="spellEnd"/>
+    </w:p>
+    <w:p>
+      <w:pPr>
+        <w:pStyle w:val="Titre2"/>
+      </w:pPr>
+      <w:r>
+        <w:t>Installation des dépendances</w:t>
+      </w:r>
+    </w:p>
+    <w:p/>
+    <w:p/>
+    <w:p>
+      <w:pPr>
+        <w:rPr>
+          <w:rStyle w:val="Accentuationlgre"/>
+        </w:rPr>
+      </w:pPr>
+      <w:proofErr w:type="spellStart"/>
+      <w:r>
+        <w:rPr>
+          <w:rStyle w:val="Accentuationlgre"/>
+        </w:rPr>
+        <w:t>curl</w:t>
+      </w:r>
+      <w:proofErr w:type="spellEnd"/>
+      <w:r>
+        <w:rPr>
+          <w:rStyle w:val="Accentuationlgre"/>
+        </w:rPr>
+        <w:t xml:space="preserve"> https://packages.gitlab.com/install/repositories/gitlab/gitlab-ce/script.rpm.sh | </w:t>
+      </w:r>
+      <w:proofErr w:type="spellStart"/>
+      <w:r>
+        <w:rPr>
+          <w:rStyle w:val="Accentuationlgre"/>
+        </w:rPr>
+        <w:t>sudo</w:t>
+      </w:r>
+      <w:proofErr w:type="spellEnd"/>
+      <w:r>
+        <w:rPr>
+          <w:rStyle w:val="Accentuationlgre"/>
+        </w:rPr>
+        <w:t xml:space="preserve"> </w:t>
+      </w:r>
+      <w:proofErr w:type="spellStart"/>
+      <w:r>
+        <w:rPr>
+          <w:rStyle w:val="Accentuationlgre"/>
+        </w:rPr>
+        <w:t>bash</w:t>
+      </w:r>
+      <w:proofErr w:type="spellEnd"/>
+    </w:p>
+    <w:p>
+      <w:pPr>
+        <w:rPr>
+          <w:rStyle w:val="Accentuationlgre"/>
+        </w:rPr>
+      </w:pPr>
+    </w:p>
+    <w:p>
+      <w:pPr>
+        <w:rPr>
+          <w:rStyle w:val="Accentuationlgre"/>
+        </w:rPr>
+      </w:pPr>
+      <w:proofErr w:type="spellStart"/>
+      <w:r>
+        <w:rPr>
+          <w:rStyle w:val="Accentuationlgre"/>
+        </w:rPr>
+        <w:t>sudo</w:t>
+      </w:r>
+      <w:proofErr w:type="spellEnd"/>
+      <w:r>
+        <w:rPr>
+          <w:rStyle w:val="Accentuationlgre"/>
+        </w:rPr>
+        <w:t xml:space="preserve"> </w:t>
+      </w:r>
+      <w:proofErr w:type="spellStart"/>
+      <w:r>
+        <w:rPr>
+          <w:rStyle w:val="Accentuationlgre"/>
         </w:rPr>
         <w:t>yum</w:t>
       </w:r>
@@ -1308,7 +1549,141 @@
         <w:rPr>
           <w:rStyle w:val="Accentuationlgre"/>
         </w:rPr>
-        <w:t>curl</w:t>
+        <w:t>gitlab</w:t>
+      </w:r>
+      <w:proofErr w:type="spellEnd"/>
+      <w:r>
+        <w:rPr>
+          <w:rStyle w:val="Accentuationlgre"/>
+        </w:rPr>
+        <w:t>-ce</w:t>
+      </w:r>
+    </w:p>
+    <w:p>
+      <w:pPr>
+        <w:rPr>
+          <w:rStyle w:val="Accentuationlgre"/>
+        </w:rPr>
+      </w:pPr>
+    </w:p>
+    <w:p>
+      <w:pPr>
+        <w:rPr>
+          <w:rStyle w:val="Accentuationlgre"/>
+        </w:rPr>
+      </w:pPr>
+      <w:proofErr w:type="spellStart"/>
+      <w:r>
+        <w:rPr>
+          <w:rStyle w:val="Accentuationlgre"/>
+        </w:rPr>
+        <w:t>sudo</w:t>
+      </w:r>
+      <w:proofErr w:type="spellEnd"/>
+      <w:r>
+        <w:rPr>
+          <w:rStyle w:val="Accentuationlgre"/>
+        </w:rPr>
+        <w:t xml:space="preserve"> firewall-cmd --permanent --zone=public --</w:t>
+      </w:r>
+      <w:proofErr w:type="spellStart"/>
+      <w:r>
+        <w:rPr>
+          <w:rStyle w:val="Accentuationlgre"/>
+        </w:rPr>
+        <w:t>add</w:t>
+      </w:r>
+      <w:proofErr w:type="spellEnd"/>
+      <w:r>
+        <w:rPr>
+          <w:rStyle w:val="Accentuationlgre"/>
+        </w:rPr>
+        <w:t>-service=http</w:t>
+      </w:r>
+    </w:p>
+    <w:p>
+      <w:pPr>
+        <w:rPr>
+          <w:rStyle w:val="Accentuationlgre"/>
+        </w:rPr>
+      </w:pPr>
+      <w:proofErr w:type="spellStart"/>
+      <w:r>
+        <w:rPr>
+          <w:rStyle w:val="Accentuationlgre"/>
+        </w:rPr>
+        <w:t>sudo</w:t>
+      </w:r>
+      <w:proofErr w:type="spellEnd"/>
+      <w:r>
+        <w:rPr>
+          <w:rStyle w:val="Accentuationlgre"/>
+        </w:rPr>
+        <w:t xml:space="preserve"> firewall-cmd --permanent --zone=public --</w:t>
+      </w:r>
+      <w:proofErr w:type="spellStart"/>
+      <w:r>
+        <w:rPr>
+          <w:rStyle w:val="Accentuationlgre"/>
+        </w:rPr>
+        <w:t>add</w:t>
+      </w:r>
+      <w:proofErr w:type="spellEnd"/>
+      <w:r>
+        <w:rPr>
+          <w:rStyle w:val="Accentuationlgre"/>
+        </w:rPr>
+        <w:t>-service=https</w:t>
+      </w:r>
+    </w:p>
+    <w:p>
+      <w:pPr>
+        <w:rPr>
+          <w:rStyle w:val="Accentuationlgre"/>
+        </w:rPr>
+      </w:pPr>
+      <w:proofErr w:type="spellStart"/>
+      <w:r>
+        <w:rPr>
+          <w:rStyle w:val="Accentuationlgre"/>
+        </w:rPr>
+        <w:t>sudo</w:t>
+      </w:r>
+      <w:proofErr w:type="spellEnd"/>
+      <w:r>
+        <w:rPr>
+          <w:rStyle w:val="Accentuationlgre"/>
+        </w:rPr>
+        <w:t xml:space="preserve"> firewall-cmd --</w:t>
+      </w:r>
+      <w:proofErr w:type="spellStart"/>
+      <w:r>
+        <w:rPr>
+          <w:rStyle w:val="Accentuationlgre"/>
+        </w:rPr>
+        <w:t>reload</w:t>
+      </w:r>
+      <w:proofErr w:type="spellEnd"/>
+    </w:p>
+    <w:p>
+      <w:pPr>
+        <w:rPr>
+          <w:rStyle w:val="Accentuationlgre"/>
+        </w:rPr>
+      </w:pPr>
+    </w:p>
+    <w:p>
+      <w:pPr>
+        <w:rPr>
+          <w:rStyle w:val="Accentuationlgre"/>
+        </w:rPr>
+      </w:pPr>
+      <w:proofErr w:type="spellStart"/>
+      <w:r>
+        <w:rPr>
+          <w:rStyle w:val="Accentuationlgre"/>
+        </w:rPr>
+        <w:t>sudo</w:t>
       </w:r>
       <w:proofErr w:type="spellEnd"/>
       <w:r>
@@ -1322,40 +1697,160 @@
         <w:rPr>
           <w:rStyle w:val="Accentuationlgre"/>
         </w:rPr>
-        <w:t>policycoreutils</w:t>
-      </w:r>
-      <w:proofErr w:type="spellEnd"/>
-      <w:r>
-        <w:rPr>
-          <w:rStyle w:val="Accentuationlgre"/>
-        </w:rPr>
-        <w:t xml:space="preserve">-python </w:t>
-      </w:r>
-      <w:proofErr w:type="spellStart"/>
-      <w:r>
-        <w:rPr>
-          <w:rStyle w:val="Accentuationlgre"/>
-        </w:rPr>
-        <w:t>openssh</w:t>
-      </w:r>
-      <w:proofErr w:type="spellEnd"/>
-      <w:r>
-        <w:rPr>
-          <w:rStyle w:val="Accentuationlgre"/>
-        </w:rPr>
-        <w:t>-server</w:t>
-      </w:r>
-    </w:p>
-    <w:p>
-      <w:pPr>
-        <w:rPr>
-          <w:rStyle w:val="Accentuationlgre"/>
-        </w:rPr>
-      </w:pPr>
-      <w:proofErr w:type="spellStart"/>
-      <w:r>
-        <w:rPr>
-          <w:rStyle w:val="Accentuationlgre"/>
+        <w:t>vim</w:t>
+      </w:r>
+      <w:proofErr w:type="spellEnd"/>
+      <w:r>
+        <w:rPr>
+          <w:rStyle w:val="Accentuationlgre"/>
+        </w:rPr>
+        <w:t xml:space="preserve"> /</w:t>
+      </w:r>
+      <w:proofErr w:type="spellStart"/>
+      <w:r>
+        <w:rPr>
+          <w:rStyle w:val="Accentuationlgre"/>
+        </w:rPr>
+        <w:t>etc</w:t>
+      </w:r>
+      <w:proofErr w:type="spellEnd"/>
+      <w:r>
+        <w:rPr>
+          <w:rStyle w:val="Accentuationlgre"/>
+        </w:rPr>
+        <w:t>/</w:t>
+      </w:r>
+      <w:proofErr w:type="spellStart"/>
+      <w:r>
+        <w:rPr>
+          <w:rStyle w:val="Accentuationlgre"/>
+        </w:rPr>
+        <w:t>gitlab</w:t>
+      </w:r>
+      <w:proofErr w:type="spellEnd"/>
+      <w:r>
+        <w:rPr>
+          <w:rStyle w:val="Accentuationlgre"/>
+        </w:rPr>
+        <w:t>/</w:t>
+      </w:r>
+      <w:proofErr w:type="spellStart"/>
+      <w:r>
+        <w:rPr>
+          <w:rStyle w:val="Accentuationlgre"/>
+        </w:rPr>
+        <w:t>gitlab.rb</w:t>
+      </w:r>
+      <w:proofErr w:type="spellEnd"/>
+    </w:p>
+    <w:p>
+      <w:pPr>
+        <w:rPr>
+          <w:rStyle w:val="Accentuationlgre"/>
+          <w:lang w:val="en-US"/>
+        </w:rPr>
+      </w:pPr>
+      <w:proofErr w:type="spellStart"/>
+      <w:r>
+        <w:rPr>
+          <w:rStyle w:val="Accentuationlgre"/>
+          <w:lang w:val="en-US"/>
+        </w:rPr>
+        <w:t>external_url</w:t>
+      </w:r>
+      <w:proofErr w:type="spellEnd"/>
+      <w:r>
+        <w:rPr>
+          <w:rStyle w:val="Accentuationlgre"/>
+          <w:lang w:val="en-US"/>
+        </w:rPr>
+        <w:t xml:space="preserve"> 'https://gitlab.example.com'</w:t>
+      </w:r>
+    </w:p>
+    <w:p>
+      <w:pPr>
+        <w:rPr>
+          <w:rStyle w:val="Accentuationlgre"/>
+          <w:lang w:val="en-US"/>
+        </w:rPr>
+      </w:pPr>
+      <w:proofErr w:type="spellStart"/>
+      <w:r>
+        <w:rPr>
+          <w:rStyle w:val="Accentuationlgre"/>
+          <w:lang w:val="en-US"/>
+        </w:rPr>
+        <w:t>letsencrypt</w:t>
+      </w:r>
+      <w:proofErr w:type="spellEnd"/>
+      <w:r>
+        <w:rPr>
+          <w:rStyle w:val="Accentuationlgre"/>
+          <w:lang w:val="en-US"/>
+        </w:rPr>
+        <w:t>['enable'] = true</w:t>
+      </w:r>
+    </w:p>
+    <w:p>
+      <w:pPr>
+        <w:rPr>
+          <w:rStyle w:val="Accentuationlgre"/>
+          <w:lang w:val="en-US"/>
+        </w:rPr>
+      </w:pPr>
+      <w:proofErr w:type="spellStart"/>
+      <w:r>
+        <w:rPr>
+          <w:rStyle w:val="Accentuationlgre"/>
+          <w:lang w:val="en-US"/>
+        </w:rPr>
+        <w:t>letsencrypt</w:t>
+      </w:r>
+      <w:proofErr w:type="spellEnd"/>
+      <w:r>
+        <w:rPr>
+          <w:rStyle w:val="Accentuationlgre"/>
+          <w:lang w:val="en-US"/>
+        </w:rPr>
+        <w:t>['</w:t>
+      </w:r>
+      <w:proofErr w:type="spellStart"/>
+      <w:r>
+        <w:rPr>
+          <w:rStyle w:val="Accentuationlgre"/>
+          <w:lang w:val="en-US"/>
+        </w:rPr>
+        <w:t>contact_emails</w:t>
+      </w:r>
+      <w:proofErr w:type="spellEnd"/>
+      <w:r>
+        <w:rPr>
+          <w:rStyle w:val="Accentuationlgre"/>
+          <w:lang w:val="en-US"/>
+        </w:rPr>
+        <w:t>'] = ['admin@example.com']</w:t>
+      </w:r>
+    </w:p>
+    <w:p>
+      <w:pPr>
+        <w:rPr>
+          <w:rStyle w:val="Accentuationlgre"/>
+          <w:lang w:val="en-US"/>
+        </w:rPr>
+      </w:pPr>
+    </w:p>
+    <w:p>
+      <w:pPr>
+        <w:rPr>
+          <w:rStyle w:val="Accentuationlgre"/>
+          <w:lang w:val="en-US"/>
+        </w:rPr>
+      </w:pPr>
+      <w:proofErr w:type="spellStart"/>
+      <w:r>
+        <w:rPr>
+          <w:rStyle w:val="Accentuationlgre"/>
+          <w:lang w:val="en-US"/>
         </w:rPr>
         <w:t>sudo</w:t>
       </w:r>
@@ -1363,6 +1858,7 @@
       <w:r>
         <w:rPr>
           <w:rStyle w:val="Accentuationlgre"/>
+          <w:lang w:val="en-US"/>
         </w:rPr>
         <w:t xml:space="preserve"> </w:t>
       </w:r>
@@ -1370,529 +1866,6 @@
       <w:r>
         <w:rPr>
           <w:rStyle w:val="Accentuationlgre"/>
-        </w:rPr>
-        <w:t>yum</w:t>
-      </w:r>
-      <w:proofErr w:type="spellEnd"/>
-      <w:r>
-        <w:rPr>
-          <w:rStyle w:val="Accentuationlgre"/>
-        </w:rPr>
-        <w:t xml:space="preserve"> </w:t>
-      </w:r>
-      <w:proofErr w:type="spellStart"/>
-      <w:r>
-        <w:rPr>
-          <w:rStyle w:val="Accentuationlgre"/>
-        </w:rPr>
-        <w:t>install</w:t>
-      </w:r>
-      <w:proofErr w:type="spellEnd"/>
-      <w:r>
-        <w:rPr>
-          <w:rStyle w:val="Accentuationlgre"/>
-        </w:rPr>
-        <w:t xml:space="preserve"> </w:t>
-      </w:r>
-      <w:proofErr w:type="spellStart"/>
-      <w:r>
-        <w:rPr>
-          <w:rStyle w:val="Accentuationlgre"/>
-        </w:rPr>
-        <w:t>postfix</w:t>
-      </w:r>
-      <w:proofErr w:type="spellEnd"/>
-    </w:p>
-    <w:p>
-      <w:pPr>
-        <w:rPr>
-          <w:rStyle w:val="Accentuationlgre"/>
-        </w:rPr>
-      </w:pPr>
-      <w:proofErr w:type="spellStart"/>
-      <w:r>
-        <w:rPr>
-          <w:rStyle w:val="Accentuationlgre"/>
-        </w:rPr>
-        <w:t>sudo</w:t>
-      </w:r>
-      <w:proofErr w:type="spellEnd"/>
-      <w:r>
-        <w:rPr>
-          <w:rStyle w:val="Accentuationlgre"/>
-        </w:rPr>
-        <w:t xml:space="preserve"> </w:t>
-      </w:r>
-      <w:proofErr w:type="spellStart"/>
-      <w:r>
-        <w:rPr>
-          <w:rStyle w:val="Accentuationlgre"/>
-        </w:rPr>
-        <w:t>systemctl</w:t>
-      </w:r>
-      <w:proofErr w:type="spellEnd"/>
-      <w:r>
-        <w:rPr>
-          <w:rStyle w:val="Accentuationlgre"/>
-        </w:rPr>
-        <w:t xml:space="preserve"> start </w:t>
-      </w:r>
-      <w:proofErr w:type="spellStart"/>
-      <w:r>
-        <w:rPr>
-          <w:rStyle w:val="Accentuationlgre"/>
-        </w:rPr>
-        <w:t>postfixsudo</w:t>
-      </w:r>
-      <w:proofErr w:type="spellEnd"/>
-    </w:p>
-    <w:p>
-      <w:pPr>
-        <w:rPr>
-          <w:rStyle w:val="Accentuationlgre"/>
-        </w:rPr>
-      </w:pPr>
-      <w:proofErr w:type="spellStart"/>
-      <w:r>
-        <w:rPr>
-          <w:rStyle w:val="Accentuationlgre"/>
-        </w:rPr>
-        <w:t>systemctl</w:t>
-      </w:r>
-      <w:proofErr w:type="spellEnd"/>
-      <w:r>
-        <w:rPr>
-          <w:rStyle w:val="Accentuationlgre"/>
-        </w:rPr>
-        <w:t xml:space="preserve"> enable </w:t>
-      </w:r>
-      <w:proofErr w:type="spellStart"/>
-      <w:r>
-        <w:rPr>
-          <w:rStyle w:val="Accentuationlgre"/>
-        </w:rPr>
-        <w:t>postfix</w:t>
-      </w:r>
-      <w:proofErr w:type="spellEnd"/>
-    </w:p>
-    <w:p>
-      <w:pPr>
-        <w:pStyle w:val="Titre2"/>
-      </w:pPr>
-      <w:r>
-        <w:t>Installation des dépendances</w:t>
-      </w:r>
-    </w:p>
-    <w:p>
-      <w:pPr>
-        <w:rPr>
-          <w:lang w:val="en-US"/>
-        </w:rPr>
-      </w:pPr>
-    </w:p>
-    <w:p>
-      <w:pPr>
-        <w:rPr>
-          <w:lang w:val="en-US"/>
-        </w:rPr>
-      </w:pPr>
-    </w:p>
-    <w:p>
-      <w:pPr>
-        <w:rPr>
-          <w:rStyle w:val="Accentuationlgre"/>
-          <w:lang w:val="en-US"/>
-        </w:rPr>
-      </w:pPr>
-      <w:r>
-        <w:rPr>
-          <w:rStyle w:val="Accentuationlgre"/>
-          <w:lang w:val="en-US"/>
-        </w:rPr>
-        <w:t xml:space="preserve">curl https://packages.gitlab.com/install/repositories/gitlab/gitlab-ce/script.rpm.sh | </w:t>
-      </w:r>
-      <w:proofErr w:type="spellStart"/>
-      <w:r>
-        <w:rPr>
-          <w:rStyle w:val="Accentuationlgre"/>
-          <w:lang w:val="en-US"/>
-        </w:rPr>
-        <w:t>sudo</w:t>
-      </w:r>
-      <w:proofErr w:type="spellEnd"/>
-      <w:r>
-        <w:rPr>
-          <w:rStyle w:val="Accentuationlgre"/>
-          <w:lang w:val="en-US"/>
-        </w:rPr>
-        <w:t xml:space="preserve"> bash</w:t>
-      </w:r>
-    </w:p>
-    <w:p>
-      <w:pPr>
-        <w:rPr>
-          <w:rStyle w:val="Accentuationlgre"/>
-          <w:lang w:val="en-US"/>
-        </w:rPr>
-      </w:pPr>
-    </w:p>
-    <w:p>
-      <w:pPr>
-        <w:rPr>
-          <w:rStyle w:val="Accentuationlgre"/>
-          <w:lang w:val="en-US"/>
-        </w:rPr>
-      </w:pPr>
-      <w:proofErr w:type="spellStart"/>
-      <w:r>
-        <w:rPr>
-          <w:rStyle w:val="Accentuationlgre"/>
-          <w:lang w:val="en-US"/>
-        </w:rPr>
-        <w:t>sudo</w:t>
-      </w:r>
-      <w:proofErr w:type="spellEnd"/>
-      <w:r>
-        <w:rPr>
-          <w:rStyle w:val="Accentuationlgre"/>
-          <w:lang w:val="en-US"/>
-        </w:rPr>
-        <w:t xml:space="preserve"> yum install </w:t>
-      </w:r>
-      <w:proofErr w:type="spellStart"/>
-      <w:r>
-        <w:rPr>
-          <w:rStyle w:val="Accentuationlgre"/>
-          <w:lang w:val="en-US"/>
-        </w:rPr>
-        <w:t>gitlab-ce</w:t>
-      </w:r>
-      <w:proofErr w:type="spellEnd"/>
-    </w:p>
-    <w:p>
-      <w:pPr>
-        <w:rPr>
-          <w:rStyle w:val="Accentuationlgre"/>
-          <w:lang w:val="en-US"/>
-        </w:rPr>
-      </w:pPr>
-    </w:p>
-    <w:p>
-      <w:pPr>
-        <w:rPr>
-          <w:rStyle w:val="Accentuationlgre"/>
-          <w:lang w:val="en-US"/>
-        </w:rPr>
-      </w:pPr>
-      <w:proofErr w:type="spellStart"/>
-      <w:r>
-        <w:rPr>
-          <w:rStyle w:val="Accentuationlgre"/>
-          <w:lang w:val="en-US"/>
-        </w:rPr>
-        <w:t>sudo</w:t>
-      </w:r>
-      <w:proofErr w:type="spellEnd"/>
-      <w:r>
-        <w:rPr>
-          <w:rStyle w:val="Accentuationlgre"/>
-          <w:lang w:val="en-US"/>
-        </w:rPr>
-        <w:t xml:space="preserve"> firewall-</w:t>
-      </w:r>
-      <w:proofErr w:type="spellStart"/>
-      <w:r>
-        <w:rPr>
-          <w:rStyle w:val="Accentuationlgre"/>
-          <w:lang w:val="en-US"/>
-        </w:rPr>
-        <w:t>cmd</w:t>
-      </w:r>
-      <w:proofErr w:type="spellEnd"/>
-      <w:r>
-        <w:rPr>
-          <w:rStyle w:val="Accentuationlgre"/>
-          <w:lang w:val="en-US"/>
-        </w:rPr>
-        <w:t xml:space="preserve"> --permanent --zone=public --add-service=http</w:t>
-      </w:r>
-    </w:p>
-    <w:p>
-      <w:pPr>
-        <w:rPr>
-          <w:rStyle w:val="Accentuationlgre"/>
-          <w:lang w:val="en-US"/>
-        </w:rPr>
-      </w:pPr>
-      <w:proofErr w:type="spellStart"/>
-      <w:r>
-        <w:rPr>
-          <w:rStyle w:val="Accentuationlgre"/>
-          <w:lang w:val="en-US"/>
-        </w:rPr>
-        <w:t>sudo</w:t>
-      </w:r>
-      <w:proofErr w:type="spellEnd"/>
-      <w:r>
-        <w:rPr>
-          <w:rStyle w:val="Accentuationlgre"/>
-          <w:lang w:val="en-US"/>
-        </w:rPr>
-        <w:t xml:space="preserve"> firewall-</w:t>
-      </w:r>
-      <w:proofErr w:type="spellStart"/>
-      <w:r>
-        <w:rPr>
-          <w:rStyle w:val="Accentuationlgre"/>
-          <w:lang w:val="en-US"/>
-        </w:rPr>
-        <w:t>cmd</w:t>
-      </w:r>
-      <w:proofErr w:type="spellEnd"/>
-      <w:r>
-        <w:rPr>
-          <w:rStyle w:val="Accentuationlgre"/>
-          <w:lang w:val="en-US"/>
-        </w:rPr>
-        <w:t xml:space="preserve"> --permanent --zone=public --add-service=https</w:t>
-      </w:r>
-    </w:p>
-    <w:p>
-      <w:pPr>
-        <w:rPr>
-          <w:rStyle w:val="Accentuationlgre"/>
-          <w:lang w:val="en-US"/>
-        </w:rPr>
-      </w:pPr>
-      <w:proofErr w:type="spellStart"/>
-      <w:r>
-        <w:rPr>
-          <w:rStyle w:val="Accentuationlgre"/>
-          <w:lang w:val="en-US"/>
-        </w:rPr>
-        <w:t>sudo</w:t>
-      </w:r>
-      <w:proofErr w:type="spellEnd"/>
-      <w:r>
-        <w:rPr>
-          <w:rStyle w:val="Accentuationlgre"/>
-          <w:lang w:val="en-US"/>
-        </w:rPr>
-        <w:t xml:space="preserve"> firewall-</w:t>
-      </w:r>
-      <w:proofErr w:type="spellStart"/>
-      <w:r>
-        <w:rPr>
-          <w:rStyle w:val="Accentuationlgre"/>
-          <w:lang w:val="en-US"/>
-        </w:rPr>
-        <w:t>cmd</w:t>
-      </w:r>
-      <w:proofErr w:type="spellEnd"/>
-      <w:r>
-        <w:rPr>
-          <w:rStyle w:val="Accentuationlgre"/>
-          <w:lang w:val="en-US"/>
-        </w:rPr>
-        <w:t xml:space="preserve"> --reload</w:t>
-      </w:r>
-    </w:p>
-    <w:p>
-      <w:pPr>
-        <w:rPr>
-          <w:rStyle w:val="Accentuationlgre"/>
-          <w:lang w:val="en-US"/>
-        </w:rPr>
-      </w:pPr>
-    </w:p>
-    <w:p>
-      <w:pPr>
-        <w:rPr>
-          <w:rStyle w:val="Accentuationlgre"/>
-          <w:lang w:val="en-US"/>
-        </w:rPr>
-      </w:pPr>
-      <w:proofErr w:type="spellStart"/>
-      <w:r>
-        <w:rPr>
-          <w:rStyle w:val="Accentuationlgre"/>
-          <w:lang w:val="en-US"/>
-        </w:rPr>
-        <w:t>sudo</w:t>
-      </w:r>
-      <w:proofErr w:type="spellEnd"/>
-      <w:r>
-        <w:rPr>
-          <w:rStyle w:val="Accentuationlgre"/>
-          <w:lang w:val="en-US"/>
-        </w:rPr>
-        <w:t xml:space="preserve"> vim /</w:t>
-      </w:r>
-      <w:proofErr w:type="spellStart"/>
-      <w:r>
-        <w:rPr>
-          <w:rStyle w:val="Accentuationlgre"/>
-          <w:lang w:val="en-US"/>
-        </w:rPr>
-        <w:t>etc</w:t>
-      </w:r>
-      <w:proofErr w:type="spellEnd"/>
-      <w:r>
-        <w:rPr>
-          <w:rStyle w:val="Accentuationlgre"/>
-          <w:lang w:val="en-US"/>
-        </w:rPr>
-        <w:t>/</w:t>
-      </w:r>
-      <w:proofErr w:type="spellStart"/>
-      <w:r>
-        <w:rPr>
-          <w:rStyle w:val="Accentuationlgre"/>
-          <w:lang w:val="en-US"/>
-        </w:rPr>
-        <w:t>gitlab</w:t>
-      </w:r>
-      <w:proofErr w:type="spellEnd"/>
-      <w:r>
-        <w:rPr>
-          <w:rStyle w:val="Accentuationlgre"/>
-          <w:lang w:val="en-US"/>
-        </w:rPr>
-        <w:t>/</w:t>
-      </w:r>
-      <w:proofErr w:type="spellStart"/>
-      <w:r>
-        <w:rPr>
-          <w:rStyle w:val="Accentuationlgre"/>
-          <w:lang w:val="en-US"/>
-        </w:rPr>
-        <w:t>gitlab.rb</w:t>
-      </w:r>
-      <w:proofErr w:type="spellEnd"/>
-    </w:p>
-    <w:p>
-      <w:pPr>
-        <w:rPr>
-          <w:rStyle w:val="Accentuationlgre"/>
-          <w:lang w:val="en-US"/>
-        </w:rPr>
-      </w:pPr>
-      <w:proofErr w:type="spellStart"/>
-      <w:r>
-        <w:rPr>
-          <w:rStyle w:val="Accentuationlgre"/>
-          <w:lang w:val="en-US"/>
-        </w:rPr>
-        <w:t>external_url</w:t>
-      </w:r>
-      <w:proofErr w:type="spellEnd"/>
-      <w:r>
-        <w:rPr>
-          <w:rStyle w:val="Accentuationlgre"/>
-          <w:lang w:val="en-US"/>
-        </w:rPr>
-        <w:t xml:space="preserve"> 'https://gitlab.example.com'</w:t>
-      </w:r>
-    </w:p>
-    <w:p>
-      <w:pPr>
-        <w:rPr>
-          <w:rStyle w:val="Accentuationlgre"/>
-          <w:lang w:val="en-US"/>
-        </w:rPr>
-      </w:pPr>
-      <w:proofErr w:type="spellStart"/>
-      <w:r>
-        <w:rPr>
-          <w:rStyle w:val="Accentuationlgre"/>
-          <w:lang w:val="en-US"/>
-        </w:rPr>
-        <w:t>letsencrypt</w:t>
-      </w:r>
-      <w:proofErr w:type="spellEnd"/>
-      <w:r>
-        <w:rPr>
-          <w:rStyle w:val="Accentuationlgre"/>
-          <w:lang w:val="en-US"/>
-        </w:rPr>
-        <w:t>['enable'] = true</w:t>
-      </w:r>
-    </w:p>
-    <w:p>
-      <w:pPr>
-        <w:rPr>
-          <w:rStyle w:val="Accentuationlgre"/>
-          <w:lang w:val="en-US"/>
-        </w:rPr>
-      </w:pPr>
-      <w:proofErr w:type="spellStart"/>
-      <w:r>
-        <w:rPr>
-          <w:rStyle w:val="Accentuationlgre"/>
-          <w:lang w:val="en-US"/>
-        </w:rPr>
-        <w:t>letsencrypt</w:t>
-      </w:r>
-      <w:proofErr w:type="spellEnd"/>
-      <w:r>
-        <w:rPr>
-          <w:rStyle w:val="Accentuationlgre"/>
-          <w:lang w:val="en-US"/>
-        </w:rPr>
-        <w:t>['</w:t>
-      </w:r>
-      <w:proofErr w:type="spellStart"/>
-      <w:r>
-        <w:rPr>
-          <w:rStyle w:val="Accentuationlgre"/>
-          <w:lang w:val="en-US"/>
-        </w:rPr>
-        <w:t>contact_emails</w:t>
-      </w:r>
-      <w:proofErr w:type="spellEnd"/>
-      <w:r>
-        <w:rPr>
-          <w:rStyle w:val="Accentuationlgre"/>
-          <w:lang w:val="en-US"/>
-        </w:rPr>
-        <w:t>'] = ['admin@example.com']</w:t>
-      </w:r>
-    </w:p>
-    <w:p>
-      <w:pPr>
-        <w:rPr>
-          <w:rStyle w:val="Accentuationlgre"/>
-          <w:lang w:val="en-US"/>
-        </w:rPr>
-      </w:pPr>
-    </w:p>
-    <w:p>
-      <w:pPr>
-        <w:rPr>
-          <w:rStyle w:val="Accentuationlgre"/>
-          <w:lang w:val="en-US"/>
-        </w:rPr>
-      </w:pPr>
-      <w:proofErr w:type="spellStart"/>
-      <w:r>
-        <w:rPr>
-          <w:rStyle w:val="Accentuationlgre"/>
-          <w:lang w:val="en-US"/>
-        </w:rPr>
-        <w:t>sudo</w:t>
-      </w:r>
-      <w:proofErr w:type="spellEnd"/>
-      <w:r>
-        <w:rPr>
-          <w:rStyle w:val="Accentuationlgre"/>
-          <w:lang w:val="en-US"/>
-        </w:rPr>
-        <w:t xml:space="preserve"> </w:t>
-      </w:r>
-      <w:proofErr w:type="spellStart"/>
-      <w:r>
-        <w:rPr>
-          <w:rStyle w:val="Accentuationlgre"/>
           <w:lang w:val="en-US"/>
         </w:rPr>
         <w:t>gitlab-ctl</w:t>
@@ -1921,12 +1894,110 @@
           <w:lang w:val="en-US"/>
         </w:rPr>
       </w:pPr>
-      <w:r>
-        <w:rPr>
-          <w:rStyle w:val="Accentuationlgre"/>
-          <w:lang w:val="en-US"/>
-        </w:rPr>
-        <w:t>https://your_gitlab_domain_or_server_IP.com</w:t>
+      <w:hyperlink r:id="rId7" w:history="1">
+        <w:r>
+          <w:rPr>
+            <w:rStyle w:val="Lienhypertexte"/>
+            <w:lang w:val="en-US"/>
+          </w:rPr>
+          <w:t>https://your_gitlab_domain_or_server_IP.com</w:t>
+        </w:r>
+      </w:hyperlink>
+    </w:p>
+    <w:p>
+      <w:pPr>
+        <w:rPr>
+          <w:rStyle w:val="Accentuationlgre"/>
+          <w:lang w:val="en-US"/>
+        </w:rPr>
+      </w:pPr>
+    </w:p>
+    <w:p>
+      <w:pPr>
+        <w:rPr>
+          <w:rStyle w:val="Accentuationlgre"/>
+          <w:lang w:val="en-US"/>
+        </w:rPr>
+      </w:pPr>
+      <w:r>
+        <w:rPr>
+          <w:rStyle w:val="Accentuationlgre"/>
+          <w:lang w:val="en-US"/>
+        </w:rPr>
+        <w:br w:type="page"/>
+      </w:r>
+    </w:p>
+    <w:p>
+      <w:pPr>
+        <w:pStyle w:val="Titre1"/>
+        <w:rPr>
+          <w:rStyle w:val="Accentuationlgre"/>
+          <w:lang w:val="en-US"/>
+        </w:rPr>
+      </w:pPr>
+      <w:r>
+        <w:rPr>
+          <w:rStyle w:val="Accentuationlgre"/>
+          <w:lang w:val="en-US"/>
+        </w:rPr>
+        <w:lastRenderedPageBreak/>
+        <w:t>Installation du registry</w:t>
+      </w:r>
+    </w:p>
+    <w:p>
+      <w:pPr>
+        <w:rPr>
+          <w:rStyle w:val="Accentuationlgre"/>
+          <w:lang w:val="en-US"/>
+        </w:rPr>
+      </w:pPr>
+      <w:r>
+        <w:rPr>
+          <w:rStyle w:val="Accentuationlgre"/>
+          <w:lang w:val="en-US"/>
+        </w:rPr>
+        <w:t xml:space="preserve">Git clone </w:t>
+      </w:r>
+      <w:hyperlink r:id="rId8" w:history="1">
+        <w:r>
+          <w:rPr>
+            <w:rStyle w:val="Lienhypertexte"/>
+            <w:lang w:val="en-US"/>
+          </w:rPr>
+          <w:t>https://github.com/SUSE/Portus.git</w:t>
+        </w:r>
+      </w:hyperlink>
+    </w:p>
+    <w:p>
+      <w:pPr>
+        <w:rPr>
+          <w:rStyle w:val="Accentuationlgre"/>
+          <w:lang w:val="en-US"/>
+        </w:rPr>
+      </w:pPr>
+      <w:r>
+        <w:rPr>
+          <w:rStyle w:val="Accentuationlgre"/>
+          <w:lang w:val="en-US"/>
+        </w:rPr>
+        <w:t>Docker-compose up</w:t>
+      </w:r>
+    </w:p>
+    <w:p>
+      <w:pPr>
+        <w:rPr>
+          <w:rStyle w:val="Accentuationlgre"/>
+          <w:lang w:val="en-US"/>
+        </w:rPr>
+      </w:pPr>
+      <w:r>
+        <w:rPr>
+          <w:rFonts w:ascii="Consolas" w:hAnsi="Consolas"/>
+          <w:color w:val="C9D1D9"/>
+          <w:sz w:val="20"/>
+          <w:szCs w:val="20"/>
+        </w:rPr>
+        <w:t>http://&lt;docker host&gt;:3000</w:t>
       </w:r>
     </w:p>
     <w:sectPr>
@@ -2750,6 +2821,18 @@
       <w:color w:val="404040" w:themeColor="text1" w:themeTint="BF"/>
     </w:rPr>
   </w:style>
+  <w:style w:type="character" w:styleId="Mentionnonrsolue">
+    <w:name w:val="Unresolved Mention"/>
+    <w:basedOn w:val="Policepardfaut"/>
+    <w:uiPriority w:val="99"/>
+    <w:semiHidden/>
+    <w:unhideWhenUsed/>
+    <w:rsid w:val="00E65B31"/>
+    <w:rPr>
+      <w:color w:val="605E5C"/>
+      <w:shd w:val="clear" w:color="auto" w:fill="E1DFDD"/>
+    </w:rPr>
+  </w:style>
 </w:styles>
 </file>
 

</xml_diff>

<commit_message>
Doc > Update de l'infra. Settings des apps en cours
</commit_message>
<xml_diff>
--- a/Doc/Doc.docx
+++ b/Doc/Doc.docx
@@ -6,6 +6,7 @@
       <w:sdtPr>
         <w:rPr>
           <w:rFonts w:asciiTheme="minorHAnsi" w:eastAsiaTheme="minorHAnsi" w:hAnsiTheme="minorHAnsi" w:cstheme="minorBidi"/>
+          <w:b w:val="0"/>
           <w:color w:val="auto"/>
           <w:sz w:val="22"/>
           <w:szCs w:val="22"/>
@@ -1300,6 +1301,2691 @@
           <w:szCs w:val="48"/>
         </w:rPr>
         <w:lastRenderedPageBreak/>
+        <w:t>Objectif</w:t>
+      </w:r>
+    </w:p>
+    <w:p/>
+    <w:p>
+      <w:r>
+        <w:t>L’objectif de ce POC</w:t>
+      </w:r>
+      <w:r>
+        <w:t xml:space="preserve"> est de</w:t>
+      </w:r>
+      <w:r>
+        <w:t xml:space="preserve"> simuler un environnement local de </w:t>
+      </w:r>
+      <w:r>
+        <w:t>développement</w:t>
+      </w:r>
+      <w:r>
+        <w:t xml:space="preserve"> permettant de </w:t>
+      </w:r>
+      <w:r>
+        <w:t>satisfaire au fonctionnement décrit par le schéma ci-dessous :</w:t>
+      </w:r>
+    </w:p>
+    <w:p/>
+    <w:p>
+      <w:r>
+        <w:t xml:space="preserve">1 : Lancement d’un push par un </w:t>
+      </w:r>
+      <w:r>
+        <w:t>développeur</w:t>
+      </w:r>
+      <w:r>
+        <w:t xml:space="preserve"> &gt; </w:t>
+      </w:r>
+      <w:r>
+        <w:t>lancement du pipeline CI</w:t>
+      </w:r>
+    </w:p>
+    <w:p>
+      <w:r>
+        <w:t xml:space="preserve">2 : Le serveur Code Repository </w:t>
+      </w:r>
+      <w:r>
+        <w:t>informe Jenkins</w:t>
+      </w:r>
+    </w:p>
+    <w:p>
+      <w:r>
+        <w:t xml:space="preserve">3 : Jenkins </w:t>
+      </w:r>
+      <w:r>
+        <w:t>récupère</w:t>
+      </w:r>
+      <w:r>
+        <w:t xml:space="preserve"> le code </w:t>
+      </w:r>
+      <w:r>
+        <w:t>poussé sur</w:t>
+      </w:r>
+      <w:r>
+        <w:t xml:space="preserve"> le </w:t>
+      </w:r>
+      <w:r>
+        <w:t>serveur Code Repository</w:t>
+      </w:r>
+    </w:p>
+    <w:p>
+      <w:r>
+        <w:t xml:space="preserve">4 : </w:t>
+      </w:r>
+      <w:r>
+        <w:t xml:space="preserve">Jenkins </w:t>
+      </w:r>
+      <w:r>
+        <w:t>monte un container via le</w:t>
+      </w:r>
+      <w:r>
+        <w:t xml:space="preserve"> </w:t>
+      </w:r>
+      <w:proofErr w:type="spellStart"/>
+      <w:r>
+        <w:t>Dockerfile</w:t>
+      </w:r>
+      <w:proofErr w:type="spellEnd"/>
+      <w:r>
+        <w:t xml:space="preserve"> </w:t>
+      </w:r>
+      <w:proofErr w:type="spellStart"/>
+      <w:r>
+        <w:t>simple_api</w:t>
+      </w:r>
+      <w:proofErr w:type="spellEnd"/>
+    </w:p>
+    <w:p>
+      <w:pPr>
+        <w:rPr>
+          <w:rStyle w:val="Accentuationlgre"/>
+        </w:rPr>
+      </w:pPr>
+      <w:r>
+        <w:t xml:space="preserve">5 : </w:t>
+      </w:r>
+      <w:r>
+        <w:t>Jenkins test le fonctionnent du server</w:t>
+      </w:r>
+      <w:r>
+        <w:t xml:space="preserve"> via la commande </w:t>
+      </w:r>
+      <w:proofErr w:type="spellStart"/>
+      <w:r>
+        <w:rPr>
+          <w:rStyle w:val="Accentuationlgre"/>
+        </w:rPr>
+        <w:t>curl</w:t>
+      </w:r>
+      <w:proofErr w:type="spellEnd"/>
+      <w:r>
+        <w:rPr>
+          <w:rStyle w:val="Accentuationlgre"/>
+        </w:rPr>
+        <w:t xml:space="preserve"> -u </w:t>
+      </w:r>
+      <w:proofErr w:type="spellStart"/>
+      <w:r>
+        <w:rPr>
+          <w:rStyle w:val="Accentuationlgre"/>
+        </w:rPr>
+        <w:t>toto:python</w:t>
+      </w:r>
+      <w:proofErr w:type="spellEnd"/>
+      <w:r>
+        <w:rPr>
+          <w:rStyle w:val="Accentuationlgre"/>
+        </w:rPr>
+        <w:t xml:space="preserve"> -X GET http://:&lt;host IP&gt;&lt;API </w:t>
+      </w:r>
+      <w:proofErr w:type="spellStart"/>
+      <w:r>
+        <w:rPr>
+          <w:rStyle w:val="Accentuationlgre"/>
+        </w:rPr>
+        <w:t>exposed</w:t>
+      </w:r>
+      <w:proofErr w:type="spellEnd"/>
+      <w:r>
+        <w:rPr>
+          <w:rStyle w:val="Accentuationlgre"/>
+        </w:rPr>
+        <w:t xml:space="preserve"> port&gt;/</w:t>
+      </w:r>
+      <w:proofErr w:type="spellStart"/>
+      <w:r>
+        <w:rPr>
+          <w:rStyle w:val="Accentuationlgre"/>
+        </w:rPr>
+        <w:t>pozos</w:t>
+      </w:r>
+      <w:proofErr w:type="spellEnd"/>
+      <w:r>
+        <w:rPr>
+          <w:rStyle w:val="Accentuationlgre"/>
+        </w:rPr>
+        <w:t>/api/v1.0/</w:t>
+      </w:r>
+      <w:proofErr w:type="spellStart"/>
+      <w:r>
+        <w:rPr>
+          <w:rStyle w:val="Accentuationlgre"/>
+        </w:rPr>
+        <w:t>get_student_ages</w:t>
+      </w:r>
+      <w:proofErr w:type="spellEnd"/>
+    </w:p>
+    <w:p>
+      <w:r>
+        <w:t xml:space="preserve">6 : </w:t>
+      </w:r>
+      <w:r>
+        <w:t>Jenkins</w:t>
+      </w:r>
+      <w:r>
+        <w:t xml:space="preserve"> lance </w:t>
+      </w:r>
+      <w:r>
+        <w:t>le scanner d’image « clair »</w:t>
+      </w:r>
+    </w:p>
+    <w:p>
+      <w:r>
+        <w:t xml:space="preserve">7 : Jenkins pousse l’image validé sur le serveur </w:t>
+      </w:r>
+      <w:proofErr w:type="spellStart"/>
+      <w:r>
+        <w:t>Registry</w:t>
+      </w:r>
+      <w:proofErr w:type="spellEnd"/>
+    </w:p>
+    <w:p>
+      <w:r>
+        <w:t xml:space="preserve">8 : </w:t>
+      </w:r>
+      <w:r>
+        <w:t xml:space="preserve">Jenkins </w:t>
+      </w:r>
+      <w:proofErr w:type="spellStart"/>
+      <w:r>
+        <w:t>déploye</w:t>
+      </w:r>
+      <w:proofErr w:type="spellEnd"/>
+      <w:r>
+        <w:t xml:space="preserve"> l’image sur le server </w:t>
+      </w:r>
+      <w:proofErr w:type="spellStart"/>
+      <w:r>
+        <w:t>App_Server</w:t>
+      </w:r>
+      <w:proofErr w:type="spellEnd"/>
+      <w:r>
+        <w:t xml:space="preserve"> va Ansible</w:t>
+      </w:r>
+    </w:p>
+    <w:p>
+      <w:r>
+        <w:t>9 : Jenkins lance un test E2E afin de</w:t>
+      </w:r>
+      <w:r>
+        <w:t xml:space="preserve"> s’assurer </w:t>
+      </w:r>
+      <w:r>
+        <w:t>la validité sécurité de l’app</w:t>
+      </w:r>
+      <w:r>
+        <w:t xml:space="preserve"> via </w:t>
+      </w:r>
+      <w:proofErr w:type="spellStart"/>
+      <w:r>
+        <w:t>Arachi</w:t>
+      </w:r>
+      <w:proofErr w:type="spellEnd"/>
+      <w:r>
+        <w:t xml:space="preserve"> de </w:t>
+      </w:r>
+      <w:proofErr w:type="spellStart"/>
+      <w:r>
+        <w:t>Gautlt</w:t>
+      </w:r>
+      <w:proofErr w:type="spellEnd"/>
+    </w:p>
+    <w:p/>
+    <w:p/>
+    <w:p>
+      <w:pPr>
+        <w:rPr>
+          <w:b/>
+          <w:bCs/>
+          <w:sz w:val="48"/>
+          <w:szCs w:val="48"/>
+        </w:rPr>
+      </w:pPr>
+      <w:r>
+        <w:rPr>
+          <w:b/>
+          <w:bCs/>
+          <w:noProof/>
+        </w:rPr>
+        <mc:AlternateContent>
+          <mc:Choice Requires="wps">
+            <w:drawing>
+              <wp:anchor distT="0" distB="0" distL="114300" distR="114300" simplePos="0" relativeHeight="251666432" behindDoc="0" locked="0" layoutInCell="1" allowOverlap="1" wp14:anchorId="6C2D0B47" wp14:editId="1B0AF9E7">
+                <wp:simplePos x="0" y="0"/>
+                <wp:positionH relativeFrom="column">
+                  <wp:posOffset>380365</wp:posOffset>
+                </wp:positionH>
+                <wp:positionV relativeFrom="paragraph">
+                  <wp:posOffset>282804</wp:posOffset>
+                </wp:positionV>
+                <wp:extent cx="2172335" cy="2033625"/>
+                <wp:effectExtent l="0" t="0" r="18415" b="24130"/>
+                <wp:wrapNone/>
+                <wp:docPr id="2" name="Rectangle 2"/>
+                <wp:cNvGraphicFramePr/>
+                <a:graphic xmlns:a="http://schemas.openxmlformats.org/drawingml/2006/main">
+                  <a:graphicData uri="http://schemas.microsoft.com/office/word/2010/wordprocessingShape">
+                    <wps:wsp>
+                      <wps:cNvSpPr/>
+                      <wps:spPr>
+                        <a:xfrm>
+                          <a:off x="0" y="0"/>
+                          <a:ext cx="2172335" cy="2033625"/>
+                        </a:xfrm>
+                        <a:prstGeom prst="rect">
+                          <a:avLst/>
+                        </a:prstGeom>
+                        <a:noFill/>
+                      </wps:spPr>
+                      <wps:style>
+                        <a:lnRef idx="2">
+                          <a:schemeClr val="accent1">
+                            <a:shade val="50000"/>
+                          </a:schemeClr>
+                        </a:lnRef>
+                        <a:fillRef idx="1">
+                          <a:schemeClr val="accent1"/>
+                        </a:fillRef>
+                        <a:effectRef idx="0">
+                          <a:schemeClr val="accent1"/>
+                        </a:effectRef>
+                        <a:fontRef idx="minor">
+                          <a:schemeClr val="lt1"/>
+                        </a:fontRef>
+                      </wps:style>
+                      <wps:bodyPr rot="0" spcFirstLastPara="0" vertOverflow="overflow" horzOverflow="overflow" vert="horz" wrap="square" lIns="91440" tIns="45720" rIns="91440" bIns="45720" numCol="1" spcCol="0" rtlCol="0" fromWordArt="0" anchor="ctr" anchorCtr="0" forceAA="0" compatLnSpc="1">
+                        <a:prstTxWarp prst="textNoShape">
+                          <a:avLst/>
+                        </a:prstTxWarp>
+                        <a:noAutofit/>
+                      </wps:bodyPr>
+                    </wps:wsp>
+                  </a:graphicData>
+                </a:graphic>
+                <wp14:sizeRelV relativeFrom="margin">
+                  <wp14:pctHeight>0</wp14:pctHeight>
+                </wp14:sizeRelV>
+              </wp:anchor>
+            </w:drawing>
+          </mc:Choice>
+          <mc:Fallback>
+            <w:pict>
+              <v:rect w14:anchorId="7FB26B7C" id="Rectangle 2" o:spid="_x0000_s1026" style="position:absolute;margin-left:29.95pt;margin-top:22.25pt;width:171.05pt;height:160.15pt;z-index:251666432;visibility:visible;mso-wrap-style:square;mso-height-percent:0;mso-wrap-distance-left:9pt;mso-wrap-distance-top:0;mso-wrap-distance-right:9pt;mso-wrap-distance-bottom:0;mso-position-horizontal:absolute;mso-position-horizontal-relative:text;mso-position-vertical:absolute;mso-position-vertical-relative:text;mso-height-percent:0;mso-height-relative:margin;v-text-anchor:middle" o:gfxdata="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" filled="f" strokecolor="#1f3763 [1604]" strokeweight="1pt"/>
+            </w:pict>
+          </mc:Fallback>
+        </mc:AlternateContent>
+      </w:r>
+      <w:r>
+        <w:rPr>
+          <w:b/>
+          <w:bCs/>
+          <w:sz w:val="48"/>
+          <w:szCs w:val="48"/>
+        </w:rPr>
+        <mc:AlternateContent>
+          <mc:Choice Requires="wps">
+            <w:drawing>
+              <wp:anchor distT="45720" distB="45720" distL="114300" distR="114300" simplePos="0" relativeHeight="251671552" behindDoc="1" locked="0" layoutInCell="1" allowOverlap="1" wp14:anchorId="297A9CE4" wp14:editId="6C9E8A3E">
+                <wp:simplePos x="0" y="0"/>
+                <wp:positionH relativeFrom="column">
+                  <wp:posOffset>3437255</wp:posOffset>
+                </wp:positionH>
+                <wp:positionV relativeFrom="paragraph">
+                  <wp:posOffset>52705</wp:posOffset>
+                </wp:positionV>
+                <wp:extent cx="2164715" cy="1404620"/>
+                <wp:effectExtent l="0" t="0" r="0" b="0"/>
+                <wp:wrapNone/>
+                <wp:docPr id="17" name="Zone de texte 2"/>
+                <wp:cNvGraphicFramePr>
+                  <a:graphicFrameLocks xmlns:a="http://schemas.openxmlformats.org/drawingml/2006/main"/>
+                </wp:cNvGraphicFramePr>
+                <a:graphic xmlns:a="http://schemas.openxmlformats.org/drawingml/2006/main">
+                  <a:graphicData uri="http://schemas.microsoft.com/office/word/2010/wordprocessingShape">
+                    <wps:wsp>
+                      <wps:cNvSpPr txBox="1">
+                        <a:spLocks noChangeArrowheads="1"/>
+                      </wps:cNvSpPr>
+                      <wps:spPr bwMode="auto">
+                        <a:xfrm>
+                          <a:off x="0" y="0"/>
+                          <a:ext cx="2164715" cy="1404620"/>
+                        </a:xfrm>
+                        <a:prstGeom prst="rect">
+                          <a:avLst/>
+                        </a:prstGeom>
+                        <a:noFill/>
+                        <a:ln w="9525">
+                          <a:noFill/>
+                          <a:miter lim="800000"/>
+                          <a:headEnd/>
+                          <a:tailEnd/>
+                        </a:ln>
+                      </wps:spPr>
+                      <wps:txbx>
+                        <w:txbxContent>
+                          <w:p>
+                            <w:pPr>
+                              <w:jc w:val="center"/>
+                              <w:rPr>
+                                <w:b/>
+                                <w:bCs/>
+                              </w:rPr>
+                            </w:pPr>
+                            <w:proofErr w:type="spellStart"/>
+                            <w:r>
+                              <w:rPr>
+                                <w:b/>
+                                <w:bCs/>
+                              </w:rPr>
+                              <w:t>App_Server</w:t>
+                            </w:r>
+                            <w:proofErr w:type="spellEnd"/>
+                          </w:p>
+                          <w:p>
+                            <w:pPr>
+                              <w:jc w:val="center"/>
+                              <w:rPr>
+                                <w:b/>
+                                <w:bCs/>
+                              </w:rPr>
+                            </w:pPr>
+                          </w:p>
+                          <w:p>
+                            <w:pPr>
+                              <w:jc w:val="center"/>
+                              <w:rPr>
+                                <w:b/>
+                                <w:bCs/>
+                              </w:rPr>
+                            </w:pPr>
+                          </w:p>
+                          <w:p>
+                            <w:pPr>
+                              <w:jc w:val="center"/>
+                            </w:pPr>
+                            <w:r>
+                              <w:t>Server de production</w:t>
+                            </w:r>
+                          </w:p>
+                        </w:txbxContent>
+                      </wps:txbx>
+                      <wps:bodyPr rot="0" vert="horz" wrap="square" lIns="91440" tIns="45720" rIns="91440" bIns="45720" anchor="t" anchorCtr="0">
+                        <a:spAutoFit/>
+                      </wps:bodyPr>
+                    </wps:wsp>
+                  </a:graphicData>
+                </a:graphic>
+                <wp14:sizeRelH relativeFrom="margin">
+                  <wp14:pctWidth>0</wp14:pctWidth>
+                </wp14:sizeRelH>
+                <wp14:sizeRelV relativeFrom="margin">
+                  <wp14:pctHeight>20000</wp14:pctHeight>
+                </wp14:sizeRelV>
+              </wp:anchor>
+            </w:drawing>
+          </mc:Choice>
+          <mc:Fallback>
+            <w:pict>
+              <v:shapetype w14:anchorId="297A9CE4" id="_x0000_t202" coordsize="21600,21600" o:spt="202" path="m,l,21600r21600,l21600,xe">
+                <v:stroke joinstyle="miter"/>
+                <v:path gradientshapeok="t" o:connecttype="rect"/>
+              </v:shapetype>
+              <v:shape id="Zone de texte 2" o:spid="_x0000_s1026" type="#_x0000_t202" style="position:absolute;margin-left:270.65pt;margin-top:4.15pt;width:170.45pt;height:110.6pt;z-index:-251644928;visibility:visible;mso-wrap-style:square;mso-width-percent:0;mso-height-percent:200;mso-wrap-distance-left:9pt;mso-wrap-distance-top:3.6pt;mso-wrap-distance-right:9pt;mso-wrap-distance-bottom:3.6pt;mso-position-horizontal:absolute;mso-position-horizontal-relative:text;mso-position-vertical:absolute;mso-position-vertical-relative:text;mso-width-percent:0;mso-height-percent:200;mso-width-relative:margin;mso-height-relative:margin;v-text-anchor:top" o:gfxdata="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" filled="f" stroked="f">
+                <v:textbox style="mso-fit-shape-to-text:t">
+                  <w:txbxContent>
+                    <w:p>
+                      <w:pPr>
+                        <w:jc w:val="center"/>
+                        <w:rPr>
+                          <w:b/>
+                          <w:bCs/>
+                        </w:rPr>
+                      </w:pPr>
+                      <w:proofErr w:type="spellStart"/>
+                      <w:r>
+                        <w:rPr>
+                          <w:b/>
+                          <w:bCs/>
+                        </w:rPr>
+                        <w:t>App_Server</w:t>
+                      </w:r>
+                      <w:proofErr w:type="spellEnd"/>
+                    </w:p>
+                    <w:p>
+                      <w:pPr>
+                        <w:jc w:val="center"/>
+                        <w:rPr>
+                          <w:b/>
+                          <w:bCs/>
+                        </w:rPr>
+                      </w:pPr>
+                    </w:p>
+                    <w:p>
+                      <w:pPr>
+                        <w:jc w:val="center"/>
+                        <w:rPr>
+                          <w:b/>
+                          <w:bCs/>
+                        </w:rPr>
+                      </w:pPr>
+                    </w:p>
+                    <w:p>
+                      <w:pPr>
+                        <w:jc w:val="center"/>
+                      </w:pPr>
+                      <w:r>
+                        <w:t>Server de production</w:t>
+                      </w:r>
+                    </w:p>
+                  </w:txbxContent>
+                </v:textbox>
+              </v:shape>
+            </w:pict>
+          </mc:Fallback>
+        </mc:AlternateContent>
+      </w:r>
+      <w:r>
+        <w:rPr>
+          <w:b/>
+          <w:bCs/>
+          <w:sz w:val="48"/>
+          <w:szCs w:val="48"/>
+        </w:rPr>
+        <mc:AlternateContent>
+          <mc:Choice Requires="wps">
+            <w:drawing>
+              <wp:anchor distT="0" distB="0" distL="114300" distR="114300" simplePos="0" relativeHeight="251670528" behindDoc="0" locked="0" layoutInCell="1" allowOverlap="1" wp14:anchorId="18E26B67" wp14:editId="34B4036B">
+                <wp:simplePos x="0" y="0"/>
+                <wp:positionH relativeFrom="column">
+                  <wp:posOffset>3444189</wp:posOffset>
+                </wp:positionH>
+                <wp:positionV relativeFrom="paragraph">
+                  <wp:posOffset>283845</wp:posOffset>
+                </wp:positionV>
+                <wp:extent cx="2172335" cy="1403985"/>
+                <wp:effectExtent l="0" t="0" r="18415" b="24765"/>
+                <wp:wrapNone/>
+                <wp:docPr id="14" name="Rectangle 14"/>
+                <wp:cNvGraphicFramePr/>
+                <a:graphic xmlns:a="http://schemas.openxmlformats.org/drawingml/2006/main">
+                  <a:graphicData uri="http://schemas.microsoft.com/office/word/2010/wordprocessingShape">
+                    <wps:wsp>
+                      <wps:cNvSpPr/>
+                      <wps:spPr>
+                        <a:xfrm>
+                          <a:off x="0" y="0"/>
+                          <a:ext cx="2172335" cy="1403985"/>
+                        </a:xfrm>
+                        <a:prstGeom prst="rect">
+                          <a:avLst/>
+                        </a:prstGeom>
+                        <a:noFill/>
+                      </wps:spPr>
+                      <wps:style>
+                        <a:lnRef idx="2">
+                          <a:schemeClr val="accent1">
+                            <a:shade val="50000"/>
+                          </a:schemeClr>
+                        </a:lnRef>
+                        <a:fillRef idx="1">
+                          <a:schemeClr val="accent1"/>
+                        </a:fillRef>
+                        <a:effectRef idx="0">
+                          <a:schemeClr val="accent1"/>
+                        </a:effectRef>
+                        <a:fontRef idx="minor">
+                          <a:schemeClr val="lt1"/>
+                        </a:fontRef>
+                      </wps:style>
+                      <wps:bodyPr rot="0" spcFirstLastPara="0" vertOverflow="overflow" horzOverflow="overflow" vert="horz" wrap="square" lIns="91440" tIns="45720" rIns="91440" bIns="45720" numCol="1" spcCol="0" rtlCol="0" fromWordArt="0" anchor="ctr" anchorCtr="0" forceAA="0" compatLnSpc="1">
+                        <a:prstTxWarp prst="textNoShape">
+                          <a:avLst/>
+                        </a:prstTxWarp>
+                        <a:noAutofit/>
+                      </wps:bodyPr>
+                    </wps:wsp>
+                  </a:graphicData>
+                </a:graphic>
+              </wp:anchor>
+            </w:drawing>
+          </mc:Choice>
+          <mc:Fallback>
+            <w:pict>
+              <v:rect w14:anchorId="736BCA9F" id="Rectangle 14" o:spid="_x0000_s1026" style="position:absolute;margin-left:271.2pt;margin-top:22.35pt;width:171.05pt;height:110.55pt;z-index:251670528;visibility:visible;mso-wrap-style:square;mso-wrap-distance-left:9pt;mso-wrap-distance-top:0;mso-wrap-distance-right:9pt;mso-wrap-distance-bottom:0;mso-position-horizontal:absolute;mso-position-horizontal-relative:text;mso-position-vertical:absolute;mso-position-vertical-relative:text;v-text-anchor:middle" o:gfxdata="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" filled="f" strokecolor="#1f3763 [1604]" strokeweight="1pt"/>
+            </w:pict>
+          </mc:Fallback>
+        </mc:AlternateContent>
+      </w:r>
+      <w:r>
+        <w:rPr>
+          <w:b/>
+          <w:bCs/>
+          <w:noProof/>
+          <w:sz w:val="48"/>
+          <w:szCs w:val="48"/>
+        </w:rPr>
+        <mc:AlternateContent>
+          <mc:Choice Requires="wps">
+            <w:drawing>
+              <wp:anchor distT="45720" distB="45720" distL="114300" distR="114300" simplePos="0" relativeHeight="251668480" behindDoc="1" locked="0" layoutInCell="1" allowOverlap="1" wp14:anchorId="3CE794F2" wp14:editId="20844DC2">
+                <wp:simplePos x="0" y="0"/>
+                <wp:positionH relativeFrom="column">
+                  <wp:posOffset>373050</wp:posOffset>
+                </wp:positionH>
+                <wp:positionV relativeFrom="paragraph">
+                  <wp:posOffset>6401</wp:posOffset>
+                </wp:positionV>
+                <wp:extent cx="2165299" cy="1404620"/>
+                <wp:effectExtent l="0" t="0" r="0" b="0"/>
+                <wp:wrapNone/>
+                <wp:docPr id="217" name="Zone de texte 2"/>
+                <wp:cNvGraphicFramePr>
+                  <a:graphicFrameLocks xmlns:a="http://schemas.openxmlformats.org/drawingml/2006/main"/>
+                </wp:cNvGraphicFramePr>
+                <a:graphic xmlns:a="http://schemas.openxmlformats.org/drawingml/2006/main">
+                  <a:graphicData uri="http://schemas.microsoft.com/office/word/2010/wordprocessingShape">
+                    <wps:wsp>
+                      <wps:cNvSpPr txBox="1">
+                        <a:spLocks noChangeArrowheads="1"/>
+                      </wps:cNvSpPr>
+                      <wps:spPr bwMode="auto">
+                        <a:xfrm>
+                          <a:off x="0" y="0"/>
+                          <a:ext cx="2165299" cy="1404620"/>
+                        </a:xfrm>
+                        <a:prstGeom prst="rect">
+                          <a:avLst/>
+                        </a:prstGeom>
+                        <a:noFill/>
+                        <a:ln w="9525">
+                          <a:noFill/>
+                          <a:miter lim="800000"/>
+                          <a:headEnd/>
+                          <a:tailEnd/>
+                        </a:ln>
+                      </wps:spPr>
+                      <wps:txbx>
+                        <w:txbxContent>
+                          <w:p>
+                            <w:pPr>
+                              <w:jc w:val="center"/>
+                              <w:rPr>
+                                <w:b/>
+                                <w:bCs/>
+                              </w:rPr>
+                            </w:pPr>
+                            <w:proofErr w:type="spellStart"/>
+                            <w:r>
+                              <w:rPr>
+                                <w:b/>
+                                <w:bCs/>
+                              </w:rPr>
+                              <w:t>Deplo</w:t>
+                            </w:r>
+                            <w:r>
+                              <w:rPr>
+                                <w:b/>
+                                <w:bCs/>
+                              </w:rPr>
+                              <w:t>yment</w:t>
+                            </w:r>
+                            <w:proofErr w:type="spellEnd"/>
+                            <w:r>
+                              <w:rPr>
+                                <w:b/>
+                                <w:bCs/>
+                              </w:rPr>
+                              <w:t xml:space="preserve"> Server</w:t>
+                            </w:r>
+                          </w:p>
+                          <w:p>
+                            <w:pPr>
+                              <w:jc w:val="center"/>
+                              <w:rPr>
+                                <w:b/>
+                                <w:bCs/>
+                              </w:rPr>
+                            </w:pPr>
+                          </w:p>
+                          <w:p>
+                            <w:pPr>
+                              <w:jc w:val="center"/>
+                            </w:pPr>
+                            <w:r>
+                              <w:t>Server d’intégration continue</w:t>
+                            </w:r>
+                            <w:r>
+                              <w:t xml:space="preserve"> permettant de faire les tests</w:t>
+                            </w:r>
+                          </w:p>
+                          <w:p>
+                            <w:pPr>
+                              <w:jc w:val="center"/>
+                            </w:pPr>
+                          </w:p>
+                          <w:p>
+                            <w:r>
+                              <w:tab/>
+                              <w:t xml:space="preserve">      </w:t>
+                            </w:r>
+                            <w:r>
+                              <w:t>Monte le container</w:t>
+                            </w:r>
+                          </w:p>
+                          <w:p/>
+                          <w:p>
+                            <w:r>
+                              <w:tab/>
+                              <w:t xml:space="preserve">      Test </w:t>
+                            </w:r>
+                            <w:proofErr w:type="spellStart"/>
+                            <w:r>
+                              <w:t>curl</w:t>
+                            </w:r>
+                            <w:proofErr w:type="spellEnd"/>
+                          </w:p>
+                          <w:p/>
+                          <w:p>
+                            <w:r>
+                              <w:tab/>
+                              <w:t xml:space="preserve">      Scan « clair »</w:t>
+                            </w:r>
+                          </w:p>
+                        </w:txbxContent>
+                      </wps:txbx>
+                      <wps:bodyPr rot="0" vert="horz" wrap="square" lIns="91440" tIns="45720" rIns="91440" bIns="45720" anchor="t" anchorCtr="0">
+                        <a:spAutoFit/>
+                      </wps:bodyPr>
+                    </wps:wsp>
+                  </a:graphicData>
+                </a:graphic>
+                <wp14:sizeRelH relativeFrom="margin">
+                  <wp14:pctWidth>0</wp14:pctWidth>
+                </wp14:sizeRelH>
+                <wp14:sizeRelV relativeFrom="margin">
+                  <wp14:pctHeight>20000</wp14:pctHeight>
+                </wp14:sizeRelV>
+              </wp:anchor>
+            </w:drawing>
+          </mc:Choice>
+          <mc:Fallback>
+            <w:pict>
+              <v:shape w14:anchorId="3CE794F2" id="_x0000_s1027" type="#_x0000_t202" style="position:absolute;margin-left:29.35pt;margin-top:.5pt;width:170.5pt;height:110.6pt;z-index:-251648000;visibility:visible;mso-wrap-style:square;mso-width-percent:0;mso-height-percent:200;mso-wrap-distance-left:9pt;mso-wrap-distance-top:3.6pt;mso-wrap-distance-right:9pt;mso-wrap-distance-bottom:3.6pt;mso-position-horizontal:absolute;mso-position-horizontal-relative:text;mso-position-vertical:absolute;mso-position-vertical-relative:text;mso-width-percent:0;mso-height-percent:200;mso-width-relative:margin;mso-height-relative:margin;v-text-anchor:top" o:gfxdata="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" filled="f" stroked="f">
+                <v:textbox style="mso-fit-shape-to-text:t">
+                  <w:txbxContent>
+                    <w:p>
+                      <w:pPr>
+                        <w:jc w:val="center"/>
+                        <w:rPr>
+                          <w:b/>
+                          <w:bCs/>
+                        </w:rPr>
+                      </w:pPr>
+                      <w:proofErr w:type="spellStart"/>
+                      <w:r>
+                        <w:rPr>
+                          <w:b/>
+                          <w:bCs/>
+                        </w:rPr>
+                        <w:t>Deplo</w:t>
+                      </w:r>
+                      <w:r>
+                        <w:rPr>
+                          <w:b/>
+                          <w:bCs/>
+                        </w:rPr>
+                        <w:t>yment</w:t>
+                      </w:r>
+                      <w:proofErr w:type="spellEnd"/>
+                      <w:r>
+                        <w:rPr>
+                          <w:b/>
+                          <w:bCs/>
+                        </w:rPr>
+                        <w:t xml:space="preserve"> Server</w:t>
+                      </w:r>
+                    </w:p>
+                    <w:p>
+                      <w:pPr>
+                        <w:jc w:val="center"/>
+                        <w:rPr>
+                          <w:b/>
+                          <w:bCs/>
+                        </w:rPr>
+                      </w:pPr>
+                    </w:p>
+                    <w:p>
+                      <w:pPr>
+                        <w:jc w:val="center"/>
+                      </w:pPr>
+                      <w:r>
+                        <w:t>Server d’intégration continue</w:t>
+                      </w:r>
+                      <w:r>
+                        <w:t xml:space="preserve"> permettant de faire les tests</w:t>
+                      </w:r>
+                    </w:p>
+                    <w:p>
+                      <w:pPr>
+                        <w:jc w:val="center"/>
+                      </w:pPr>
+                    </w:p>
+                    <w:p>
+                      <w:r>
+                        <w:tab/>
+                        <w:t xml:space="preserve">      </w:t>
+                      </w:r>
+                      <w:r>
+                        <w:t>Monte le container</w:t>
+                      </w:r>
+                    </w:p>
+                    <w:p/>
+                    <w:p>
+                      <w:r>
+                        <w:tab/>
+                        <w:t xml:space="preserve">      Test </w:t>
+                      </w:r>
+                      <w:proofErr w:type="spellStart"/>
+                      <w:r>
+                        <w:t>curl</w:t>
+                      </w:r>
+                      <w:proofErr w:type="spellEnd"/>
+                    </w:p>
+                    <w:p/>
+                    <w:p>
+                      <w:r>
+                        <w:tab/>
+                        <w:t xml:space="preserve">      Scan « clair »</w:t>
+                      </w:r>
+                    </w:p>
+                  </w:txbxContent>
+                </v:textbox>
+              </v:shape>
+            </w:pict>
+          </mc:Fallback>
+        </mc:AlternateContent>
+      </w:r>
+    </w:p>
+    <w:p>
+      <w:pPr>
+        <w:rPr>
+          <w:b/>
+          <w:bCs/>
+          <w:sz w:val="48"/>
+          <w:szCs w:val="48"/>
+        </w:rPr>
+      </w:pPr>
+      <w:r>
+        <w:rPr>
+          <w:noProof/>
+        </w:rPr>
+        <mc:AlternateContent>
+          <mc:Choice Requires="wps">
+            <w:drawing>
+              <wp:anchor distT="0" distB="0" distL="114300" distR="114300" simplePos="0" relativeHeight="251703296" behindDoc="0" locked="0" layoutInCell="1" allowOverlap="1" wp14:anchorId="46AC8002" wp14:editId="15425220">
+                <wp:simplePos x="0" y="0"/>
+                <wp:positionH relativeFrom="column">
+                  <wp:posOffset>2770784</wp:posOffset>
+                </wp:positionH>
+                <wp:positionV relativeFrom="paragraph">
+                  <wp:posOffset>88697</wp:posOffset>
+                </wp:positionV>
+                <wp:extent cx="431597" cy="431597"/>
+                <wp:effectExtent l="0" t="0" r="11430" b="11430"/>
+                <wp:wrapNone/>
+                <wp:docPr id="45" name="Ellipse 45"/>
+                <wp:cNvGraphicFramePr/>
+                <a:graphic xmlns:a="http://schemas.openxmlformats.org/drawingml/2006/main">
+                  <a:graphicData uri="http://schemas.microsoft.com/office/word/2010/wordprocessingShape">
+                    <wps:wsp>
+                      <wps:cNvSpPr/>
+                      <wps:spPr>
+                        <a:xfrm>
+                          <a:off x="0" y="0"/>
+                          <a:ext cx="431597" cy="431597"/>
+                        </a:xfrm>
+                        <a:prstGeom prst="ellipse">
+                          <a:avLst/>
+                        </a:prstGeom>
+                      </wps:spPr>
+                      <wps:style>
+                        <a:lnRef idx="2">
+                          <a:schemeClr val="accent1">
+                            <a:shade val="50000"/>
+                          </a:schemeClr>
+                        </a:lnRef>
+                        <a:fillRef idx="1">
+                          <a:schemeClr val="accent1"/>
+                        </a:fillRef>
+                        <a:effectRef idx="0">
+                          <a:schemeClr val="accent1"/>
+                        </a:effectRef>
+                        <a:fontRef idx="minor">
+                          <a:schemeClr val="lt1"/>
+                        </a:fontRef>
+                      </wps:style>
+                      <wps:txbx>
+                        <w:txbxContent>
+                          <w:p>
+                            <w:pPr>
+                              <w:jc w:val="center"/>
+                              <w:rPr>
+                                <w:b/>
+                                <w:bCs/>
+                                <w:sz w:val="24"/>
+                                <w:szCs w:val="24"/>
+                              </w:rPr>
+                            </w:pPr>
+                            <w:r>
+                              <w:rPr>
+                                <w:b/>
+                                <w:bCs/>
+                                <w:sz w:val="24"/>
+                                <w:szCs w:val="24"/>
+                              </w:rPr>
+                              <w:t>8</w:t>
+                            </w:r>
+                          </w:p>
+                        </w:txbxContent>
+                      </wps:txbx>
+                      <wps:bodyPr rot="0" spcFirstLastPara="0" vertOverflow="overflow" horzOverflow="overflow" vert="horz" wrap="square" lIns="91440" tIns="45720" rIns="91440" bIns="45720" numCol="1" spcCol="0" rtlCol="0" fromWordArt="0" anchor="ctr" anchorCtr="0" forceAA="0" compatLnSpc="1">
+                        <a:prstTxWarp prst="textNoShape">
+                          <a:avLst/>
+                        </a:prstTxWarp>
+                        <a:noAutofit/>
+                      </wps:bodyPr>
+                    </wps:wsp>
+                  </a:graphicData>
+                </a:graphic>
+                <wp14:sizeRelH relativeFrom="margin">
+                  <wp14:pctWidth>0</wp14:pctWidth>
+                </wp14:sizeRelH>
+                <wp14:sizeRelV relativeFrom="margin">
+                  <wp14:pctHeight>0</wp14:pctHeight>
+                </wp14:sizeRelV>
+              </wp:anchor>
+            </w:drawing>
+          </mc:Choice>
+          <mc:Fallback>
+            <w:pict>
+              <v:oval w14:anchorId="46AC8002" id="Ellipse 45" o:spid="_x0000_s1028" style="position:absolute;margin-left:218.15pt;margin-top:7pt;width:34pt;height:34pt;z-index:251703296;visibility:visible;mso-wrap-style:square;mso-width-percent:0;mso-height-percent:0;mso-wrap-distance-left:9pt;mso-wrap-distance-top:0;mso-wrap-distance-right:9pt;mso-wrap-distance-bottom:0;mso-position-horizontal:absolute;mso-position-horizontal-relative:text;mso-position-vertical:absolute;mso-position-vertical-relative:text;mso-width-percent:0;mso-height-percent:0;mso-width-relative:margin;mso-height-relative:margin;v-text-anchor:middle" o:gfxdata="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" fillcolor="#4472c4 [3204]" strokecolor="#1f3763 [1604]" strokeweight="1pt">
+                <v:stroke joinstyle="miter"/>
+                <v:textbox>
+                  <w:txbxContent>
+                    <w:p>
+                      <w:pPr>
+                        <w:jc w:val="center"/>
+                        <w:rPr>
+                          <w:b/>
+                          <w:bCs/>
+                          <w:sz w:val="24"/>
+                          <w:szCs w:val="24"/>
+                        </w:rPr>
+                      </w:pPr>
+                      <w:r>
+                        <w:rPr>
+                          <w:b/>
+                          <w:bCs/>
+                          <w:sz w:val="24"/>
+                          <w:szCs w:val="24"/>
+                        </w:rPr>
+                        <w:t>8</w:t>
+                      </w:r>
+                    </w:p>
+                  </w:txbxContent>
+                </v:textbox>
+              </v:oval>
+            </w:pict>
+          </mc:Fallback>
+        </mc:AlternateContent>
+      </w:r>
+      <w:r>
+        <w:rPr>
+          <w:b/>
+          <w:bCs/>
+          <w:noProof/>
+          <w:sz w:val="48"/>
+          <w:szCs w:val="48"/>
+        </w:rPr>
+        <w:drawing>
+          <wp:anchor distT="0" distB="0" distL="114300" distR="114300" simplePos="0" relativeHeight="251701248" behindDoc="1" locked="0" layoutInCell="1" allowOverlap="1" wp14:anchorId="1E022BE5" wp14:editId="1BA8A903">
+            <wp:simplePos x="0" y="0"/>
+            <wp:positionH relativeFrom="column">
+              <wp:posOffset>2549220</wp:posOffset>
+            </wp:positionH>
+            <wp:positionV relativeFrom="paragraph">
+              <wp:posOffset>146050</wp:posOffset>
+            </wp:positionV>
+            <wp:extent cx="914400" cy="914400"/>
+            <wp:effectExtent l="0" t="0" r="0" b="0"/>
+            <wp:wrapNone/>
+            <wp:docPr id="44" name="Graphique 44" descr="Flèche vers la droite avec un remplissage uni"/>
+            <wp:cNvGraphicFramePr>
+              <a:graphicFrameLocks xmlns:a="http://schemas.openxmlformats.org/drawingml/2006/main" noChangeAspect="1"/>
+            </wp:cNvGraphicFramePr>
+            <a:graphic xmlns:a="http://schemas.openxmlformats.org/drawingml/2006/main">
+              <a:graphicData uri="http://schemas.openxmlformats.org/drawingml/2006/picture">
+                <pic:pic xmlns:pic="http://schemas.openxmlformats.org/drawingml/2006/picture">
+                  <pic:nvPicPr>
+                    <pic:cNvPr id="29" name="Graphique 29" descr="Flèche vers la droite avec un remplissage uni"/>
+                    <pic:cNvPicPr/>
+                  </pic:nvPicPr>
+                  <pic:blipFill>
+                    <a:blip r:embed="rId8">
+                      <a:extLst>
+                        <a:ext uri="{28A0092B-C50C-407E-A947-70E740481C1C}">
+                          <a14:useLocalDpi xmlns:a14="http://schemas.microsoft.com/office/drawing/2010/main" val="0"/>
+                        </a:ext>
+                        <a:ext uri="{96DAC541-7B7A-43D3-8B79-37D633B846F1}">
+                          <asvg:svgBlip xmlns:asvg="http://schemas.microsoft.com/office/drawing/2016/SVG/main" r:embed="rId9"/>
+                        </a:ext>
+                      </a:extLst>
+                    </a:blip>
+                    <a:stretch>
+                      <a:fillRect/>
+                    </a:stretch>
+                  </pic:blipFill>
+                  <pic:spPr>
+                    <a:xfrm>
+                      <a:off x="0" y="0"/>
+                      <a:ext cx="914400" cy="914400"/>
+                    </a:xfrm>
+                    <a:prstGeom prst="rect">
+                      <a:avLst/>
+                    </a:prstGeom>
+                  </pic:spPr>
+                </pic:pic>
+              </a:graphicData>
+            </a:graphic>
+            <wp14:sizeRelH relativeFrom="page">
+              <wp14:pctWidth>0</wp14:pctWidth>
+            </wp14:sizeRelH>
+            <wp14:sizeRelV relativeFrom="page">
+              <wp14:pctHeight>0</wp14:pctHeight>
+            </wp14:sizeRelV>
+          </wp:anchor>
+        </w:drawing>
+      </w:r>
+    </w:p>
+    <w:p>
+      <w:pPr>
+        <w:rPr>
+          <w:b/>
+          <w:bCs/>
+          <w:sz w:val="48"/>
+          <w:szCs w:val="48"/>
+        </w:rPr>
+      </w:pPr>
+      <w:r>
+        <w:rPr>
+          <w:noProof/>
+        </w:rPr>
+        <mc:AlternateContent>
+          <mc:Choice Requires="wps">
+            <w:drawing>
+              <wp:anchor distT="0" distB="0" distL="114300" distR="114300" simplePos="0" relativeHeight="251693056" behindDoc="0" locked="0" layoutInCell="1" allowOverlap="1" wp14:anchorId="3E9F3ACB" wp14:editId="6B3516ED">
+                <wp:simplePos x="0" y="0"/>
+                <wp:positionH relativeFrom="column">
+                  <wp:posOffset>569595</wp:posOffset>
+                </wp:positionH>
+                <wp:positionV relativeFrom="paragraph">
+                  <wp:posOffset>42850</wp:posOffset>
+                </wp:positionV>
+                <wp:extent cx="431597" cy="431597"/>
+                <wp:effectExtent l="0" t="0" r="26035" b="26035"/>
+                <wp:wrapNone/>
+                <wp:docPr id="39" name="Ellipse 39"/>
+                <wp:cNvGraphicFramePr/>
+                <a:graphic xmlns:a="http://schemas.openxmlformats.org/drawingml/2006/main">
+                  <a:graphicData uri="http://schemas.microsoft.com/office/word/2010/wordprocessingShape">
+                    <wps:wsp>
+                      <wps:cNvSpPr/>
+                      <wps:spPr>
+                        <a:xfrm>
+                          <a:off x="0" y="0"/>
+                          <a:ext cx="431597" cy="431597"/>
+                        </a:xfrm>
+                        <a:prstGeom prst="ellipse">
+                          <a:avLst/>
+                        </a:prstGeom>
+                      </wps:spPr>
+                      <wps:style>
+                        <a:lnRef idx="2">
+                          <a:schemeClr val="accent1">
+                            <a:shade val="50000"/>
+                          </a:schemeClr>
+                        </a:lnRef>
+                        <a:fillRef idx="1">
+                          <a:schemeClr val="accent1"/>
+                        </a:fillRef>
+                        <a:effectRef idx="0">
+                          <a:schemeClr val="accent1"/>
+                        </a:effectRef>
+                        <a:fontRef idx="minor">
+                          <a:schemeClr val="lt1"/>
+                        </a:fontRef>
+                      </wps:style>
+                      <wps:txbx>
+                        <w:txbxContent>
+                          <w:p>
+                            <w:pPr>
+                              <w:jc w:val="center"/>
+                              <w:rPr>
+                                <w:b/>
+                                <w:bCs/>
+                                <w:sz w:val="24"/>
+                                <w:szCs w:val="24"/>
+                              </w:rPr>
+                            </w:pPr>
+                            <w:r>
+                              <w:rPr>
+                                <w:b/>
+                                <w:bCs/>
+                                <w:sz w:val="24"/>
+                                <w:szCs w:val="24"/>
+                              </w:rPr>
+                              <w:t>4</w:t>
+                            </w:r>
+                          </w:p>
+                        </w:txbxContent>
+                      </wps:txbx>
+                      <wps:bodyPr rot="0" spcFirstLastPara="0" vertOverflow="overflow" horzOverflow="overflow" vert="horz" wrap="square" lIns="91440" tIns="45720" rIns="91440" bIns="45720" numCol="1" spcCol="0" rtlCol="0" fromWordArt="0" anchor="ctr" anchorCtr="0" forceAA="0" compatLnSpc="1">
+                        <a:prstTxWarp prst="textNoShape">
+                          <a:avLst/>
+                        </a:prstTxWarp>
+                        <a:noAutofit/>
+                      </wps:bodyPr>
+                    </wps:wsp>
+                  </a:graphicData>
+                </a:graphic>
+                <wp14:sizeRelH relativeFrom="margin">
+                  <wp14:pctWidth>0</wp14:pctWidth>
+                </wp14:sizeRelH>
+                <wp14:sizeRelV relativeFrom="margin">
+                  <wp14:pctHeight>0</wp14:pctHeight>
+                </wp14:sizeRelV>
+              </wp:anchor>
+            </w:drawing>
+          </mc:Choice>
+          <mc:Fallback>
+            <w:pict>
+              <v:oval w14:anchorId="3E9F3ACB" id="Ellipse 39" o:spid="_x0000_s1029" style="position:absolute;margin-left:44.85pt;margin-top:3.35pt;width:34pt;height:34pt;z-index:251693056;visibility:visible;mso-wrap-style:square;mso-width-percent:0;mso-height-percent:0;mso-wrap-distance-left:9pt;mso-wrap-distance-top:0;mso-wrap-distance-right:9pt;mso-wrap-distance-bottom:0;mso-position-horizontal:absolute;mso-position-horizontal-relative:text;mso-position-vertical:absolute;mso-position-vertical-relative:text;mso-width-percent:0;mso-height-percent:0;mso-width-relative:margin;mso-height-relative:margin;v-text-anchor:middle" o:gfxdata="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" fillcolor="#4472c4 [3204]" strokecolor="#1f3763 [1604]" strokeweight="1pt">
+                <v:stroke joinstyle="miter"/>
+                <v:textbox>
+                  <w:txbxContent>
+                    <w:p>
+                      <w:pPr>
+                        <w:jc w:val="center"/>
+                        <w:rPr>
+                          <w:b/>
+                          <w:bCs/>
+                          <w:sz w:val="24"/>
+                          <w:szCs w:val="24"/>
+                        </w:rPr>
+                      </w:pPr>
+                      <w:r>
+                        <w:rPr>
+                          <w:b/>
+                          <w:bCs/>
+                          <w:sz w:val="24"/>
+                          <w:szCs w:val="24"/>
+                        </w:rPr>
+                        <w:t>4</w:t>
+                      </w:r>
+                    </w:p>
+                  </w:txbxContent>
+                </v:textbox>
+              </v:oval>
+            </w:pict>
+          </mc:Fallback>
+        </mc:AlternateContent>
+      </w:r>
+    </w:p>
+    <w:p>
+      <w:pPr>
+        <w:rPr>
+          <w:b/>
+          <w:bCs/>
+          <w:sz w:val="48"/>
+          <w:szCs w:val="48"/>
+        </w:rPr>
+      </w:pPr>
+      <w:r>
+        <w:rPr>
+          <w:noProof/>
+        </w:rPr>
+        <mc:AlternateContent>
+          <mc:Choice Requires="wps">
+            <w:drawing>
+              <wp:anchor distT="0" distB="0" distL="114300" distR="114300" simplePos="0" relativeHeight="251695104" behindDoc="0" locked="0" layoutInCell="1" allowOverlap="1" wp14:anchorId="51F71991" wp14:editId="159DB333">
+                <wp:simplePos x="0" y="0"/>
+                <wp:positionH relativeFrom="column">
+                  <wp:posOffset>569036</wp:posOffset>
+                </wp:positionH>
+                <wp:positionV relativeFrom="paragraph">
+                  <wp:posOffset>75743</wp:posOffset>
+                </wp:positionV>
+                <wp:extent cx="431597" cy="431597"/>
+                <wp:effectExtent l="0" t="0" r="11430" b="11430"/>
+                <wp:wrapNone/>
+                <wp:docPr id="40" name="Ellipse 40"/>
+                <wp:cNvGraphicFramePr/>
+                <a:graphic xmlns:a="http://schemas.openxmlformats.org/drawingml/2006/main">
+                  <a:graphicData uri="http://schemas.microsoft.com/office/word/2010/wordprocessingShape">
+                    <wps:wsp>
+                      <wps:cNvSpPr/>
+                      <wps:spPr>
+                        <a:xfrm>
+                          <a:off x="0" y="0"/>
+                          <a:ext cx="431597" cy="431597"/>
+                        </a:xfrm>
+                        <a:prstGeom prst="ellipse">
+                          <a:avLst/>
+                        </a:prstGeom>
+                      </wps:spPr>
+                      <wps:style>
+                        <a:lnRef idx="2">
+                          <a:schemeClr val="accent1">
+                            <a:shade val="50000"/>
+                          </a:schemeClr>
+                        </a:lnRef>
+                        <a:fillRef idx="1">
+                          <a:schemeClr val="accent1"/>
+                        </a:fillRef>
+                        <a:effectRef idx="0">
+                          <a:schemeClr val="accent1"/>
+                        </a:effectRef>
+                        <a:fontRef idx="minor">
+                          <a:schemeClr val="lt1"/>
+                        </a:fontRef>
+                      </wps:style>
+                      <wps:txbx>
+                        <w:txbxContent>
+                          <w:p>
+                            <w:pPr>
+                              <w:jc w:val="center"/>
+                              <w:rPr>
+                                <w:b/>
+                                <w:bCs/>
+                                <w:sz w:val="24"/>
+                                <w:szCs w:val="24"/>
+                              </w:rPr>
+                            </w:pPr>
+                            <w:r>
+                              <w:rPr>
+                                <w:b/>
+                                <w:bCs/>
+                                <w:sz w:val="24"/>
+                                <w:szCs w:val="24"/>
+                              </w:rPr>
+                              <w:t>5</w:t>
+                            </w:r>
+                          </w:p>
+                        </w:txbxContent>
+                      </wps:txbx>
+                      <wps:bodyPr rot="0" spcFirstLastPara="0" vertOverflow="overflow" horzOverflow="overflow" vert="horz" wrap="square" lIns="91440" tIns="45720" rIns="91440" bIns="45720" numCol="1" spcCol="0" rtlCol="0" fromWordArt="0" anchor="ctr" anchorCtr="0" forceAA="0" compatLnSpc="1">
+                        <a:prstTxWarp prst="textNoShape">
+                          <a:avLst/>
+                        </a:prstTxWarp>
+                        <a:noAutofit/>
+                      </wps:bodyPr>
+                    </wps:wsp>
+                  </a:graphicData>
+                </a:graphic>
+                <wp14:sizeRelH relativeFrom="margin">
+                  <wp14:pctWidth>0</wp14:pctWidth>
+                </wp14:sizeRelH>
+                <wp14:sizeRelV relativeFrom="margin">
+                  <wp14:pctHeight>0</wp14:pctHeight>
+                </wp14:sizeRelV>
+              </wp:anchor>
+            </w:drawing>
+          </mc:Choice>
+          <mc:Fallback>
+            <w:pict>
+              <v:oval w14:anchorId="51F71991" id="Ellipse 40" o:spid="_x0000_s1030" style="position:absolute;margin-left:44.8pt;margin-top:5.95pt;width:34pt;height:34pt;z-index:251695104;visibility:visible;mso-wrap-style:square;mso-width-percent:0;mso-height-percent:0;mso-wrap-distance-left:9pt;mso-wrap-distance-top:0;mso-wrap-distance-right:9pt;mso-wrap-distance-bottom:0;mso-position-horizontal:absolute;mso-position-horizontal-relative:text;mso-position-vertical:absolute;mso-position-vertical-relative:text;mso-width-percent:0;mso-height-percent:0;mso-width-relative:margin;mso-height-relative:margin;v-text-anchor:middle" o:gfxdata="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" fillcolor="#4472c4 [3204]" strokecolor="#1f3763 [1604]" strokeweight="1pt">
+                <v:stroke joinstyle="miter"/>
+                <v:textbox>
+                  <w:txbxContent>
+                    <w:p>
+                      <w:pPr>
+                        <w:jc w:val="center"/>
+                        <w:rPr>
+                          <w:b/>
+                          <w:bCs/>
+                          <w:sz w:val="24"/>
+                          <w:szCs w:val="24"/>
+                        </w:rPr>
+                      </w:pPr>
+                      <w:r>
+                        <w:rPr>
+                          <w:b/>
+                          <w:bCs/>
+                          <w:sz w:val="24"/>
+                          <w:szCs w:val="24"/>
+                        </w:rPr>
+                        <w:t>5</w:t>
+                      </w:r>
+                    </w:p>
+                  </w:txbxContent>
+                </v:textbox>
+              </v:oval>
+            </w:pict>
+          </mc:Fallback>
+        </mc:AlternateContent>
+      </w:r>
+    </w:p>
+    <w:p>
+      <w:pPr>
+        <w:rPr>
+          <w:b/>
+          <w:bCs/>
+          <w:sz w:val="48"/>
+          <w:szCs w:val="48"/>
+        </w:rPr>
+      </w:pPr>
+      <w:r>
+        <w:rPr>
+          <w:noProof/>
+        </w:rPr>
+        <mc:AlternateContent>
+          <mc:Choice Requires="wps">
+            <w:drawing>
+              <wp:anchor distT="0" distB="0" distL="114300" distR="114300" simplePos="0" relativeHeight="251697152" behindDoc="0" locked="0" layoutInCell="1" allowOverlap="1" wp14:anchorId="6664C764" wp14:editId="19B9CE45">
+                <wp:simplePos x="0" y="0"/>
+                <wp:positionH relativeFrom="column">
+                  <wp:posOffset>563245</wp:posOffset>
+                </wp:positionH>
+                <wp:positionV relativeFrom="paragraph">
+                  <wp:posOffset>108915</wp:posOffset>
+                </wp:positionV>
+                <wp:extent cx="431597" cy="431597"/>
+                <wp:effectExtent l="0" t="0" r="26035" b="26035"/>
+                <wp:wrapNone/>
+                <wp:docPr id="42" name="Ellipse 42"/>
+                <wp:cNvGraphicFramePr/>
+                <a:graphic xmlns:a="http://schemas.openxmlformats.org/drawingml/2006/main">
+                  <a:graphicData uri="http://schemas.microsoft.com/office/word/2010/wordprocessingShape">
+                    <wps:wsp>
+                      <wps:cNvSpPr/>
+                      <wps:spPr>
+                        <a:xfrm>
+                          <a:off x="0" y="0"/>
+                          <a:ext cx="431597" cy="431597"/>
+                        </a:xfrm>
+                        <a:prstGeom prst="ellipse">
+                          <a:avLst/>
+                        </a:prstGeom>
+                      </wps:spPr>
+                      <wps:style>
+                        <a:lnRef idx="2">
+                          <a:schemeClr val="accent1">
+                            <a:shade val="50000"/>
+                          </a:schemeClr>
+                        </a:lnRef>
+                        <a:fillRef idx="1">
+                          <a:schemeClr val="accent1"/>
+                        </a:fillRef>
+                        <a:effectRef idx="0">
+                          <a:schemeClr val="accent1"/>
+                        </a:effectRef>
+                        <a:fontRef idx="minor">
+                          <a:schemeClr val="lt1"/>
+                        </a:fontRef>
+                      </wps:style>
+                      <wps:txbx>
+                        <w:txbxContent>
+                          <w:p>
+                            <w:pPr>
+                              <w:jc w:val="center"/>
+                              <w:rPr>
+                                <w:b/>
+                                <w:bCs/>
+                                <w:sz w:val="24"/>
+                                <w:szCs w:val="24"/>
+                              </w:rPr>
+                            </w:pPr>
+                            <w:r>
+                              <w:rPr>
+                                <w:b/>
+                                <w:bCs/>
+                                <w:sz w:val="24"/>
+                                <w:szCs w:val="24"/>
+                              </w:rPr>
+                              <w:t>6</w:t>
+                            </w:r>
+                          </w:p>
+                        </w:txbxContent>
+                      </wps:txbx>
+                      <wps:bodyPr rot="0" spcFirstLastPara="0" vertOverflow="overflow" horzOverflow="overflow" vert="horz" wrap="square" lIns="91440" tIns="45720" rIns="91440" bIns="45720" numCol="1" spcCol="0" rtlCol="0" fromWordArt="0" anchor="ctr" anchorCtr="0" forceAA="0" compatLnSpc="1">
+                        <a:prstTxWarp prst="textNoShape">
+                          <a:avLst/>
+                        </a:prstTxWarp>
+                        <a:noAutofit/>
+                      </wps:bodyPr>
+                    </wps:wsp>
+                  </a:graphicData>
+                </a:graphic>
+                <wp14:sizeRelH relativeFrom="margin">
+                  <wp14:pctWidth>0</wp14:pctWidth>
+                </wp14:sizeRelH>
+                <wp14:sizeRelV relativeFrom="margin">
+                  <wp14:pctHeight>0</wp14:pctHeight>
+                </wp14:sizeRelV>
+              </wp:anchor>
+            </w:drawing>
+          </mc:Choice>
+          <mc:Fallback>
+            <w:pict>
+              <v:oval w14:anchorId="6664C764" id="Ellipse 42" o:spid="_x0000_s1031" style="position:absolute;margin-left:44.35pt;margin-top:8.6pt;width:34pt;height:34pt;z-index:251697152;visibility:visible;mso-wrap-style:square;mso-width-percent:0;mso-height-percent:0;mso-wrap-distance-left:9pt;mso-wrap-distance-top:0;mso-wrap-distance-right:9pt;mso-wrap-distance-bottom:0;mso-position-horizontal:absolute;mso-position-horizontal-relative:text;mso-position-vertical:absolute;mso-position-vertical-relative:text;mso-width-percent:0;mso-height-percent:0;mso-width-relative:margin;mso-height-relative:margin;v-text-anchor:middle" o:gfxdata="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" fillcolor="#4472c4 [3204]" strokecolor="#1f3763 [1604]" strokeweight="1pt">
+                <v:stroke joinstyle="miter"/>
+                <v:textbox>
+                  <w:txbxContent>
+                    <w:p>
+                      <w:pPr>
+                        <w:jc w:val="center"/>
+                        <w:rPr>
+                          <w:b/>
+                          <w:bCs/>
+                          <w:sz w:val="24"/>
+                          <w:szCs w:val="24"/>
+                        </w:rPr>
+                      </w:pPr>
+                      <w:r>
+                        <w:rPr>
+                          <w:b/>
+                          <w:bCs/>
+                          <w:sz w:val="24"/>
+                          <w:szCs w:val="24"/>
+                        </w:rPr>
+                        <w:t>6</w:t>
+                      </w:r>
+                    </w:p>
+                  </w:txbxContent>
+                </v:textbox>
+              </v:oval>
+            </w:pict>
+          </mc:Fallback>
+        </mc:AlternateContent>
+      </w:r>
+      <w:r>
+        <w:rPr>
+          <w:noProof/>
+        </w:rPr>
+        <mc:AlternateContent>
+          <mc:Choice Requires="wps">
+            <w:drawing>
+              <wp:anchor distT="0" distB="0" distL="114300" distR="114300" simplePos="0" relativeHeight="251691008" behindDoc="0" locked="0" layoutInCell="1" allowOverlap="1" wp14:anchorId="34728580" wp14:editId="4B654EF9">
+                <wp:simplePos x="0" y="0"/>
+                <wp:positionH relativeFrom="column">
+                  <wp:posOffset>3187624</wp:posOffset>
+                </wp:positionH>
+                <wp:positionV relativeFrom="paragraph">
+                  <wp:posOffset>234594</wp:posOffset>
+                </wp:positionV>
+                <wp:extent cx="431597" cy="431597"/>
+                <wp:effectExtent l="0" t="0" r="11430" b="11430"/>
+                <wp:wrapNone/>
+                <wp:docPr id="37" name="Ellipse 37"/>
+                <wp:cNvGraphicFramePr/>
+                <a:graphic xmlns:a="http://schemas.openxmlformats.org/drawingml/2006/main">
+                  <a:graphicData uri="http://schemas.microsoft.com/office/word/2010/wordprocessingShape">
+                    <wps:wsp>
+                      <wps:cNvSpPr/>
+                      <wps:spPr>
+                        <a:xfrm>
+                          <a:off x="0" y="0"/>
+                          <a:ext cx="431597" cy="431597"/>
+                        </a:xfrm>
+                        <a:prstGeom prst="ellipse">
+                          <a:avLst/>
+                        </a:prstGeom>
+                      </wps:spPr>
+                      <wps:style>
+                        <a:lnRef idx="2">
+                          <a:schemeClr val="accent1">
+                            <a:shade val="50000"/>
+                          </a:schemeClr>
+                        </a:lnRef>
+                        <a:fillRef idx="1">
+                          <a:schemeClr val="accent1"/>
+                        </a:fillRef>
+                        <a:effectRef idx="0">
+                          <a:schemeClr val="accent1"/>
+                        </a:effectRef>
+                        <a:fontRef idx="minor">
+                          <a:schemeClr val="lt1"/>
+                        </a:fontRef>
+                      </wps:style>
+                      <wps:txbx>
+                        <w:txbxContent>
+                          <w:p>
+                            <w:pPr>
+                              <w:jc w:val="center"/>
+                              <w:rPr>
+                                <w:b/>
+                                <w:bCs/>
+                                <w:sz w:val="24"/>
+                                <w:szCs w:val="24"/>
+                              </w:rPr>
+                            </w:pPr>
+                            <w:r>
+                              <w:rPr>
+                                <w:b/>
+                                <w:bCs/>
+                                <w:sz w:val="24"/>
+                                <w:szCs w:val="24"/>
+                              </w:rPr>
+                              <w:t>3</w:t>
+                            </w:r>
+                          </w:p>
+                        </w:txbxContent>
+                      </wps:txbx>
+                      <wps:bodyPr rot="0" spcFirstLastPara="0" vertOverflow="overflow" horzOverflow="overflow" vert="horz" wrap="square" lIns="91440" tIns="45720" rIns="91440" bIns="45720" numCol="1" spcCol="0" rtlCol="0" fromWordArt="0" anchor="ctr" anchorCtr="0" forceAA="0" compatLnSpc="1">
+                        <a:prstTxWarp prst="textNoShape">
+                          <a:avLst/>
+                        </a:prstTxWarp>
+                        <a:noAutofit/>
+                      </wps:bodyPr>
+                    </wps:wsp>
+                  </a:graphicData>
+                </a:graphic>
+                <wp14:sizeRelH relativeFrom="margin">
+                  <wp14:pctWidth>0</wp14:pctWidth>
+                </wp14:sizeRelH>
+                <wp14:sizeRelV relativeFrom="margin">
+                  <wp14:pctHeight>0</wp14:pctHeight>
+                </wp14:sizeRelV>
+              </wp:anchor>
+            </w:drawing>
+          </mc:Choice>
+          <mc:Fallback>
+            <w:pict>
+              <v:oval w14:anchorId="34728580" id="Ellipse 37" o:spid="_x0000_s1032" style="position:absolute;margin-left:251pt;margin-top:18.45pt;width:34pt;height:34pt;z-index:251691008;visibility:visible;mso-wrap-style:square;mso-width-percent:0;mso-height-percent:0;mso-wrap-distance-left:9pt;mso-wrap-distance-top:0;mso-wrap-distance-right:9pt;mso-wrap-distance-bottom:0;mso-position-horizontal:absolute;mso-position-horizontal-relative:text;mso-position-vertical:absolute;mso-position-vertical-relative:text;mso-width-percent:0;mso-height-percent:0;mso-width-relative:margin;mso-height-relative:margin;v-text-anchor:middle" o:gfxdata="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" fillcolor="#4472c4 [3204]" strokecolor="#1f3763 [1604]" strokeweight="1pt">
+                <v:stroke joinstyle="miter"/>
+                <v:textbox>
+                  <w:txbxContent>
+                    <w:p>
+                      <w:pPr>
+                        <w:jc w:val="center"/>
+                        <w:rPr>
+                          <w:b/>
+                          <w:bCs/>
+                          <w:sz w:val="24"/>
+                          <w:szCs w:val="24"/>
+                        </w:rPr>
+                      </w:pPr>
+                      <w:r>
+                        <w:rPr>
+                          <w:b/>
+                          <w:bCs/>
+                          <w:sz w:val="24"/>
+                          <w:szCs w:val="24"/>
+                        </w:rPr>
+                        <w:t>3</w:t>
+                      </w:r>
+                    </w:p>
+                  </w:txbxContent>
+                </v:textbox>
+              </v:oval>
+            </w:pict>
+          </mc:Fallback>
+        </mc:AlternateContent>
+      </w:r>
+      <w:r>
+        <w:rPr>
+          <w:b/>
+          <w:bCs/>
+          <w:noProof/>
+          <w:sz w:val="48"/>
+          <w:szCs w:val="48"/>
+        </w:rPr>
+        <w:drawing>
+          <wp:anchor distT="0" distB="0" distL="114300" distR="114300" simplePos="0" relativeHeight="251686912" behindDoc="1" locked="0" layoutInCell="1" allowOverlap="1" wp14:anchorId="15930954" wp14:editId="72CEF4EB">
+            <wp:simplePos x="0" y="0"/>
+            <wp:positionH relativeFrom="margin">
+              <wp:posOffset>2625238</wp:posOffset>
+            </wp:positionH>
+            <wp:positionV relativeFrom="paragraph">
+              <wp:posOffset>147237</wp:posOffset>
+            </wp:positionV>
+            <wp:extent cx="914400" cy="914400"/>
+            <wp:effectExtent l="40958" t="0" r="16192" b="0"/>
+            <wp:wrapNone/>
+            <wp:docPr id="35" name="Graphique 35" descr="Flèche vers la droite avec un remplissage uni"/>
+            <wp:cNvGraphicFramePr>
+              <a:graphicFrameLocks xmlns:a="http://schemas.openxmlformats.org/drawingml/2006/main" noChangeAspect="1"/>
+            </wp:cNvGraphicFramePr>
+            <a:graphic xmlns:a="http://schemas.openxmlformats.org/drawingml/2006/main">
+              <a:graphicData uri="http://schemas.openxmlformats.org/drawingml/2006/picture">
+                <pic:pic xmlns:pic="http://schemas.openxmlformats.org/drawingml/2006/picture">
+                  <pic:nvPicPr>
+                    <pic:cNvPr id="29" name="Graphique 29" descr="Flèche vers la droite avec un remplissage uni"/>
+                    <pic:cNvPicPr/>
+                  </pic:nvPicPr>
+                  <pic:blipFill>
+                    <a:blip r:embed="rId8">
+                      <a:extLst>
+                        <a:ext uri="{28A0092B-C50C-407E-A947-70E740481C1C}">
+                          <a14:useLocalDpi xmlns:a14="http://schemas.microsoft.com/office/drawing/2010/main" val="0"/>
+                        </a:ext>
+                        <a:ext uri="{96DAC541-7B7A-43D3-8B79-37D633B846F1}">
+                          <asvg:svgBlip xmlns:asvg="http://schemas.microsoft.com/office/drawing/2016/SVG/main" r:embed="rId9"/>
+                        </a:ext>
+                      </a:extLst>
+                    </a:blip>
+                    <a:stretch>
+                      <a:fillRect/>
+                    </a:stretch>
+                  </pic:blipFill>
+                  <pic:spPr>
+                    <a:xfrm rot="13500000">
+                      <a:off x="0" y="0"/>
+                      <a:ext cx="914400" cy="914400"/>
+                    </a:xfrm>
+                    <a:prstGeom prst="rect">
+                      <a:avLst/>
+                    </a:prstGeom>
+                  </pic:spPr>
+                </pic:pic>
+              </a:graphicData>
+            </a:graphic>
+            <wp14:sizeRelH relativeFrom="page">
+              <wp14:pctWidth>0</wp14:pctWidth>
+            </wp14:sizeRelH>
+            <wp14:sizeRelV relativeFrom="page">
+              <wp14:pctHeight>0</wp14:pctHeight>
+            </wp14:sizeRelV>
+          </wp:anchor>
+        </w:drawing>
+      </w:r>
+    </w:p>
+    <w:p>
+      <w:pPr>
+        <w:rPr>
+          <w:b/>
+          <w:bCs/>
+          <w:sz w:val="48"/>
+          <w:szCs w:val="48"/>
+        </w:rPr>
+      </w:pPr>
+      <w:r>
+        <w:rPr>
+          <w:noProof/>
+        </w:rPr>
+        <mc:AlternateContent>
+          <mc:Choice Requires="wps">
+            <w:drawing>
+              <wp:anchor distT="0" distB="0" distL="114300" distR="114300" simplePos="0" relativeHeight="251699200" behindDoc="0" locked="0" layoutInCell="1" allowOverlap="1" wp14:anchorId="638D1A14" wp14:editId="6A6F30BC">
+                <wp:simplePos x="0" y="0"/>
+                <wp:positionH relativeFrom="column">
+                  <wp:posOffset>1498371</wp:posOffset>
+                </wp:positionH>
+                <wp:positionV relativeFrom="paragraph">
+                  <wp:posOffset>245821</wp:posOffset>
+                </wp:positionV>
+                <wp:extent cx="431597" cy="431597"/>
+                <wp:effectExtent l="0" t="0" r="26035" b="26035"/>
+                <wp:wrapNone/>
+                <wp:docPr id="43" name="Ellipse 43"/>
+                <wp:cNvGraphicFramePr/>
+                <a:graphic xmlns:a="http://schemas.openxmlformats.org/drawingml/2006/main">
+                  <a:graphicData uri="http://schemas.microsoft.com/office/word/2010/wordprocessingShape">
+                    <wps:wsp>
+                      <wps:cNvSpPr/>
+                      <wps:spPr>
+                        <a:xfrm>
+                          <a:off x="0" y="0"/>
+                          <a:ext cx="431597" cy="431597"/>
+                        </a:xfrm>
+                        <a:prstGeom prst="ellipse">
+                          <a:avLst/>
+                        </a:prstGeom>
+                      </wps:spPr>
+                      <wps:style>
+                        <a:lnRef idx="2">
+                          <a:schemeClr val="accent1">
+                            <a:shade val="50000"/>
+                          </a:schemeClr>
+                        </a:lnRef>
+                        <a:fillRef idx="1">
+                          <a:schemeClr val="accent1"/>
+                        </a:fillRef>
+                        <a:effectRef idx="0">
+                          <a:schemeClr val="accent1"/>
+                        </a:effectRef>
+                        <a:fontRef idx="minor">
+                          <a:schemeClr val="lt1"/>
+                        </a:fontRef>
+                      </wps:style>
+                      <wps:txbx>
+                        <w:txbxContent>
+                          <w:p>
+                            <w:pPr>
+                              <w:jc w:val="center"/>
+                              <w:rPr>
+                                <w:b/>
+                                <w:bCs/>
+                                <w:sz w:val="24"/>
+                                <w:szCs w:val="24"/>
+                              </w:rPr>
+                            </w:pPr>
+                            <w:r>
+                              <w:rPr>
+                                <w:b/>
+                                <w:bCs/>
+                                <w:sz w:val="24"/>
+                                <w:szCs w:val="24"/>
+                              </w:rPr>
+                              <w:t>7</w:t>
+                            </w:r>
+                          </w:p>
+                        </w:txbxContent>
+                      </wps:txbx>
+                      <wps:bodyPr rot="0" spcFirstLastPara="0" vertOverflow="overflow" horzOverflow="overflow" vert="horz" wrap="square" lIns="91440" tIns="45720" rIns="91440" bIns="45720" numCol="1" spcCol="0" rtlCol="0" fromWordArt="0" anchor="ctr" anchorCtr="0" forceAA="0" compatLnSpc="1">
+                        <a:prstTxWarp prst="textNoShape">
+                          <a:avLst/>
+                        </a:prstTxWarp>
+                        <a:noAutofit/>
+                      </wps:bodyPr>
+                    </wps:wsp>
+                  </a:graphicData>
+                </a:graphic>
+                <wp14:sizeRelH relativeFrom="margin">
+                  <wp14:pctWidth>0</wp14:pctWidth>
+                </wp14:sizeRelH>
+                <wp14:sizeRelV relativeFrom="margin">
+                  <wp14:pctHeight>0</wp14:pctHeight>
+                </wp14:sizeRelV>
+              </wp:anchor>
+            </w:drawing>
+          </mc:Choice>
+          <mc:Fallback>
+            <w:pict>
+              <v:oval w14:anchorId="638D1A14" id="Ellipse 43" o:spid="_x0000_s1033" style="position:absolute;margin-left:118pt;margin-top:19.35pt;width:34pt;height:34pt;z-index:251699200;visibility:visible;mso-wrap-style:square;mso-width-percent:0;mso-height-percent:0;mso-wrap-distance-left:9pt;mso-wrap-distance-top:0;mso-wrap-distance-right:9pt;mso-wrap-distance-bottom:0;mso-position-horizontal:absolute;mso-position-horizontal-relative:text;mso-position-vertical:absolute;mso-position-vertical-relative:text;mso-width-percent:0;mso-height-percent:0;mso-width-relative:margin;mso-height-relative:margin;v-text-anchor:middle" o:gfxdata="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" fillcolor="#4472c4 [3204]" strokecolor="#1f3763 [1604]" strokeweight="1pt">
+                <v:stroke joinstyle="miter"/>
+                <v:textbox>
+                  <w:txbxContent>
+                    <w:p>
+                      <w:pPr>
+                        <w:jc w:val="center"/>
+                        <w:rPr>
+                          <w:b/>
+                          <w:bCs/>
+                          <w:sz w:val="24"/>
+                          <w:szCs w:val="24"/>
+                        </w:rPr>
+                      </w:pPr>
+                      <w:r>
+                        <w:rPr>
+                          <w:b/>
+                          <w:bCs/>
+                          <w:sz w:val="24"/>
+                          <w:szCs w:val="24"/>
+                        </w:rPr>
+                        <w:t>7</w:t>
+                      </w:r>
+                    </w:p>
+                  </w:txbxContent>
+                </v:textbox>
+              </v:oval>
+            </w:pict>
+          </mc:Fallback>
+        </mc:AlternateContent>
+      </w:r>
+      <w:r>
+        <w:rPr>
+          <w:b/>
+          <w:bCs/>
+          <w:noProof/>
+          <w:sz w:val="48"/>
+          <w:szCs w:val="48"/>
+        </w:rPr>
+        <w:drawing>
+          <wp:anchor distT="0" distB="0" distL="114300" distR="114300" simplePos="0" relativeHeight="251684864" behindDoc="1" locked="0" layoutInCell="1" allowOverlap="1" wp14:anchorId="5F11BB59" wp14:editId="54EF1065">
+            <wp:simplePos x="0" y="0"/>
+            <wp:positionH relativeFrom="column">
+              <wp:posOffset>1542008</wp:posOffset>
+            </wp:positionH>
+            <wp:positionV relativeFrom="paragraph">
+              <wp:posOffset>92075</wp:posOffset>
+            </wp:positionV>
+            <wp:extent cx="914400" cy="914400"/>
+            <wp:effectExtent l="0" t="0" r="0" b="0"/>
+            <wp:wrapNone/>
+            <wp:docPr id="34" name="Graphique 34" descr="Flèche vers la droite avec un remplissage uni"/>
+            <wp:cNvGraphicFramePr>
+              <a:graphicFrameLocks xmlns:a="http://schemas.openxmlformats.org/drawingml/2006/main" noChangeAspect="1"/>
+            </wp:cNvGraphicFramePr>
+            <a:graphic xmlns:a="http://schemas.openxmlformats.org/drawingml/2006/main">
+              <a:graphicData uri="http://schemas.openxmlformats.org/drawingml/2006/picture">
+                <pic:pic xmlns:pic="http://schemas.openxmlformats.org/drawingml/2006/picture">
+                  <pic:nvPicPr>
+                    <pic:cNvPr id="29" name="Graphique 29" descr="Flèche vers la droite avec un remplissage uni"/>
+                    <pic:cNvPicPr/>
+                  </pic:nvPicPr>
+                  <pic:blipFill>
+                    <a:blip r:embed="rId8">
+                      <a:extLst>
+                        <a:ext uri="{28A0092B-C50C-407E-A947-70E740481C1C}">
+                          <a14:useLocalDpi xmlns:a14="http://schemas.microsoft.com/office/drawing/2010/main" val="0"/>
+                        </a:ext>
+                        <a:ext uri="{96DAC541-7B7A-43D3-8B79-37D633B846F1}">
+                          <asvg:svgBlip xmlns:asvg="http://schemas.microsoft.com/office/drawing/2016/SVG/main" r:embed="rId9"/>
+                        </a:ext>
+                      </a:extLst>
+                    </a:blip>
+                    <a:stretch>
+                      <a:fillRect/>
+                    </a:stretch>
+                  </pic:blipFill>
+                  <pic:spPr>
+                    <a:xfrm rot="5400000">
+                      <a:off x="0" y="0"/>
+                      <a:ext cx="914400" cy="914400"/>
+                    </a:xfrm>
+                    <a:prstGeom prst="rect">
+                      <a:avLst/>
+                    </a:prstGeom>
+                  </pic:spPr>
+                </pic:pic>
+              </a:graphicData>
+            </a:graphic>
+            <wp14:sizeRelH relativeFrom="page">
+              <wp14:pctWidth>0</wp14:pctWidth>
+            </wp14:sizeRelH>
+            <wp14:sizeRelV relativeFrom="page">
+              <wp14:pctHeight>0</wp14:pctHeight>
+            </wp14:sizeRelV>
+          </wp:anchor>
+        </w:drawing>
+      </w:r>
+      <w:r>
+        <w:rPr>
+          <w:noProof/>
+        </w:rPr>
+        <mc:AlternateContent>
+          <mc:Choice Requires="wps">
+            <w:drawing>
+              <wp:anchor distT="0" distB="0" distL="114300" distR="114300" simplePos="0" relativeHeight="251688960" behindDoc="0" locked="0" layoutInCell="1" allowOverlap="1" wp14:anchorId="707F5AAF" wp14:editId="0353FD4A">
+                <wp:simplePos x="0" y="0"/>
+                <wp:positionH relativeFrom="column">
+                  <wp:posOffset>2712339</wp:posOffset>
+                </wp:positionH>
+                <wp:positionV relativeFrom="paragraph">
+                  <wp:posOffset>225247</wp:posOffset>
+                </wp:positionV>
+                <wp:extent cx="431597" cy="431597"/>
+                <wp:effectExtent l="0" t="0" r="11430" b="11430"/>
+                <wp:wrapNone/>
+                <wp:docPr id="36" name="Ellipse 36"/>
+                <wp:cNvGraphicFramePr/>
+                <a:graphic xmlns:a="http://schemas.openxmlformats.org/drawingml/2006/main">
+                  <a:graphicData uri="http://schemas.microsoft.com/office/word/2010/wordprocessingShape">
+                    <wps:wsp>
+                      <wps:cNvSpPr/>
+                      <wps:spPr>
+                        <a:xfrm>
+                          <a:off x="0" y="0"/>
+                          <a:ext cx="431597" cy="431597"/>
+                        </a:xfrm>
+                        <a:prstGeom prst="ellipse">
+                          <a:avLst/>
+                        </a:prstGeom>
+                      </wps:spPr>
+                      <wps:style>
+                        <a:lnRef idx="2">
+                          <a:schemeClr val="accent1">
+                            <a:shade val="50000"/>
+                          </a:schemeClr>
+                        </a:lnRef>
+                        <a:fillRef idx="1">
+                          <a:schemeClr val="accent1"/>
+                        </a:fillRef>
+                        <a:effectRef idx="0">
+                          <a:schemeClr val="accent1"/>
+                        </a:effectRef>
+                        <a:fontRef idx="minor">
+                          <a:schemeClr val="lt1"/>
+                        </a:fontRef>
+                      </wps:style>
+                      <wps:txbx>
+                        <w:txbxContent>
+                          <w:p>
+                            <w:pPr>
+                              <w:jc w:val="center"/>
+                              <w:rPr>
+                                <w:b/>
+                                <w:bCs/>
+                                <w:sz w:val="24"/>
+                                <w:szCs w:val="24"/>
+                              </w:rPr>
+                            </w:pPr>
+                            <w:r>
+                              <w:rPr>
+                                <w:b/>
+                                <w:bCs/>
+                                <w:sz w:val="24"/>
+                                <w:szCs w:val="24"/>
+                              </w:rPr>
+                              <w:t>2</w:t>
+                            </w:r>
+                          </w:p>
+                        </w:txbxContent>
+                      </wps:txbx>
+                      <wps:bodyPr rot="0" spcFirstLastPara="0" vertOverflow="overflow" horzOverflow="overflow" vert="horz" wrap="square" lIns="91440" tIns="45720" rIns="91440" bIns="45720" numCol="1" spcCol="0" rtlCol="0" fromWordArt="0" anchor="ctr" anchorCtr="0" forceAA="0" compatLnSpc="1">
+                        <a:prstTxWarp prst="textNoShape">
+                          <a:avLst/>
+                        </a:prstTxWarp>
+                        <a:noAutofit/>
+                      </wps:bodyPr>
+                    </wps:wsp>
+                  </a:graphicData>
+                </a:graphic>
+                <wp14:sizeRelH relativeFrom="margin">
+                  <wp14:pctWidth>0</wp14:pctWidth>
+                </wp14:sizeRelH>
+                <wp14:sizeRelV relativeFrom="margin">
+                  <wp14:pctHeight>0</wp14:pctHeight>
+                </wp14:sizeRelV>
+              </wp:anchor>
+            </w:drawing>
+          </mc:Choice>
+          <mc:Fallback>
+            <w:pict>
+              <v:oval w14:anchorId="707F5AAF" id="Ellipse 36" o:spid="_x0000_s1034" style="position:absolute;margin-left:213.55pt;margin-top:17.75pt;width:34pt;height:34pt;z-index:251688960;visibility:visible;mso-wrap-style:square;mso-width-percent:0;mso-height-percent:0;mso-wrap-distance-left:9pt;mso-wrap-distance-top:0;mso-wrap-distance-right:9pt;mso-wrap-distance-bottom:0;mso-position-horizontal:absolute;mso-position-horizontal-relative:text;mso-position-vertical:absolute;mso-position-vertical-relative:text;mso-width-percent:0;mso-height-percent:0;mso-width-relative:margin;mso-height-relative:margin;v-text-anchor:middle" o:gfxdata="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" fillcolor="#4472c4 [3204]" strokecolor="#1f3763 [1604]" strokeweight="1pt">
+                <v:stroke joinstyle="miter"/>
+                <v:textbox>
+                  <w:txbxContent>
+                    <w:p>
+                      <w:pPr>
+                        <w:jc w:val="center"/>
+                        <w:rPr>
+                          <w:b/>
+                          <w:bCs/>
+                          <w:sz w:val="24"/>
+                          <w:szCs w:val="24"/>
+                        </w:rPr>
+                      </w:pPr>
+                      <w:r>
+                        <w:rPr>
+                          <w:b/>
+                          <w:bCs/>
+                          <w:sz w:val="24"/>
+                          <w:szCs w:val="24"/>
+                        </w:rPr>
+                        <w:t>2</w:t>
+                      </w:r>
+                    </w:p>
+                  </w:txbxContent>
+                </v:textbox>
+              </v:oval>
+            </w:pict>
+          </mc:Fallback>
+        </mc:AlternateContent>
+      </w:r>
+    </w:p>
+    <w:p>
+      <w:pPr>
+        <w:rPr>
+          <w:b/>
+          <w:bCs/>
+          <w:sz w:val="48"/>
+          <w:szCs w:val="48"/>
+        </w:rPr>
+      </w:pPr>
+      <w:r>
+        <w:rPr>
+          <w:b/>
+          <w:bCs/>
+          <w:sz w:val="48"/>
+          <w:szCs w:val="48"/>
+        </w:rPr>
+        <mc:AlternateContent>
+          <mc:Choice Requires="wps">
+            <w:drawing>
+              <wp:anchor distT="45720" distB="45720" distL="114300" distR="114300" simplePos="0" relativeHeight="251674624" behindDoc="1" locked="0" layoutInCell="1" allowOverlap="1" wp14:anchorId="230D7C2E" wp14:editId="23A3376F">
+                <wp:simplePos x="0" y="0"/>
+                <wp:positionH relativeFrom="column">
+                  <wp:posOffset>402311</wp:posOffset>
+                </wp:positionH>
+                <wp:positionV relativeFrom="paragraph">
+                  <wp:posOffset>231089</wp:posOffset>
+                </wp:positionV>
+                <wp:extent cx="2164715" cy="1228954"/>
+                <wp:effectExtent l="0" t="0" r="0" b="0"/>
+                <wp:wrapNone/>
+                <wp:docPr id="20" name="Zone de texte 2"/>
+                <wp:cNvGraphicFramePr>
+                  <a:graphicFrameLocks xmlns:a="http://schemas.openxmlformats.org/drawingml/2006/main"/>
+                </wp:cNvGraphicFramePr>
+                <a:graphic xmlns:a="http://schemas.openxmlformats.org/drawingml/2006/main">
+                  <a:graphicData uri="http://schemas.microsoft.com/office/word/2010/wordprocessingShape">
+                    <wps:wsp>
+                      <wps:cNvSpPr txBox="1">
+                        <a:spLocks noChangeArrowheads="1"/>
+                      </wps:cNvSpPr>
+                      <wps:spPr bwMode="auto">
+                        <a:xfrm>
+                          <a:off x="0" y="0"/>
+                          <a:ext cx="2164715" cy="1228954"/>
+                        </a:xfrm>
+                        <a:prstGeom prst="rect">
+                          <a:avLst/>
+                        </a:prstGeom>
+                        <a:noFill/>
+                        <a:ln w="9525">
+                          <a:noFill/>
+                          <a:miter lim="800000"/>
+                          <a:headEnd/>
+                          <a:tailEnd/>
+                        </a:ln>
+                      </wps:spPr>
+                      <wps:txbx>
+                        <w:txbxContent>
+                          <w:p>
+                            <w:pPr>
+                              <w:jc w:val="center"/>
+                              <w:rPr>
+                                <w:b/>
+                                <w:bCs/>
+                              </w:rPr>
+                            </w:pPr>
+                            <w:proofErr w:type="spellStart"/>
+                            <w:r>
+                              <w:rPr>
+                                <w:b/>
+                                <w:bCs/>
+                              </w:rPr>
+                              <w:t>Registry</w:t>
+                            </w:r>
+                            <w:proofErr w:type="spellEnd"/>
+                          </w:p>
+                          <w:p>
+                            <w:pPr>
+                              <w:jc w:val="center"/>
+                              <w:rPr>
+                                <w:b/>
+                                <w:bCs/>
+                              </w:rPr>
+                            </w:pPr>
+                          </w:p>
+                          <w:p>
+                            <w:pPr>
+                              <w:jc w:val="center"/>
+                              <w:rPr>
+                                <w:b/>
+                                <w:bCs/>
+                              </w:rPr>
+                            </w:pPr>
+                          </w:p>
+                          <w:p>
+                            <w:pPr>
+                              <w:jc w:val="center"/>
+                            </w:pPr>
+                            <w:r>
+                              <w:t>Stock les images utilisées</w:t>
+                            </w:r>
+                            <w:r>
+                              <w:t xml:space="preserve"> dans l’environnement </w:t>
+                            </w:r>
+                          </w:p>
+                        </w:txbxContent>
+                      </wps:txbx>
+                      <wps:bodyPr rot="0" vert="horz" wrap="square" lIns="91440" tIns="45720" rIns="91440" bIns="45720" anchor="t" anchorCtr="0">
+                        <a:noAutofit/>
+                      </wps:bodyPr>
+                    </wps:wsp>
+                  </a:graphicData>
+                </a:graphic>
+                <wp14:sizeRelH relativeFrom="margin">
+                  <wp14:pctWidth>0</wp14:pctWidth>
+                </wp14:sizeRelH>
+                <wp14:sizeRelV relativeFrom="margin">
+                  <wp14:pctHeight>0</wp14:pctHeight>
+                </wp14:sizeRelV>
+              </wp:anchor>
+            </w:drawing>
+          </mc:Choice>
+          <mc:Fallback>
+            <w:pict>
+              <v:shape w14:anchorId="230D7C2E" id="_x0000_s1035" type="#_x0000_t202" style="position:absolute;margin-left:31.7pt;margin-top:18.2pt;width:170.45pt;height:96.75pt;z-index:-251641856;visibility:visible;mso-wrap-style:square;mso-width-percent:0;mso-height-percent:0;mso-wrap-distance-left:9pt;mso-wrap-distance-top:3.6pt;mso-wrap-distance-right:9pt;mso-wrap-distance-bottom:3.6pt;mso-position-horizontal:absolute;mso-position-horizontal-relative:text;mso-position-vertical:absolute;mso-position-vertical-relative:text;mso-width-percent:0;mso-height-percent:0;mso-width-relative:margin;mso-height-relative:margin;v-text-anchor:top" o:gfxdata="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" filled="f" stroked="f">
+                <v:textbox>
+                  <w:txbxContent>
+                    <w:p>
+                      <w:pPr>
+                        <w:jc w:val="center"/>
+                        <w:rPr>
+                          <w:b/>
+                          <w:bCs/>
+                        </w:rPr>
+                      </w:pPr>
+                      <w:proofErr w:type="spellStart"/>
+                      <w:r>
+                        <w:rPr>
+                          <w:b/>
+                          <w:bCs/>
+                        </w:rPr>
+                        <w:t>Registry</w:t>
+                      </w:r>
+                      <w:proofErr w:type="spellEnd"/>
+                    </w:p>
+                    <w:p>
+                      <w:pPr>
+                        <w:jc w:val="center"/>
+                        <w:rPr>
+                          <w:b/>
+                          <w:bCs/>
+                        </w:rPr>
+                      </w:pPr>
+                    </w:p>
+                    <w:p>
+                      <w:pPr>
+                        <w:jc w:val="center"/>
+                        <w:rPr>
+                          <w:b/>
+                          <w:bCs/>
+                        </w:rPr>
+                      </w:pPr>
+                    </w:p>
+                    <w:p>
+                      <w:pPr>
+                        <w:jc w:val="center"/>
+                      </w:pPr>
+                      <w:r>
+                        <w:t>Stock les images utilisées</w:t>
+                      </w:r>
+                      <w:r>
+                        <w:t xml:space="preserve"> dans l’environnement </w:t>
+                      </w:r>
+                    </w:p>
+                  </w:txbxContent>
+                </v:textbox>
+              </v:shape>
+            </w:pict>
+          </mc:Fallback>
+        </mc:AlternateContent>
+      </w:r>
+      <w:r>
+        <w:rPr>
+          <w:b/>
+          <w:bCs/>
+          <w:sz w:val="48"/>
+          <w:szCs w:val="48"/>
+        </w:rPr>
+        <mc:AlternateContent>
+          <mc:Choice Requires="wps">
+            <w:drawing>
+              <wp:anchor distT="45720" distB="45720" distL="114300" distR="114300" simplePos="0" relativeHeight="251676672" behindDoc="1" locked="0" layoutInCell="1" allowOverlap="1" wp14:anchorId="47303E53" wp14:editId="7F8CE84C">
+                <wp:simplePos x="0" y="0"/>
+                <wp:positionH relativeFrom="column">
+                  <wp:posOffset>3466465</wp:posOffset>
+                </wp:positionH>
+                <wp:positionV relativeFrom="paragraph">
+                  <wp:posOffset>237109</wp:posOffset>
+                </wp:positionV>
+                <wp:extent cx="2164715" cy="1404620"/>
+                <wp:effectExtent l="0" t="0" r="0" b="0"/>
+                <wp:wrapNone/>
+                <wp:docPr id="26" name="Zone de texte 2"/>
+                <wp:cNvGraphicFramePr>
+                  <a:graphicFrameLocks xmlns:a="http://schemas.openxmlformats.org/drawingml/2006/main"/>
+                </wp:cNvGraphicFramePr>
+                <a:graphic xmlns:a="http://schemas.openxmlformats.org/drawingml/2006/main">
+                  <a:graphicData uri="http://schemas.microsoft.com/office/word/2010/wordprocessingShape">
+                    <wps:wsp>
+                      <wps:cNvSpPr txBox="1">
+                        <a:spLocks noChangeArrowheads="1"/>
+                      </wps:cNvSpPr>
+                      <wps:spPr bwMode="auto">
+                        <a:xfrm>
+                          <a:off x="0" y="0"/>
+                          <a:ext cx="2164715" cy="1404620"/>
+                        </a:xfrm>
+                        <a:prstGeom prst="rect">
+                          <a:avLst/>
+                        </a:prstGeom>
+                        <a:noFill/>
+                        <a:ln w="9525">
+                          <a:noFill/>
+                          <a:miter lim="800000"/>
+                          <a:headEnd/>
+                          <a:tailEnd/>
+                        </a:ln>
+                      </wps:spPr>
+                      <wps:txbx>
+                        <w:txbxContent>
+                          <w:p>
+                            <w:pPr>
+                              <w:jc w:val="center"/>
+                              <w:rPr>
+                                <w:b/>
+                                <w:bCs/>
+                              </w:rPr>
+                            </w:pPr>
+                            <w:r>
+                              <w:rPr>
+                                <w:b/>
+                                <w:bCs/>
+                              </w:rPr>
+                              <w:t>Code Repository</w:t>
+                            </w:r>
+                          </w:p>
+                          <w:p>
+                            <w:pPr>
+                              <w:jc w:val="center"/>
+                              <w:rPr>
+                                <w:b/>
+                                <w:bCs/>
+                              </w:rPr>
+                            </w:pPr>
+                          </w:p>
+                          <w:p>
+                            <w:pPr>
+                              <w:jc w:val="center"/>
+                              <w:rPr>
+                                <w:b/>
+                                <w:bCs/>
+                              </w:rPr>
+                            </w:pPr>
+                          </w:p>
+                          <w:p>
+                            <w:pPr>
+                              <w:jc w:val="center"/>
+                              <w:rPr>
+                                <w:b/>
+                                <w:bCs/>
+                              </w:rPr>
+                            </w:pPr>
+                            <w:r>
+                              <w:t>Permet de stocker et de mettre à disposition le</w:t>
+                            </w:r>
+                            <w:r>
+                              <w:t xml:space="preserve"> code générant l’environnemen</w:t>
+                            </w:r>
+                            <w:r>
+                              <w:rPr>
+                                <w:b/>
+                                <w:bCs/>
+                              </w:rPr>
+                              <w:t>t</w:t>
+                            </w:r>
+                          </w:p>
+                        </w:txbxContent>
+                      </wps:txbx>
+                      <wps:bodyPr rot="0" vert="horz" wrap="square" lIns="91440" tIns="45720" rIns="91440" bIns="45720" anchor="t" anchorCtr="0">
+                        <a:spAutoFit/>
+                      </wps:bodyPr>
+                    </wps:wsp>
+                  </a:graphicData>
+                </a:graphic>
+                <wp14:sizeRelH relativeFrom="margin">
+                  <wp14:pctWidth>0</wp14:pctWidth>
+                </wp14:sizeRelH>
+                <wp14:sizeRelV relativeFrom="margin">
+                  <wp14:pctHeight>20000</wp14:pctHeight>
+                </wp14:sizeRelV>
+              </wp:anchor>
+            </w:drawing>
+          </mc:Choice>
+          <mc:Fallback>
+            <w:pict>
+              <v:shape w14:anchorId="47303E53" id="_x0000_s1036" type="#_x0000_t202" style="position:absolute;margin-left:272.95pt;margin-top:18.65pt;width:170.45pt;height:110.6pt;z-index:-251639808;visibility:visible;mso-wrap-style:square;mso-width-percent:0;mso-height-percent:200;mso-wrap-distance-left:9pt;mso-wrap-distance-top:3.6pt;mso-wrap-distance-right:9pt;mso-wrap-distance-bottom:3.6pt;mso-position-horizontal:absolute;mso-position-horizontal-relative:text;mso-position-vertical:absolute;mso-position-vertical-relative:text;mso-width-percent:0;mso-height-percent:200;mso-width-relative:margin;mso-height-relative:margin;v-text-anchor:top" o:gfxdata="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" filled="f" stroked="f">
+                <v:textbox style="mso-fit-shape-to-text:t">
+                  <w:txbxContent>
+                    <w:p>
+                      <w:pPr>
+                        <w:jc w:val="center"/>
+                        <w:rPr>
+                          <w:b/>
+                          <w:bCs/>
+                        </w:rPr>
+                      </w:pPr>
+                      <w:r>
+                        <w:rPr>
+                          <w:b/>
+                          <w:bCs/>
+                        </w:rPr>
+                        <w:t>Code Repository</w:t>
+                      </w:r>
+                    </w:p>
+                    <w:p>
+                      <w:pPr>
+                        <w:jc w:val="center"/>
+                        <w:rPr>
+                          <w:b/>
+                          <w:bCs/>
+                        </w:rPr>
+                      </w:pPr>
+                    </w:p>
+                    <w:p>
+                      <w:pPr>
+                        <w:jc w:val="center"/>
+                        <w:rPr>
+                          <w:b/>
+                          <w:bCs/>
+                        </w:rPr>
+                      </w:pPr>
+                    </w:p>
+                    <w:p>
+                      <w:pPr>
+                        <w:jc w:val="center"/>
+                        <w:rPr>
+                          <w:b/>
+                          <w:bCs/>
+                        </w:rPr>
+                      </w:pPr>
+                      <w:r>
+                        <w:t>Permet de stocker et de mettre à disposition le</w:t>
+                      </w:r>
+                      <w:r>
+                        <w:t xml:space="preserve"> code générant l’environnemen</w:t>
+                      </w:r>
+                      <w:r>
+                        <w:rPr>
+                          <w:b/>
+                          <w:bCs/>
+                        </w:rPr>
+                        <w:t>t</w:t>
+                      </w:r>
+                    </w:p>
+                  </w:txbxContent>
+                </v:textbox>
+              </v:shape>
+            </w:pict>
+          </mc:Fallback>
+        </mc:AlternateContent>
+      </w:r>
+      <w:r>
+        <w:rPr>
+          <w:b/>
+          <w:bCs/>
+          <w:sz w:val="48"/>
+          <w:szCs w:val="48"/>
+        </w:rPr>
+        <mc:AlternateContent>
+          <mc:Choice Requires="wps">
+            <w:drawing>
+              <wp:anchor distT="0" distB="0" distL="114300" distR="114300" simplePos="0" relativeHeight="251673600" behindDoc="0" locked="0" layoutInCell="1" allowOverlap="1" wp14:anchorId="640E5163" wp14:editId="565CB976">
+                <wp:simplePos x="0" y="0"/>
+                <wp:positionH relativeFrom="column">
+                  <wp:posOffset>408305</wp:posOffset>
+                </wp:positionH>
+                <wp:positionV relativeFrom="paragraph">
+                  <wp:posOffset>458470</wp:posOffset>
+                </wp:positionV>
+                <wp:extent cx="2172335" cy="1403985"/>
+                <wp:effectExtent l="0" t="0" r="18415" b="24765"/>
+                <wp:wrapNone/>
+                <wp:docPr id="18" name="Rectangle 18"/>
+                <wp:cNvGraphicFramePr/>
+                <a:graphic xmlns:a="http://schemas.openxmlformats.org/drawingml/2006/main">
+                  <a:graphicData uri="http://schemas.microsoft.com/office/word/2010/wordprocessingShape">
+                    <wps:wsp>
+                      <wps:cNvSpPr/>
+                      <wps:spPr>
+                        <a:xfrm>
+                          <a:off x="0" y="0"/>
+                          <a:ext cx="2172335" cy="1403985"/>
+                        </a:xfrm>
+                        <a:prstGeom prst="rect">
+                          <a:avLst/>
+                        </a:prstGeom>
+                        <a:noFill/>
+                      </wps:spPr>
+                      <wps:style>
+                        <a:lnRef idx="2">
+                          <a:schemeClr val="accent1">
+                            <a:shade val="50000"/>
+                          </a:schemeClr>
+                        </a:lnRef>
+                        <a:fillRef idx="1">
+                          <a:schemeClr val="accent1"/>
+                        </a:fillRef>
+                        <a:effectRef idx="0">
+                          <a:schemeClr val="accent1"/>
+                        </a:effectRef>
+                        <a:fontRef idx="minor">
+                          <a:schemeClr val="lt1"/>
+                        </a:fontRef>
+                      </wps:style>
+                      <wps:bodyPr rot="0" spcFirstLastPara="0" vertOverflow="overflow" horzOverflow="overflow" vert="horz" wrap="square" lIns="91440" tIns="45720" rIns="91440" bIns="45720" numCol="1" spcCol="0" rtlCol="0" fromWordArt="0" anchor="ctr" anchorCtr="0" forceAA="0" compatLnSpc="1">
+                        <a:prstTxWarp prst="textNoShape">
+                          <a:avLst/>
+                        </a:prstTxWarp>
+                        <a:noAutofit/>
+                      </wps:bodyPr>
+                    </wps:wsp>
+                  </a:graphicData>
+                </a:graphic>
+              </wp:anchor>
+            </w:drawing>
+          </mc:Choice>
+          <mc:Fallback>
+            <w:pict>
+              <v:rect w14:anchorId="35AC4A6C" id="Rectangle 18" o:spid="_x0000_s1026" style="position:absolute;margin-left:32.15pt;margin-top:36.1pt;width:171.05pt;height:110.55pt;z-index:251673600;visibility:visible;mso-wrap-style:square;mso-wrap-distance-left:9pt;mso-wrap-distance-top:0;mso-wrap-distance-right:9pt;mso-wrap-distance-bottom:0;mso-position-horizontal:absolute;mso-position-horizontal-relative:text;mso-position-vertical:absolute;mso-position-vertical-relative:text;v-text-anchor:middle" o:gfxdata="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" filled="f" strokecolor="#1f3763 [1604]" strokeweight="1pt"/>
+            </w:pict>
+          </mc:Fallback>
+        </mc:AlternateContent>
+      </w:r>
+      <w:r>
+        <w:rPr>
+          <w:b/>
+          <w:bCs/>
+          <w:sz w:val="48"/>
+          <w:szCs w:val="48"/>
+        </w:rPr>
+        <mc:AlternateContent>
+          <mc:Choice Requires="wps">
+            <w:drawing>
+              <wp:anchor distT="0" distB="0" distL="114300" distR="114300" simplePos="0" relativeHeight="251675648" behindDoc="0" locked="0" layoutInCell="1" allowOverlap="1" wp14:anchorId="58A80E50" wp14:editId="0E390203">
+                <wp:simplePos x="0" y="0"/>
+                <wp:positionH relativeFrom="column">
+                  <wp:posOffset>3472815</wp:posOffset>
+                </wp:positionH>
+                <wp:positionV relativeFrom="paragraph">
+                  <wp:posOffset>459105</wp:posOffset>
+                </wp:positionV>
+                <wp:extent cx="2172335" cy="1403985"/>
+                <wp:effectExtent l="0" t="0" r="18415" b="24765"/>
+                <wp:wrapNone/>
+                <wp:docPr id="24" name="Rectangle 24"/>
+                <wp:cNvGraphicFramePr/>
+                <a:graphic xmlns:a="http://schemas.openxmlformats.org/drawingml/2006/main">
+                  <a:graphicData uri="http://schemas.microsoft.com/office/word/2010/wordprocessingShape">
+                    <wps:wsp>
+                      <wps:cNvSpPr/>
+                      <wps:spPr>
+                        <a:xfrm>
+                          <a:off x="0" y="0"/>
+                          <a:ext cx="2172335" cy="1403985"/>
+                        </a:xfrm>
+                        <a:prstGeom prst="rect">
+                          <a:avLst/>
+                        </a:prstGeom>
+                        <a:noFill/>
+                      </wps:spPr>
+                      <wps:style>
+                        <a:lnRef idx="2">
+                          <a:schemeClr val="accent1">
+                            <a:shade val="50000"/>
+                          </a:schemeClr>
+                        </a:lnRef>
+                        <a:fillRef idx="1">
+                          <a:schemeClr val="accent1"/>
+                        </a:fillRef>
+                        <a:effectRef idx="0">
+                          <a:schemeClr val="accent1"/>
+                        </a:effectRef>
+                        <a:fontRef idx="minor">
+                          <a:schemeClr val="lt1"/>
+                        </a:fontRef>
+                      </wps:style>
+                      <wps:bodyPr rot="0" spcFirstLastPara="0" vertOverflow="overflow" horzOverflow="overflow" vert="horz" wrap="square" lIns="91440" tIns="45720" rIns="91440" bIns="45720" numCol="1" spcCol="0" rtlCol="0" fromWordArt="0" anchor="ctr" anchorCtr="0" forceAA="0" compatLnSpc="1">
+                        <a:prstTxWarp prst="textNoShape">
+                          <a:avLst/>
+                        </a:prstTxWarp>
+                        <a:noAutofit/>
+                      </wps:bodyPr>
+                    </wps:wsp>
+                  </a:graphicData>
+                </a:graphic>
+              </wp:anchor>
+            </w:drawing>
+          </mc:Choice>
+          <mc:Fallback>
+            <w:pict>
+              <v:rect w14:anchorId="6CBEFCF8" id="Rectangle 24" o:spid="_x0000_s1026" style="position:absolute;margin-left:273.45pt;margin-top:36.15pt;width:171.05pt;height:110.55pt;z-index:251675648;visibility:visible;mso-wrap-style:square;mso-wrap-distance-left:9pt;mso-wrap-distance-top:0;mso-wrap-distance-right:9pt;mso-wrap-distance-bottom:0;mso-position-horizontal:absolute;mso-position-horizontal-relative:text;mso-position-vertical:absolute;mso-position-vertical-relative:text;v-text-anchor:middle" o:gfxdata="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" filled="f" strokecolor="#1f3763 [1604]" strokeweight="1pt"/>
+            </w:pict>
+          </mc:Fallback>
+        </mc:AlternateContent>
+      </w:r>
+    </w:p>
+    <w:p>
+      <w:pPr>
+        <w:rPr>
+          <w:sz w:val="48"/>
+          <w:szCs w:val="48"/>
+        </w:rPr>
+      </w:pPr>
+      <w:r>
+        <w:rPr>
+          <w:noProof/>
+        </w:rPr>
+        <mc:AlternateContent>
+          <mc:Choice Requires="wps">
+            <w:drawing>
+              <wp:anchor distT="0" distB="0" distL="114300" distR="114300" simplePos="0" relativeHeight="251682816" behindDoc="0" locked="0" layoutInCell="1" allowOverlap="1" wp14:anchorId="691C523C" wp14:editId="10291A32">
+                <wp:simplePos x="0" y="0"/>
+                <wp:positionH relativeFrom="column">
+                  <wp:posOffset>4059555</wp:posOffset>
+                </wp:positionH>
+                <wp:positionV relativeFrom="paragraph">
+                  <wp:posOffset>1763065</wp:posOffset>
+                </wp:positionV>
+                <wp:extent cx="431597" cy="431597"/>
+                <wp:effectExtent l="0" t="0" r="11430" b="11430"/>
+                <wp:wrapNone/>
+                <wp:docPr id="33" name="Ellipse 33"/>
+                <wp:cNvGraphicFramePr/>
+                <a:graphic xmlns:a="http://schemas.openxmlformats.org/drawingml/2006/main">
+                  <a:graphicData uri="http://schemas.microsoft.com/office/word/2010/wordprocessingShape">
+                    <wps:wsp>
+                      <wps:cNvSpPr/>
+                      <wps:spPr>
+                        <a:xfrm>
+                          <a:off x="0" y="0"/>
+                          <a:ext cx="431597" cy="431597"/>
+                        </a:xfrm>
+                        <a:prstGeom prst="ellipse">
+                          <a:avLst/>
+                        </a:prstGeom>
+                      </wps:spPr>
+                      <wps:style>
+                        <a:lnRef idx="2">
+                          <a:schemeClr val="accent1">
+                            <a:shade val="50000"/>
+                          </a:schemeClr>
+                        </a:lnRef>
+                        <a:fillRef idx="1">
+                          <a:schemeClr val="accent1"/>
+                        </a:fillRef>
+                        <a:effectRef idx="0">
+                          <a:schemeClr val="accent1"/>
+                        </a:effectRef>
+                        <a:fontRef idx="minor">
+                          <a:schemeClr val="lt1"/>
+                        </a:fontRef>
+                      </wps:style>
+                      <wps:txbx>
+                        <w:txbxContent>
+                          <w:p>
+                            <w:pPr>
+                              <w:jc w:val="center"/>
+                              <w:rPr>
+                                <w:b/>
+                                <w:bCs/>
+                                <w:sz w:val="24"/>
+                                <w:szCs w:val="24"/>
+                              </w:rPr>
+                            </w:pPr>
+                            <w:r>
+                              <w:rPr>
+                                <w:b/>
+                                <w:bCs/>
+                                <w:sz w:val="24"/>
+                                <w:szCs w:val="24"/>
+                              </w:rPr>
+                              <w:t>1</w:t>
+                            </w:r>
+                          </w:p>
+                        </w:txbxContent>
+                      </wps:txbx>
+                      <wps:bodyPr rot="0" spcFirstLastPara="0" vertOverflow="overflow" horzOverflow="overflow" vert="horz" wrap="square" lIns="91440" tIns="45720" rIns="91440" bIns="45720" numCol="1" spcCol="0" rtlCol="0" fromWordArt="0" anchor="ctr" anchorCtr="0" forceAA="0" compatLnSpc="1">
+                        <a:prstTxWarp prst="textNoShape">
+                          <a:avLst/>
+                        </a:prstTxWarp>
+                        <a:noAutofit/>
+                      </wps:bodyPr>
+                    </wps:wsp>
+                  </a:graphicData>
+                </a:graphic>
+                <wp14:sizeRelH relativeFrom="margin">
+                  <wp14:pctWidth>0</wp14:pctWidth>
+                </wp14:sizeRelH>
+                <wp14:sizeRelV relativeFrom="margin">
+                  <wp14:pctHeight>0</wp14:pctHeight>
+                </wp14:sizeRelV>
+              </wp:anchor>
+            </w:drawing>
+          </mc:Choice>
+          <mc:Fallback>
+            <w:pict>
+              <v:oval w14:anchorId="691C523C" id="Ellipse 33" o:spid="_x0000_s1037" style="position:absolute;margin-left:319.65pt;margin-top:138.8pt;width:34pt;height:34pt;z-index:251682816;visibility:visible;mso-wrap-style:square;mso-width-percent:0;mso-height-percent:0;mso-wrap-distance-left:9pt;mso-wrap-distance-top:0;mso-wrap-distance-right:9pt;mso-wrap-distance-bottom:0;mso-position-horizontal:absolute;mso-position-horizontal-relative:text;mso-position-vertical:absolute;mso-position-vertical-relative:text;mso-width-percent:0;mso-height-percent:0;mso-width-relative:margin;mso-height-relative:margin;v-text-anchor:middle" o:gfxdata="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" fillcolor="#4472c4 [3204]" strokecolor="#1f3763 [1604]" strokeweight="1pt">
+                <v:stroke joinstyle="miter"/>
+                <v:textbox>
+                  <w:txbxContent>
+                    <w:p>
+                      <w:pPr>
+                        <w:jc w:val="center"/>
+                        <w:rPr>
+                          <w:b/>
+                          <w:bCs/>
+                          <w:sz w:val="24"/>
+                          <w:szCs w:val="24"/>
+                        </w:rPr>
+                      </w:pPr>
+                      <w:r>
+                        <w:rPr>
+                          <w:b/>
+                          <w:bCs/>
+                          <w:sz w:val="24"/>
+                          <w:szCs w:val="24"/>
+                        </w:rPr>
+                        <w:t>1</w:t>
+                      </w:r>
+                    </w:p>
+                  </w:txbxContent>
+                </v:textbox>
+              </v:oval>
+            </w:pict>
+          </mc:Fallback>
+        </mc:AlternateContent>
+      </w:r>
+      <w:r>
+        <w:rPr>
+          <w:b/>
+          <w:bCs/>
+          <w:noProof/>
+          <w:sz w:val="48"/>
+          <w:szCs w:val="48"/>
+        </w:rPr>
+        <w:drawing>
+          <wp:anchor distT="0" distB="0" distL="114300" distR="114300" simplePos="0" relativeHeight="251677696" behindDoc="1" locked="0" layoutInCell="1" allowOverlap="1" wp14:anchorId="1985487E" wp14:editId="4D004CE7">
+            <wp:simplePos x="0" y="0"/>
+            <wp:positionH relativeFrom="column">
+              <wp:posOffset>4147083</wp:posOffset>
+            </wp:positionH>
+            <wp:positionV relativeFrom="paragraph">
+              <wp:posOffset>1463472</wp:posOffset>
+            </wp:positionV>
+            <wp:extent cx="914400" cy="914400"/>
+            <wp:effectExtent l="0" t="0" r="0" b="0"/>
+            <wp:wrapNone/>
+            <wp:docPr id="29" name="Graphique 29" descr="Flèche vers la droite avec un remplissage uni"/>
+            <wp:cNvGraphicFramePr>
+              <a:graphicFrameLocks xmlns:a="http://schemas.openxmlformats.org/drawingml/2006/main" noChangeAspect="1"/>
+            </wp:cNvGraphicFramePr>
+            <a:graphic xmlns:a="http://schemas.openxmlformats.org/drawingml/2006/main">
+              <a:graphicData uri="http://schemas.openxmlformats.org/drawingml/2006/picture">
+                <pic:pic xmlns:pic="http://schemas.openxmlformats.org/drawingml/2006/picture">
+                  <pic:nvPicPr>
+                    <pic:cNvPr id="29" name="Graphique 29" descr="Flèche vers la droite avec un remplissage uni"/>
+                    <pic:cNvPicPr/>
+                  </pic:nvPicPr>
+                  <pic:blipFill>
+                    <a:blip r:embed="rId8">
+                      <a:extLst>
+                        <a:ext uri="{28A0092B-C50C-407E-A947-70E740481C1C}">
+                          <a14:useLocalDpi xmlns:a14="http://schemas.microsoft.com/office/drawing/2010/main" val="0"/>
+                        </a:ext>
+                        <a:ext uri="{96DAC541-7B7A-43D3-8B79-37D633B846F1}">
+                          <asvg:svgBlip xmlns:asvg="http://schemas.microsoft.com/office/drawing/2016/SVG/main" r:embed="rId9"/>
+                        </a:ext>
+                      </a:extLst>
+                    </a:blip>
+                    <a:stretch>
+                      <a:fillRect/>
+                    </a:stretch>
+                  </pic:blipFill>
+                  <pic:spPr>
+                    <a:xfrm rot="16200000">
+                      <a:off x="0" y="0"/>
+                      <a:ext cx="914400" cy="914400"/>
+                    </a:xfrm>
+                    <a:prstGeom prst="rect">
+                      <a:avLst/>
+                    </a:prstGeom>
+                  </pic:spPr>
+                </pic:pic>
+              </a:graphicData>
+            </a:graphic>
+            <wp14:sizeRelH relativeFrom="page">
+              <wp14:pctWidth>0</wp14:pctWidth>
+            </wp14:sizeRelH>
+            <wp14:sizeRelV relativeFrom="page">
+              <wp14:pctHeight>0</wp14:pctHeight>
+            </wp14:sizeRelV>
+          </wp:anchor>
+        </w:drawing>
+      </w:r>
+      <w:r>
+        <w:rPr>
+          <w:sz w:val="48"/>
+          <w:szCs w:val="48"/>
+        </w:rPr>
+        <w:br w:type="page"/>
+      </w:r>
+    </w:p>
+    <w:p>
+      <w:pPr>
+        <w:pStyle w:val="Titre1"/>
+        <w:pBdr>
+          <w:bottom w:val="single" w:sz="4" w:space="1" w:color="2F5496" w:themeColor="accent1" w:themeShade="BF"/>
+        </w:pBdr>
+        <w:jc w:val="center"/>
+        <w:rPr>
+          <w:sz w:val="48"/>
+          <w:szCs w:val="48"/>
+        </w:rPr>
+      </w:pPr>
+      <w:r>
+        <w:rPr>
+          <w:sz w:val="48"/>
+          <w:szCs w:val="48"/>
+        </w:rPr>
+        <w:lastRenderedPageBreak/>
         <w:t>Infrastructure</w:t>
       </w:r>
       <w:bookmarkEnd w:id="0"/>
@@ -1356,7 +4042,7 @@
                     <pic:cNvPicPr/>
                   </pic:nvPicPr>
                   <pic:blipFill rotWithShape="1">
-                    <a:blip r:embed="rId8"/>
+                    <a:blip r:embed="rId10"/>
                     <a:srcRect l="2623"/>
                     <a:stretch/>
                   </pic:blipFill>
@@ -1461,7 +4147,7 @@
       <w:r>
         <w:t xml:space="preserve">s du site </w:t>
       </w:r>
-      <w:hyperlink r:id="rId9" w:history="1">
+      <w:hyperlink r:id="rId11" w:history="1">
         <w:r>
           <w:rPr>
             <w:rStyle w:val="Lienhypertexte"/>
@@ -2033,7 +4719,7 @@
                     <pic:cNvPicPr/>
                   </pic:nvPicPr>
                   <pic:blipFill rotWithShape="1">
-                    <a:blip r:embed="rId10"/>
+                    <a:blip r:embed="rId12"/>
                     <a:srcRect t="12568"/>
                     <a:stretch/>
                   </pic:blipFill>
@@ -2479,7 +5165,7 @@
             <wp:cNvGraphicFramePr/>
             <a:graphic xmlns:a="http://schemas.openxmlformats.org/drawingml/2006/main">
               <a:graphicData uri="http://schemas.openxmlformats.org/drawingml/2006/diagram">
-                <dgm:relIds xmlns:dgm="http://schemas.openxmlformats.org/drawingml/2006/diagram" xmlns:r="http://schemas.openxmlformats.org/officeDocument/2006/relationships" r:dm="rId11" r:lo="rId12" r:qs="rId13" r:cs="rId14"/>
+                <dgm:relIds xmlns:dgm="http://schemas.openxmlformats.org/drawingml/2006/diagram" xmlns:r="http://schemas.openxmlformats.org/officeDocument/2006/relationships" r:dm="rId13" r:lo="rId14" r:qs="rId15" r:cs="rId16"/>
               </a:graphicData>
             </a:graphic>
           </wp:inline>
@@ -3220,7 +5906,7 @@
         </w:rPr>
         <w:t xml:space="preserve">git clone </w:t>
       </w:r>
-      <w:hyperlink r:id="rId16" w:history="1">
+      <w:hyperlink r:id="rId18" w:history="1">
         <w:r>
           <w:rPr>
             <w:rStyle w:val="Accentuationlgre"/>
@@ -3249,7 +5935,6 @@
       <w:r>
         <w:rPr>
           <w:rStyle w:val="Accentuationlgre"/>
-          <w:lang w:val="en-US"/>
         </w:rPr>
         <w:t>cd 4DVOP_POZOS/</w:t>
       </w:r>
@@ -3257,17 +5942,16 @@
       <w:r>
         <w:rPr>
           <w:rStyle w:val="Accentuationlgre"/>
-          <w:lang w:val="en-US"/>
         </w:rPr>
         <w:t>App_Serv</w:t>
       </w:r>
+      <w:r>
+        <w:rPr>
+          <w:rStyle w:val="Accentuationlgre"/>
+        </w:rPr>
+        <w:t>er</w:t>
+      </w:r>
       <w:proofErr w:type="spellEnd"/>
-      <w:r>
-        <w:rPr>
-          <w:rStyle w:val="Accentuationlgre"/>
-        </w:rPr>
-        <w:t>er</w:t>
-      </w:r>
     </w:p>
     <w:p>
       <w:r>
@@ -3377,7 +6061,7 @@
             <wp:cNvGraphicFramePr/>
             <a:graphic xmlns:a="http://schemas.openxmlformats.org/drawingml/2006/main">
               <a:graphicData uri="http://schemas.openxmlformats.org/drawingml/2006/diagram">
-                <dgm:relIds xmlns:dgm="http://schemas.openxmlformats.org/drawingml/2006/diagram" xmlns:r="http://schemas.openxmlformats.org/officeDocument/2006/relationships" r:dm="rId17" r:lo="rId18" r:qs="rId19" r:cs="rId20"/>
+                <dgm:relIds xmlns:dgm="http://schemas.openxmlformats.org/drawingml/2006/diagram" xmlns:r="http://schemas.openxmlformats.org/officeDocument/2006/relationships" r:dm="rId19" r:lo="rId20" r:qs="rId21" r:cs="rId22"/>
               </a:graphicData>
             </a:graphic>
           </wp:inline>
@@ -3757,7 +6441,7 @@
         </w:rPr>
         <w:t xml:space="preserve">git clone </w:t>
       </w:r>
-      <w:hyperlink r:id="rId22" w:history="1">
+      <w:hyperlink r:id="rId24" w:history="1">
         <w:r>
           <w:rPr>
             <w:rStyle w:val="Accentuationlgre"/>
@@ -3974,7 +6658,7 @@
       <w:r>
         <w:t xml:space="preserve"> en local, il suffira de suivre les instruction présentent sur le site </w:t>
       </w:r>
-      <w:hyperlink r:id="rId23" w:history="1">
+      <w:hyperlink r:id="rId25" w:anchor="centos-8" w:history="1">
         <w:r>
           <w:rPr>
             <w:rStyle w:val="Lienhypertexte"/>
@@ -4123,12 +6807,14 @@
         <w:ind w:left="708"/>
         <w:rPr>
           <w:rStyle w:val="Accentuationlgre"/>
+          <w:lang w:val="en-US"/>
         </w:rPr>
       </w:pPr>
       <w:proofErr w:type="spellStart"/>
       <w:r>
         <w:rPr>
           <w:rStyle w:val="Accentuationlgre"/>
+          <w:lang w:val="en-US"/>
         </w:rPr>
         <w:t>sudo</w:t>
       </w:r>
@@ -4136,6 +6822,7 @@
       <w:r>
         <w:rPr>
           <w:rStyle w:val="Accentuationlgre"/>
+          <w:lang w:val="en-US"/>
         </w:rPr>
         <w:t xml:space="preserve"> </w:t>
       </w:r>
@@ -4143,6 +6830,7 @@
       <w:r>
         <w:rPr>
           <w:rStyle w:val="Accentuationlgre"/>
+          <w:lang w:val="en-US"/>
         </w:rPr>
         <w:t>systemctl</w:t>
       </w:r>
@@ -4150,6 +6838,7 @@
       <w:r>
         <w:rPr>
           <w:rStyle w:val="Accentuationlgre"/>
+          <w:lang w:val="en-US"/>
         </w:rPr>
         <w:t xml:space="preserve"> enable </w:t>
       </w:r>
@@ -4157,6 +6846,7 @@
       <w:r>
         <w:rPr>
           <w:rStyle w:val="Accentuationlgre"/>
+          <w:lang w:val="en-US"/>
         </w:rPr>
         <w:t>sshd</w:t>
       </w:r>
@@ -4501,7 +7191,6 @@
           <w:i w:val="0"/>
           <w:iCs w:val="0"/>
           <w:u w:val="single"/>
-          <w:lang w:val="en-US"/>
         </w:rPr>
       </w:pPr>
       <w:r>
@@ -4512,10 +7201,10 @@
           <w:i w:val="0"/>
           <w:iCs w:val="0"/>
           <w:u w:val="single"/>
-          <w:lang w:val="en-US"/>
-        </w:rPr>
-        <w:t xml:space="preserve">Installation </w:t>
-      </w:r>
+        </w:rPr>
+        <w:t xml:space="preserve">Installation du package </w:t>
+      </w:r>
+      <w:proofErr w:type="spellStart"/>
       <w:r>
         <w:rPr>
           <w:rStyle w:val="Accentuation"/>
@@ -4524,102 +7213,116 @@
           <w:i w:val="0"/>
           <w:iCs w:val="0"/>
           <w:u w:val="single"/>
-          <w:lang w:val="en-US"/>
-        </w:rPr>
-        <w:t>du package GitLab</w:t>
-      </w:r>
-    </w:p>
-    <w:p>
-      <w:pPr>
-        <w:spacing w:after="0"/>
-        <w:ind w:left="708"/>
-        <w:rPr>
-          <w:rStyle w:val="Accentuationlgre"/>
-          <w:lang w:val="en-US"/>
-        </w:rPr>
-      </w:pPr>
-      <w:r>
-        <w:rPr>
-          <w:rStyle w:val="Accentuationlgre"/>
-          <w:lang w:val="en-US"/>
-        </w:rPr>
-        <w:t xml:space="preserve">curl https://packages.gitlab.com/install/repositories/gitlab/gitlab-ee/script.rpm.sh | </w:t>
-      </w:r>
-      <w:proofErr w:type="spellStart"/>
-      <w:r>
-        <w:rPr>
-          <w:rStyle w:val="Accentuationlgre"/>
-          <w:lang w:val="en-US"/>
-        </w:rPr>
-        <w:t>sudo</w:t>
-      </w:r>
-      <w:proofErr w:type="spellEnd"/>
-      <w:r>
-        <w:rPr>
-          <w:rStyle w:val="Accentuationlgre"/>
-          <w:lang w:val="en-US"/>
-        </w:rPr>
-        <w:t xml:space="preserve"> bash</w:t>
-      </w:r>
-    </w:p>
-    <w:p>
-      <w:pPr>
-        <w:spacing w:after="0"/>
-        <w:ind w:left="708"/>
-        <w:rPr>
-          <w:rStyle w:val="Accentuationlgre"/>
-          <w:lang w:val="en-US"/>
-        </w:rPr>
-      </w:pPr>
-      <w:proofErr w:type="spellStart"/>
-      <w:r>
-        <w:rPr>
-          <w:rStyle w:val="Accentuationlgre"/>
-          <w:lang w:val="en-US"/>
-        </w:rPr>
-        <w:t>sudo</w:t>
-      </w:r>
-      <w:proofErr w:type="spellEnd"/>
-      <w:r>
-        <w:rPr>
-          <w:rStyle w:val="Accentuationlgre"/>
-          <w:lang w:val="en-US"/>
-        </w:rPr>
-        <w:t xml:space="preserve"> EXTERNAL_URL="https://gitlab.example.com" </w:t>
-      </w:r>
-      <w:proofErr w:type="spellStart"/>
-      <w:r>
-        <w:rPr>
-          <w:rStyle w:val="Accentuationlgre"/>
-          <w:lang w:val="en-US"/>
-        </w:rPr>
-        <w:t>dnf</w:t>
-      </w:r>
-      <w:proofErr w:type="spellEnd"/>
-      <w:r>
-        <w:rPr>
-          <w:rStyle w:val="Accentuationlgre"/>
-          <w:lang w:val="en-US"/>
-        </w:rPr>
-        <w:t xml:space="preserve"> install -y </w:t>
-      </w:r>
-      <w:proofErr w:type="spellStart"/>
-      <w:r>
-        <w:rPr>
-          <w:rStyle w:val="Accentuationlgre"/>
-          <w:lang w:val="en-US"/>
-        </w:rPr>
-        <w:t>gitlab-ee</w:t>
+        </w:rPr>
+        <w:t>GitLab</w:t>
       </w:r>
       <w:proofErr w:type="spellEnd"/>
     </w:p>
     <w:p>
       <w:pPr>
-        <w:rPr>
-          <w:lang w:val="en-US"/>
-        </w:rPr>
-      </w:pPr>
+        <w:spacing w:after="0"/>
+        <w:ind w:left="708"/>
+        <w:rPr>
+          <w:rStyle w:val="Accentuationlgre"/>
+        </w:rPr>
+      </w:pPr>
+      <w:proofErr w:type="spellStart"/>
+      <w:r>
+        <w:rPr>
+          <w:rStyle w:val="Accentuationlgre"/>
+        </w:rPr>
+        <w:t>curl</w:t>
+      </w:r>
+      <w:proofErr w:type="spellEnd"/>
+      <w:r>
+        <w:rPr>
+          <w:rStyle w:val="Accentuationlgre"/>
+        </w:rPr>
+        <w:t xml:space="preserve"> https://packages.gitlab.com/install/repositories/gitlab/gitlab-ee/script.rpm.sh | </w:t>
+      </w:r>
+      <w:proofErr w:type="spellStart"/>
+      <w:r>
+        <w:rPr>
+          <w:rStyle w:val="Accentuationlgre"/>
+        </w:rPr>
+        <w:t>sudo</w:t>
+      </w:r>
+      <w:proofErr w:type="spellEnd"/>
+      <w:r>
+        <w:rPr>
+          <w:rStyle w:val="Accentuationlgre"/>
+        </w:rPr>
+        <w:t xml:space="preserve"> </w:t>
+      </w:r>
+      <w:proofErr w:type="spellStart"/>
+      <w:r>
+        <w:rPr>
+          <w:rStyle w:val="Accentuationlgre"/>
+        </w:rPr>
+        <w:t>bash</w:t>
+      </w:r>
+      <w:proofErr w:type="spellEnd"/>
     </w:p>
+    <w:p>
+      <w:pPr>
+        <w:spacing w:after="0"/>
+        <w:ind w:left="708"/>
+        <w:rPr>
+          <w:rStyle w:val="Accentuationlgre"/>
+        </w:rPr>
+      </w:pPr>
+      <w:proofErr w:type="spellStart"/>
+      <w:r>
+        <w:rPr>
+          <w:rStyle w:val="Accentuationlgre"/>
+        </w:rPr>
+        <w:t>sudo</w:t>
+      </w:r>
+      <w:proofErr w:type="spellEnd"/>
+      <w:r>
+        <w:rPr>
+          <w:rStyle w:val="Accentuationlgre"/>
+        </w:rPr>
+        <w:t xml:space="preserve"> EXTERNAL_URL="https://gitlab.example.com" </w:t>
+      </w:r>
+      <w:proofErr w:type="spellStart"/>
+      <w:r>
+        <w:rPr>
+          <w:rStyle w:val="Accentuationlgre"/>
+        </w:rPr>
+        <w:t>dnf</w:t>
+      </w:r>
+      <w:proofErr w:type="spellEnd"/>
+      <w:r>
+        <w:rPr>
+          <w:rStyle w:val="Accentuationlgre"/>
+        </w:rPr>
+        <w:t xml:space="preserve"> </w:t>
+      </w:r>
+      <w:proofErr w:type="spellStart"/>
+      <w:r>
+        <w:rPr>
+          <w:rStyle w:val="Accentuationlgre"/>
+        </w:rPr>
+        <w:t>install</w:t>
+      </w:r>
+      <w:proofErr w:type="spellEnd"/>
+      <w:r>
+        <w:rPr>
+          <w:rStyle w:val="Accentuationlgre"/>
+        </w:rPr>
+        <w:t xml:space="preserve"> -y </w:t>
+      </w:r>
+      <w:proofErr w:type="spellStart"/>
+      <w:r>
+        <w:rPr>
+          <w:rStyle w:val="Accentuationlgre"/>
+        </w:rPr>
+        <w:t>gitlab-ee</w:t>
+      </w:r>
+      <w:proofErr w:type="spellEnd"/>
+    </w:p>
+    <w:p/>
     <w:p>
       <w:r>
         <w:t>L’installation se terminera par l</w:t>
@@ -4652,7 +7355,7 @@
                     <pic:cNvPicPr/>
                   </pic:nvPicPr>
                   <pic:blipFill>
-                    <a:blip r:embed="rId24"/>
+                    <a:blip r:embed="rId26"/>
                     <a:stretch>
                       <a:fillRect/>
                     </a:stretch>
@@ -4926,7 +7629,6 @@
           <w:rStyle w:val="Accentuationlgre"/>
           <w:i w:val="0"/>
           <w:iCs w:val="0"/>
-          <w:lang w:val="en-US"/>
         </w:rPr>
       </w:pPr>
     </w:p>
@@ -4936,7 +7638,6 @@
           <w:rStyle w:val="Accentuationlgre"/>
           <w:i w:val="0"/>
           <w:iCs w:val="0"/>
-          <w:lang w:val="en-US"/>
         </w:rPr>
       </w:pPr>
     </w:p>
@@ -4978,6 +7679,436 @@
           <w:szCs w:val="48"/>
         </w:rPr>
         <w:lastRenderedPageBreak/>
+        <w:t>Les configurations</w:t>
+      </w:r>
+    </w:p>
+    <w:p/>
+    <w:p>
+      <w:pPr>
+        <w:pStyle w:val="Titre1"/>
+        <w:numPr>
+          <w:ilvl w:val="0"/>
+          <w:numId w:val="21"/>
+        </w:numPr>
+      </w:pPr>
+      <w:r>
+        <w:t xml:space="preserve">Jenkins et </w:t>
+      </w:r>
+      <w:proofErr w:type="spellStart"/>
+      <w:r>
+        <w:t>Gitlab</w:t>
+      </w:r>
+      <w:proofErr w:type="spellEnd"/>
+    </w:p>
+    <w:p>
+      <w:r>
+        <w:t xml:space="preserve">La page suivante permet de nous éclairer sur les </w:t>
+      </w:r>
+      <w:proofErr w:type="spellStart"/>
+      <w:r>
+        <w:t>pré-requis</w:t>
+      </w:r>
+      <w:proofErr w:type="spellEnd"/>
+      <w:r>
+        <w:t xml:space="preserve"> pour un dialogue entre Jenkins et </w:t>
+      </w:r>
+      <w:proofErr w:type="spellStart"/>
+      <w:r>
+        <w:t>GitLab</w:t>
+      </w:r>
+      <w:proofErr w:type="spellEnd"/>
+      <w:r>
+        <w:t xml:space="preserve"> : </w:t>
+      </w:r>
+      <w:hyperlink r:id="rId27" w:history="1">
+        <w:r>
+          <w:rPr>
+            <w:rStyle w:val="Lienhypertexte"/>
+          </w:rPr>
+          <w:t>https://docs.gitlab.com/ee/integration/jenkins.html</w:t>
+        </w:r>
+      </w:hyperlink>
+    </w:p>
+    <w:p/>
+    <w:p>
+      <w:r>
+        <w:t xml:space="preserve">1/ Sur la page </w:t>
+      </w:r>
+      <w:proofErr w:type="spellStart"/>
+      <w:r>
+        <w:t>GitLab</w:t>
+      </w:r>
+      <w:proofErr w:type="spellEnd"/>
+      <w:r>
+        <w:t xml:space="preserve">, création d’un </w:t>
+      </w:r>
+      <w:r>
+        <w:t>compte pour l’association avec Jenkins</w:t>
+      </w:r>
+    </w:p>
+    <w:p>
+      <w:r>
+        <w:rPr>
+          <w:noProof/>
+        </w:rPr>
+        <w:drawing>
+          <wp:inline distT="0" distB="0" distL="0" distR="0" wp14:anchorId="27189887" wp14:editId="16EB7FC0">
+            <wp:extent cx="5760720" cy="1136650"/>
+            <wp:effectExtent l="0" t="0" r="0" b="6350"/>
+            <wp:docPr id="49" name="Image 49"/>
+            <wp:cNvGraphicFramePr>
+              <a:graphicFrameLocks xmlns:a="http://schemas.openxmlformats.org/drawingml/2006/main" noChangeAspect="1"/>
+            </wp:cNvGraphicFramePr>
+            <a:graphic xmlns:a="http://schemas.openxmlformats.org/drawingml/2006/main">
+              <a:graphicData uri="http://schemas.openxmlformats.org/drawingml/2006/picture">
+                <pic:pic xmlns:pic="http://schemas.openxmlformats.org/drawingml/2006/picture">
+                  <pic:nvPicPr>
+                    <pic:cNvPr id="1" name=""/>
+                    <pic:cNvPicPr/>
+                  </pic:nvPicPr>
+                  <pic:blipFill>
+                    <a:blip r:embed="rId28"/>
+                    <a:stretch>
+                      <a:fillRect/>
+                    </a:stretch>
+                  </pic:blipFill>
+                  <pic:spPr>
+                    <a:xfrm>
+                      <a:off x="0" y="0"/>
+                      <a:ext cx="5760720" cy="1136650"/>
+                    </a:xfrm>
+                    <a:prstGeom prst="rect">
+                      <a:avLst/>
+                    </a:prstGeom>
+                  </pic:spPr>
+                </pic:pic>
+              </a:graphicData>
+            </a:graphic>
+          </wp:inline>
+        </w:drawing>
+      </w:r>
+    </w:p>
+    <w:p/>
+    <w:p/>
+    <w:p/>
+    <w:p>
+      <w:r>
+        <w:t>Création d’</w:t>
+      </w:r>
+      <w:proofErr w:type="spellStart"/>
+      <w:r>
+        <w:t>un</w:t>
+      </w:r>
+      <w:r>
+        <w:t>token</w:t>
+      </w:r>
+      <w:proofErr w:type="spellEnd"/>
+      <w:r>
+        <w:t xml:space="preserve"> à destination de </w:t>
+      </w:r>
+      <w:proofErr w:type="spellStart"/>
+      <w:r>
+        <w:t>jenkins</w:t>
+      </w:r>
+      <w:proofErr w:type="spellEnd"/>
+      <w:r>
+        <w:t>.</w:t>
+      </w:r>
+    </w:p>
+    <w:p>
+      <w:r>
+        <w:rPr>
+          <w:noProof/>
+        </w:rPr>
+        <w:drawing>
+          <wp:inline distT="0" distB="0" distL="0" distR="0" wp14:anchorId="4FE2C390" wp14:editId="22EE0ED2">
+            <wp:extent cx="5760720" cy="1914525"/>
+            <wp:effectExtent l="0" t="0" r="0" b="9525"/>
+            <wp:docPr id="46" name="Image 46"/>
+            <wp:cNvGraphicFramePr>
+              <a:graphicFrameLocks xmlns:a="http://schemas.openxmlformats.org/drawingml/2006/main" noChangeAspect="1"/>
+            </wp:cNvGraphicFramePr>
+            <a:graphic xmlns:a="http://schemas.openxmlformats.org/drawingml/2006/main">
+              <a:graphicData uri="http://schemas.openxmlformats.org/drawingml/2006/picture">
+                <pic:pic xmlns:pic="http://schemas.openxmlformats.org/drawingml/2006/picture">
+                  <pic:nvPicPr>
+                    <pic:cNvPr id="1" name=""/>
+                    <pic:cNvPicPr/>
+                  </pic:nvPicPr>
+                  <pic:blipFill>
+                    <a:blip r:embed="rId29"/>
+                    <a:stretch>
+                      <a:fillRect/>
+                    </a:stretch>
+                  </pic:blipFill>
+                  <pic:spPr>
+                    <a:xfrm>
+                      <a:off x="0" y="0"/>
+                      <a:ext cx="5760720" cy="1914525"/>
+                    </a:xfrm>
+                    <a:prstGeom prst="rect">
+                      <a:avLst/>
+                    </a:prstGeom>
+                  </pic:spPr>
+                </pic:pic>
+              </a:graphicData>
+            </a:graphic>
+          </wp:inline>
+        </w:drawing>
+      </w:r>
+    </w:p>
+    <w:p>
+      <w:r>
+        <w:t>2</w:t>
+      </w:r>
+      <w:r>
+        <w:t>/</w:t>
+      </w:r>
+      <w:r>
+        <w:t xml:space="preserve"> Dans </w:t>
+      </w:r>
+      <w:r>
+        <w:t>J</w:t>
+      </w:r>
+      <w:r>
+        <w:t xml:space="preserve">enkins, installer les plugins </w:t>
+      </w:r>
+      <w:proofErr w:type="spellStart"/>
+      <w:r>
+        <w:t>GitLab</w:t>
+      </w:r>
+      <w:proofErr w:type="spellEnd"/>
+      <w:r>
+        <w:t>.</w:t>
+      </w:r>
+    </w:p>
+    <w:p>
+      <w:r>
+        <w:rPr>
+          <w:noProof/>
+        </w:rPr>
+        <w:drawing>
+          <wp:inline distT="0" distB="0" distL="0" distR="0" wp14:anchorId="4FBA650C" wp14:editId="7858DC77">
+            <wp:extent cx="5760720" cy="786765"/>
+            <wp:effectExtent l="0" t="0" r="0" b="0"/>
+            <wp:docPr id="47" name="Image 47"/>
+            <wp:cNvGraphicFramePr>
+              <a:graphicFrameLocks xmlns:a="http://schemas.openxmlformats.org/drawingml/2006/main" noChangeAspect="1"/>
+            </wp:cNvGraphicFramePr>
+            <a:graphic xmlns:a="http://schemas.openxmlformats.org/drawingml/2006/main">
+              <a:graphicData uri="http://schemas.openxmlformats.org/drawingml/2006/picture">
+                <pic:pic xmlns:pic="http://schemas.openxmlformats.org/drawingml/2006/picture">
+                  <pic:nvPicPr>
+                    <pic:cNvPr id="1" name=""/>
+                    <pic:cNvPicPr/>
+                  </pic:nvPicPr>
+                  <pic:blipFill>
+                    <a:blip r:embed="rId30"/>
+                    <a:stretch>
+                      <a:fillRect/>
+                    </a:stretch>
+                  </pic:blipFill>
+                  <pic:spPr>
+                    <a:xfrm>
+                      <a:off x="0" y="0"/>
+                      <a:ext cx="5760720" cy="786765"/>
+                    </a:xfrm>
+                    <a:prstGeom prst="rect">
+                      <a:avLst/>
+                    </a:prstGeom>
+                  </pic:spPr>
+                </pic:pic>
+              </a:graphicData>
+            </a:graphic>
+          </wp:inline>
+        </w:drawing>
+      </w:r>
+    </w:p>
+    <w:p/>
+    <w:p>
+      <w:r>
+        <w:t xml:space="preserve">3/ Puis dans Jenkins, déclarer des </w:t>
+      </w:r>
+      <w:proofErr w:type="spellStart"/>
+      <w:r>
+        <w:t>credentials</w:t>
+      </w:r>
+      <w:proofErr w:type="spellEnd"/>
+      <w:r>
+        <w:t xml:space="preserve"> avec </w:t>
+      </w:r>
+      <w:r>
+        <w:t xml:space="preserve">le </w:t>
+      </w:r>
+      <w:proofErr w:type="spellStart"/>
+      <w:r>
+        <w:t>GitLab</w:t>
+      </w:r>
+      <w:proofErr w:type="spellEnd"/>
+      <w:r>
+        <w:t xml:space="preserve"> API </w:t>
+      </w:r>
+      <w:proofErr w:type="spellStart"/>
+      <w:r>
+        <w:t>TOken</w:t>
+      </w:r>
+      <w:proofErr w:type="spellEnd"/>
+      <w:r>
+        <w:t>.</w:t>
+      </w:r>
+    </w:p>
+    <w:p>
+      <w:r>
+        <w:rPr>
+          <w:noProof/>
+        </w:rPr>
+        <w:drawing>
+          <wp:inline distT="0" distB="0" distL="0" distR="0" wp14:anchorId="61ADF611" wp14:editId="0EB6F9D8">
+            <wp:extent cx="5760720" cy="960120"/>
+            <wp:effectExtent l="0" t="0" r="0" b="0"/>
+            <wp:docPr id="50" name="Image 50"/>
+            <wp:cNvGraphicFramePr>
+              <a:graphicFrameLocks xmlns:a="http://schemas.openxmlformats.org/drawingml/2006/main" noChangeAspect="1"/>
+            </wp:cNvGraphicFramePr>
+            <a:graphic xmlns:a="http://schemas.openxmlformats.org/drawingml/2006/main">
+              <a:graphicData uri="http://schemas.openxmlformats.org/drawingml/2006/picture">
+                <pic:pic xmlns:pic="http://schemas.openxmlformats.org/drawingml/2006/picture">
+                  <pic:nvPicPr>
+                    <pic:cNvPr id="1" name=""/>
+                    <pic:cNvPicPr/>
+                  </pic:nvPicPr>
+                  <pic:blipFill>
+                    <a:blip r:embed="rId31"/>
+                    <a:stretch>
+                      <a:fillRect/>
+                    </a:stretch>
+                  </pic:blipFill>
+                  <pic:spPr>
+                    <a:xfrm>
+                      <a:off x="0" y="0"/>
+                      <a:ext cx="5760720" cy="960120"/>
+                    </a:xfrm>
+                    <a:prstGeom prst="rect">
+                      <a:avLst/>
+                    </a:prstGeom>
+                  </pic:spPr>
+                </pic:pic>
+              </a:graphicData>
+            </a:graphic>
+          </wp:inline>
+        </w:drawing>
+      </w:r>
+    </w:p>
+    <w:p/>
+    <w:p>
+      <w:r>
+        <w:t>Dans</w:t>
+      </w:r>
+      <w:r>
+        <w:t xml:space="preserve"> </w:t>
+      </w:r>
+      <w:r>
+        <w:t>la page de co</w:t>
+      </w:r>
+      <w:r>
+        <w:t xml:space="preserve">nfiguration, sous la rubrique </w:t>
+      </w:r>
+      <w:proofErr w:type="spellStart"/>
+      <w:r>
+        <w:t>GitLab</w:t>
+      </w:r>
+      <w:proofErr w:type="spellEnd"/>
+      <w:r>
+        <w:t xml:space="preserve">, ajouter à </w:t>
+      </w:r>
+      <w:proofErr w:type="spellStart"/>
+      <w:r>
+        <w:t>jenkins</w:t>
+      </w:r>
+      <w:proofErr w:type="spellEnd"/>
+      <w:r>
+        <w:t xml:space="preserve"> un </w:t>
+      </w:r>
+      <w:proofErr w:type="spellStart"/>
+      <w:r>
+        <w:t>GitLab</w:t>
+      </w:r>
+      <w:proofErr w:type="spellEnd"/>
+      <w:r>
+        <w:t xml:space="preserve"> API </w:t>
+      </w:r>
+      <w:proofErr w:type="spellStart"/>
+      <w:r>
+        <w:t>token</w:t>
+      </w:r>
+      <w:proofErr w:type="spellEnd"/>
+      <w:r>
+        <w:t>.</w:t>
+      </w:r>
+    </w:p>
+    <w:p>
+      <w:r>
+        <w:rPr>
+          <w:noProof/>
+        </w:rPr>
+        <w:lastRenderedPageBreak/>
+        <w:drawing>
+          <wp:inline distT="0" distB="0" distL="0" distR="0" wp14:anchorId="796C7382" wp14:editId="352A410B">
+            <wp:extent cx="5760720" cy="3218180"/>
+            <wp:effectExtent l="0" t="0" r="0" b="1270"/>
+            <wp:docPr id="48" name="Image 48"/>
+            <wp:cNvGraphicFramePr>
+              <a:graphicFrameLocks xmlns:a="http://schemas.openxmlformats.org/drawingml/2006/main" noChangeAspect="1"/>
+            </wp:cNvGraphicFramePr>
+            <a:graphic xmlns:a="http://schemas.openxmlformats.org/drawingml/2006/main">
+              <a:graphicData uri="http://schemas.openxmlformats.org/drawingml/2006/picture">
+                <pic:pic xmlns:pic="http://schemas.openxmlformats.org/drawingml/2006/picture">
+                  <pic:nvPicPr>
+                    <pic:cNvPr id="1" name=""/>
+                    <pic:cNvPicPr/>
+                  </pic:nvPicPr>
+                  <pic:blipFill>
+                    <a:blip r:embed="rId32"/>
+                    <a:stretch>
+                      <a:fillRect/>
+                    </a:stretch>
+                  </pic:blipFill>
+                  <pic:spPr>
+                    <a:xfrm>
+                      <a:off x="0" y="0"/>
+                      <a:ext cx="5760720" cy="3218180"/>
+                    </a:xfrm>
+                    <a:prstGeom prst="rect">
+                      <a:avLst/>
+                    </a:prstGeom>
+                  </pic:spPr>
+                </pic:pic>
+              </a:graphicData>
+            </a:graphic>
+          </wp:inline>
+        </w:drawing>
+      </w:r>
+    </w:p>
+    <w:p/>
+    <w:p/>
+    <w:p/>
+    <w:p>
+      <w:pPr>
+        <w:pStyle w:val="Titre1"/>
+        <w:pBdr>
+          <w:bottom w:val="single" w:sz="4" w:space="1" w:color="2F5496" w:themeColor="accent1" w:themeShade="BF"/>
+        </w:pBdr>
+        <w:jc w:val="center"/>
+        <w:rPr>
+          <w:sz w:val="48"/>
+          <w:szCs w:val="48"/>
+        </w:rPr>
+      </w:pPr>
+      <w:r>
+        <w:rPr>
+          <w:sz w:val="48"/>
+          <w:szCs w:val="48"/>
+        </w:rPr>
         <w:t>L’intégration continue</w:t>
       </w:r>
       <w:bookmarkEnd w:id="13"/>
@@ -4988,7 +8119,6 @@
           <w:rStyle w:val="Accentuationlgre"/>
           <w:i w:val="0"/>
           <w:iCs w:val="0"/>
-          <w:lang w:val="en-US"/>
         </w:rPr>
       </w:pPr>
     </w:p>
@@ -4998,13 +8128,12 @@
           <w:rStyle w:val="Accentuationlgre"/>
           <w:i w:val="0"/>
           <w:iCs w:val="0"/>
-          <w:lang w:val="en-US"/>
         </w:rPr>
       </w:pPr>
     </w:p>
     <w:sectPr>
-      <w:headerReference w:type="default" r:id="rId25"/>
-      <w:footerReference w:type="default" r:id="rId26"/>
+      <w:headerReference w:type="default" r:id="rId33"/>
+      <w:footerReference w:type="default" r:id="rId34"/>
       <w:pgSz w:w="11906" w:h="16838"/>
       <w:pgMar w:top="1417" w:right="1417" w:bottom="1417" w:left="1417" w:header="708" w:footer="708" w:gutter="0"/>
       <w:cols w:space="708"/>
@@ -5659,6 +8788,39 @@
 
 <file path=word/numbering.xml><?xml version="1.0" encoding="utf-8"?>
 <w:numbering xmlns:wpc="http://schemas.microsoft.com/office/word/2010/wordprocessingCanvas" xmlns:cx="http://schemas.microsoft.com/office/drawing/2014/chartex" xmlns:cx1="http://schemas.microsoft.com/office/drawing/2015/9/8/chartex" xmlns:cx2="http://schemas.microsoft.com/office/drawing/2015/10/21/chartex" xmlns:cx3="http://schemas.microsoft.com/office/drawing/2016/5/9/chartex" xmlns:cx4="http://schemas.microsoft.com/office/drawing/2016/5/10/chartex" xmlns:cx5="http://schemas.microsoft.com/office/drawing/2016/5/11/chartex" xmlns:cx6="http://schemas.microsoft.com/office/drawing/2016/5/12/chartex" xmlns:cx7="http://schemas.microsoft.com/office/drawing/2016/5/13/chartex" xmlns:cx8="http://schemas.microsoft.com/office/drawing/2016/5/14/chartex" xmlns:mc="http://schemas.openxmlformats.org/markup-compatibility/2006" xmlns:aink="http://schemas.microsoft.com/office/drawing/2016/ink" xmlns:am3d="http://schemas.microsoft.com/office/drawing/2017/model3d" xmlns:o="urn:schemas-microsoft-com:office:office" xmlns:r="http://schemas.openxmlformats.org/officeDocument/2006/relationships" xmlns:m="http://schemas.openxmlformats.org/officeDocument/2006/math" xmlns:v="urn:schemas-microsoft-com:vml" xmlns:wp14="http://schemas.microsoft.com/office/word/2010/wordprocessingDrawing" xmlns:wp="http://schemas.openxmlformats.org/drawingml/2006/wordprocessingDrawing" xmlns:w10="urn:schemas-microsoft-com:office:word" xmlns:w="http://schemas.openxmlformats.org/wordprocessingml/2006/main" xmlns:w14="http://schemas.microsoft.com/office/word/2010/wordml" xmlns:w15="http://schemas.microsoft.com/office/word/2012/wordml" xmlns:w16cex="http://schemas.microsoft.com/office/word/2018/wordml/cex" xmlns:w16cid="http://schemas.microsoft.com/office/word/2016/wordml/cid" xmlns:w16="http://schemas.microsoft.com/office/word/2018/wordml" xmlns:w16sdtdh="http://schemas.microsoft.com/office/word/2020/wordml/sdtdatahash" xmlns:w16se="http://schemas.microsoft.com/office/word/2015/wordml/symex" xmlns:wpg="http://schemas.microsoft.com/office/word/2010/wordprocessingGroup" xmlns:wpi="http://schemas.microsoft.com/office/word/2010/wordprocessingInk" xmlns:wne="http://schemas.microsoft.com/office/word/2006/wordml" xmlns:wps="http://schemas.microsoft.com/office/word/2010/wordprocessingShape" mc:Ignorable="w14 w15 w16se w16cid w16 w16cex w16sdtdh wp14">
+  <w:numPicBullet w:numPicBulletId="0">
+    <w:pict>
+      <v:shapetype id="_x0000_t75" coordsize="21600,21600" o:spt="75" o:preferrelative="t" path="m@4@5l@4@11@9@11@9@5xe" filled="f" stroked="f">
+        <v:stroke joinstyle="miter"/>
+        <v:formulas>
+          <v:f eqn="if lineDrawn pixelLineWidth 0"/>
+          <v:f eqn="sum @0 1 0"/>
+          <v:f eqn="sum 0 0 @1"/>
+          <v:f eqn="prod @2 1 2"/>
+          <v:f eqn="prod @3 21600 pixelWidth"/>
+          <v:f eqn="prod @3 21600 pixelHeight"/>
+          <v:f eqn="sum @0 0 1"/>
+          <v:f eqn="prod @6 1 2"/>
+          <v:f eqn="prod @7 21600 pixelWidth"/>
+          <v:f eqn="sum @8 21600 0"/>
+          <v:f eqn="prod @7 21600 pixelHeight"/>
+          <v:f eqn="sum @10 21600 0"/>
+        </v:formulas>
+        <v:path o:extrusionok="f" gradientshapeok="t" o:connecttype="rect"/>
+        <o:lock v:ext="edit" aspectratio="t"/>
+      </v:shapetype>
+      <v:shape id="_x0000_i1263" type="#_x0000_t75" style="width:34.9pt;height:34.9pt;visibility:visible;mso-wrap-style:square" o:bullet="t">
+        <v:imagedata r:id="rId1" o:title=""/>
+      </v:shape>
+    </w:pict>
+  </w:numPicBullet>
+  <w:numPicBullet w:numPicBulletId="1">
+    <w:pict>
+      <v:shape id="_x0000_i1264" type="#_x0000_t75" style="width:34.9pt;height:34.9pt;visibility:visible;mso-wrap-style:square" o:bullet="t">
+        <v:imagedata r:id="rId2" o:title=""/>
+      </v:shape>
+    </w:pict>
+  </w:numPicBullet>
   <w:abstractNum w:abstractNumId="0" w15:restartNumberingAfterBreak="0">
     <w:nsid w:val="0AC007E9"/>
     <w:multiLevelType w:val="hybridMultilevel"/>
@@ -6233,6 +9395,92 @@
     </w:lvl>
   </w:abstractNum>
   <w:abstractNum w:abstractNumId="6" w15:restartNumberingAfterBreak="0">
+    <w:nsid w:val="23B92FDD"/>
+    <w:multiLevelType w:val="hybridMultilevel"/>
+    <w:tmpl w:val="FEEC6A7C"/>
+    <w:lvl w:ilvl="0" w:tplc="040C000F">
+      <w:start w:val="1"/>
+      <w:numFmt w:val="decimal"/>
+      <w:lvlText w:val="%1."/>
+      <w:lvlJc w:val="left"/>
+      <w:pPr>
+        <w:ind w:left="720" w:hanging="360"/>
+      </w:pPr>
+    </w:lvl>
+    <w:lvl w:ilvl="1" w:tplc="040C0019" w:tentative="1">
+      <w:start w:val="1"/>
+      <w:numFmt w:val="lowerLetter"/>
+      <w:lvlText w:val="%2."/>
+      <w:lvlJc w:val="left"/>
+      <w:pPr>
+        <w:ind w:left="1440" w:hanging="360"/>
+      </w:pPr>
+    </w:lvl>
+    <w:lvl w:ilvl="2" w:tplc="040C001B" w:tentative="1">
+      <w:start w:val="1"/>
+      <w:numFmt w:val="lowerRoman"/>
+      <w:lvlText w:val="%3."/>
+      <w:lvlJc w:val="right"/>
+      <w:pPr>
+        <w:ind w:left="2160" w:hanging="180"/>
+      </w:pPr>
+    </w:lvl>
+    <w:lvl w:ilvl="3" w:tplc="040C000F" w:tentative="1">
+      <w:start w:val="1"/>
+      <w:numFmt w:val="decimal"/>
+      <w:lvlText w:val="%4."/>
+      <w:lvlJc w:val="left"/>
+      <w:pPr>
+        <w:ind w:left="2880" w:hanging="360"/>
+      </w:pPr>
+    </w:lvl>
+    <w:lvl w:ilvl="4" w:tplc="040C0019" w:tentative="1">
+      <w:start w:val="1"/>
+      <w:numFmt w:val="lowerLetter"/>
+      <w:lvlText w:val="%5."/>
+      <w:lvlJc w:val="left"/>
+      <w:pPr>
+        <w:ind w:left="3600" w:hanging="360"/>
+      </w:pPr>
+    </w:lvl>
+    <w:lvl w:ilvl="5" w:tplc="040C001B" w:tentative="1">
+      <w:start w:val="1"/>
+      <w:numFmt w:val="lowerRoman"/>
+      <w:lvlText w:val="%6."/>
+      <w:lvlJc w:val="right"/>
+      <w:pPr>
+        <w:ind w:left="4320" w:hanging="180"/>
+      </w:pPr>
+    </w:lvl>
+    <w:lvl w:ilvl="6" w:tplc="040C000F" w:tentative="1">
+      <w:start w:val="1"/>
+      <w:numFmt w:val="decimal"/>
+      <w:lvlText w:val="%7."/>
+      <w:lvlJc w:val="left"/>
+      <w:pPr>
+        <w:ind w:left="5040" w:hanging="360"/>
+      </w:pPr>
+    </w:lvl>
+    <w:lvl w:ilvl="7" w:tplc="040C0019" w:tentative="1">
+      <w:start w:val="1"/>
+      <w:numFmt w:val="lowerLetter"/>
+      <w:lvlText w:val="%8."/>
+      <w:lvlJc w:val="left"/>
+      <w:pPr>
+        <w:ind w:left="5760" w:hanging="360"/>
+      </w:pPr>
+    </w:lvl>
+    <w:lvl w:ilvl="8" w:tplc="040C001B" w:tentative="1">
+      <w:start w:val="1"/>
+      <w:numFmt w:val="lowerRoman"/>
+      <w:lvlText w:val="%9."/>
+      <w:lvlJc w:val="right"/>
+      <w:pPr>
+        <w:ind w:left="6480" w:hanging="180"/>
+      </w:pPr>
+    </w:lvl>
+  </w:abstractNum>
+  <w:abstractNum w:abstractNumId="7" w15:restartNumberingAfterBreak="0">
     <w:nsid w:val="2890520C"/>
     <w:multiLevelType w:val="hybridMultilevel"/>
     <w:tmpl w:val="FEE6631C"/>
@@ -6318,7 +9566,7 @@
       </w:pPr>
     </w:lvl>
   </w:abstractNum>
-  <w:abstractNum w:abstractNumId="7" w15:restartNumberingAfterBreak="0">
+  <w:abstractNum w:abstractNumId="8" w15:restartNumberingAfterBreak="0">
     <w:nsid w:val="2EEA7D31"/>
     <w:multiLevelType w:val="hybridMultilevel"/>
     <w:tmpl w:val="F7203036"/>
@@ -6404,7 +9652,7 @@
       </w:pPr>
     </w:lvl>
   </w:abstractNum>
-  <w:abstractNum w:abstractNumId="8" w15:restartNumberingAfterBreak="0">
+  <w:abstractNum w:abstractNumId="9" w15:restartNumberingAfterBreak="0">
     <w:nsid w:val="350F2FE1"/>
     <w:multiLevelType w:val="hybridMultilevel"/>
     <w:tmpl w:val="5D2859C4"/>
@@ -6490,7 +9738,7 @@
       </w:pPr>
     </w:lvl>
   </w:abstractNum>
-  <w:abstractNum w:abstractNumId="9" w15:restartNumberingAfterBreak="0">
+  <w:abstractNum w:abstractNumId="10" w15:restartNumberingAfterBreak="0">
     <w:nsid w:val="3D872D1B"/>
     <w:multiLevelType w:val="hybridMultilevel"/>
     <w:tmpl w:val="1C7E4EB6"/>
@@ -6576,7 +9824,7 @@
       </w:pPr>
     </w:lvl>
   </w:abstractNum>
-  <w:abstractNum w:abstractNumId="10" w15:restartNumberingAfterBreak="0">
+  <w:abstractNum w:abstractNumId="11" w15:restartNumberingAfterBreak="0">
     <w:nsid w:val="43E32FC6"/>
     <w:multiLevelType w:val="hybridMultilevel"/>
     <w:tmpl w:val="E33E4704"/>
@@ -6662,7 +9910,7 @@
       </w:pPr>
     </w:lvl>
   </w:abstractNum>
-  <w:abstractNum w:abstractNumId="11" w15:restartNumberingAfterBreak="0">
+  <w:abstractNum w:abstractNumId="12" w15:restartNumberingAfterBreak="0">
     <w:nsid w:val="47E25C8E"/>
     <w:multiLevelType w:val="hybridMultilevel"/>
     <w:tmpl w:val="DD6E5B18"/>
@@ -6751,7 +9999,7 @@
       </w:pPr>
     </w:lvl>
   </w:abstractNum>
-  <w:abstractNum w:abstractNumId="12" w15:restartNumberingAfterBreak="0">
+  <w:abstractNum w:abstractNumId="13" w15:restartNumberingAfterBreak="0">
     <w:nsid w:val="4A7D617C"/>
     <w:multiLevelType w:val="hybridMultilevel"/>
     <w:tmpl w:val="348E8278"/>
@@ -6837,7 +10085,7 @@
       </w:pPr>
     </w:lvl>
   </w:abstractNum>
-  <w:abstractNum w:abstractNumId="13" w15:restartNumberingAfterBreak="0">
+  <w:abstractNum w:abstractNumId="14" w15:restartNumberingAfterBreak="0">
     <w:nsid w:val="55777529"/>
     <w:multiLevelType w:val="hybridMultilevel"/>
     <w:tmpl w:val="D64E1D06"/>
@@ -6950,7 +10198,7 @@
       </w:rPr>
     </w:lvl>
   </w:abstractNum>
-  <w:abstractNum w:abstractNumId="14" w15:restartNumberingAfterBreak="0">
+  <w:abstractNum w:abstractNumId="15" w15:restartNumberingAfterBreak="0">
     <w:nsid w:val="56217596"/>
     <w:multiLevelType w:val="hybridMultilevel"/>
     <w:tmpl w:val="95F4212A"/>
@@ -7036,7 +10284,7 @@
       </w:pPr>
     </w:lvl>
   </w:abstractNum>
-  <w:abstractNum w:abstractNumId="15" w15:restartNumberingAfterBreak="0">
+  <w:abstractNum w:abstractNumId="16" w15:restartNumberingAfterBreak="0">
     <w:nsid w:val="5A8D0A83"/>
     <w:multiLevelType w:val="hybridMultilevel"/>
     <w:tmpl w:val="E662E452"/>
@@ -7149,7 +10397,7 @@
       </w:rPr>
     </w:lvl>
   </w:abstractNum>
-  <w:abstractNum w:abstractNumId="16" w15:restartNumberingAfterBreak="0">
+  <w:abstractNum w:abstractNumId="17" w15:restartNumberingAfterBreak="0">
     <w:nsid w:val="6CBA5CF1"/>
     <w:multiLevelType w:val="hybridMultilevel"/>
     <w:tmpl w:val="9D9E3564"/>
@@ -7262,7 +10510,7 @@
       </w:rPr>
     </w:lvl>
   </w:abstractNum>
-  <w:abstractNum w:abstractNumId="17" w15:restartNumberingAfterBreak="0">
+  <w:abstractNum w:abstractNumId="18" w15:restartNumberingAfterBreak="0">
     <w:nsid w:val="71312C53"/>
     <w:multiLevelType w:val="hybridMultilevel"/>
     <w:tmpl w:val="D21ADBD4"/>
@@ -7348,7 +10596,7 @@
       </w:pPr>
     </w:lvl>
   </w:abstractNum>
-  <w:abstractNum w:abstractNumId="18" w15:restartNumberingAfterBreak="0">
+  <w:abstractNum w:abstractNumId="19" w15:restartNumberingAfterBreak="0">
     <w:nsid w:val="740D60B9"/>
     <w:multiLevelType w:val="hybridMultilevel"/>
     <w:tmpl w:val="BC3A9C0A"/>
@@ -7461,7 +10709,7 @@
       </w:rPr>
     </w:lvl>
   </w:abstractNum>
-  <w:abstractNum w:abstractNumId="19" w15:restartNumberingAfterBreak="0">
+  <w:abstractNum w:abstractNumId="20" w15:restartNumberingAfterBreak="0">
     <w:nsid w:val="7FD43262"/>
     <w:multiLevelType w:val="hybridMultilevel"/>
     <w:tmpl w:val="13669AB2"/>
@@ -7551,31 +10799,31 @@
     </w:lvl>
   </w:abstractNum>
   <w:num w:numId="1">
-    <w:abstractNumId w:val="7"/>
+    <w:abstractNumId w:val="8"/>
   </w:num>
   <w:num w:numId="2">
     <w:abstractNumId w:val="3"/>
   </w:num>
   <w:num w:numId="3">
-    <w:abstractNumId w:val="18"/>
+    <w:abstractNumId w:val="19"/>
   </w:num>
   <w:num w:numId="4">
-    <w:abstractNumId w:val="9"/>
+    <w:abstractNumId w:val="10"/>
   </w:num>
   <w:num w:numId="5">
     <w:abstractNumId w:val="5"/>
   </w:num>
   <w:num w:numId="6">
-    <w:abstractNumId w:val="8"/>
+    <w:abstractNumId w:val="9"/>
   </w:num>
   <w:num w:numId="7">
-    <w:abstractNumId w:val="14"/>
+    <w:abstractNumId w:val="15"/>
   </w:num>
   <w:num w:numId="8">
-    <w:abstractNumId w:val="6"/>
+    <w:abstractNumId w:val="7"/>
   </w:num>
   <w:num w:numId="9">
-    <w:abstractNumId w:val="13"/>
+    <w:abstractNumId w:val="14"/>
   </w:num>
   <w:num w:numId="10">
     <w:abstractNumId w:val="1"/>
@@ -7584,31 +10832,34 @@
     <w:abstractNumId w:val="4"/>
   </w:num>
   <w:num w:numId="12">
-    <w:abstractNumId w:val="15"/>
+    <w:abstractNumId w:val="16"/>
   </w:num>
   <w:num w:numId="13">
-    <w:abstractNumId w:val="16"/>
+    <w:abstractNumId w:val="17"/>
   </w:num>
   <w:num w:numId="14">
     <w:abstractNumId w:val="2"/>
   </w:num>
   <w:num w:numId="15">
-    <w:abstractNumId w:val="17"/>
+    <w:abstractNumId w:val="18"/>
   </w:num>
   <w:num w:numId="16">
-    <w:abstractNumId w:val="10"/>
+    <w:abstractNumId w:val="11"/>
   </w:num>
   <w:num w:numId="17">
-    <w:abstractNumId w:val="11"/>
+    <w:abstractNumId w:val="12"/>
   </w:num>
   <w:num w:numId="18">
-    <w:abstractNumId w:val="12"/>
+    <w:abstractNumId w:val="13"/>
   </w:num>
   <w:num w:numId="19">
     <w:abstractNumId w:val="0"/>
   </w:num>
   <w:num w:numId="20">
-    <w:abstractNumId w:val="19"/>
+    <w:abstractNumId w:val="20"/>
+  </w:num>
+  <w:num w:numId="21">
+    <w:abstractNumId w:val="6"/>
   </w:num>
 </w:numbering>
 </file>
@@ -8064,6 +11315,7 @@
   <w:style w:type="character" w:default="1" w:styleId="Policepardfaut">
     <w:name w:val="Default Paragraph Font"/>
     <w:uiPriority w:val="1"/>
+    <w:semiHidden/>
     <w:unhideWhenUsed/>
   </w:style>
   <w:style w:type="table" w:default="1" w:styleId="TableauNormal">
@@ -10577,7 +13829,7 @@
   <dgm:whole/>
   <dgm:extLst>
     <a:ext uri="http://schemas.microsoft.com/office/drawing/2008/diagram">
-      <dsp:dataModelExt xmlns:dsp="http://schemas.microsoft.com/office/drawing/2008/diagram" relId="rId15" minVer="http://schemas.openxmlformats.org/drawingml/2006/diagram"/>
+      <dsp:dataModelExt xmlns:dsp="http://schemas.microsoft.com/office/drawing/2008/diagram" relId="rId17" minVer="http://schemas.openxmlformats.org/drawingml/2006/diagram"/>
     </a:ext>
   </dgm:extLst>
 </dgm:dataModel>
@@ -10828,7 +14080,7 @@
   <dgm:whole/>
   <dgm:extLst>
     <a:ext uri="http://schemas.microsoft.com/office/drawing/2008/diagram">
-      <dsp:dataModelExt xmlns:dsp="http://schemas.microsoft.com/office/drawing/2008/diagram" relId="rId21" minVer="http://schemas.openxmlformats.org/drawingml/2006/diagram"/>
+      <dsp:dataModelExt xmlns:dsp="http://schemas.microsoft.com/office/drawing/2008/diagram" relId="rId23" minVer="http://schemas.openxmlformats.org/drawingml/2006/diagram"/>
     </a:ext>
   </dgm:extLst>
 </dgm:dataModel>

</xml_diff>